<commit_message>
Update 1.4.0 Dodanie nowej tresci i certyfikatow
</commit_message>
<xml_diff>
--- a/download/Curriculum vitae Jakubiec Pawel.docx
+++ b/download/Curriculum vitae Jakubiec Pawel.docx
@@ -1,78 +1,53 @@
 
 <file path=word/document.xml><?xml version="1.0" encoding="utf-8"?>
-<w:document xmlns:wpc="http://schemas.microsoft.com/office/word/2010/wordprocessingCanvas" xmlns:cx="http://schemas.microsoft.com/office/drawing/2014/chartex" xmlns:cx1="http://schemas.microsoft.com/office/drawing/2015/9/8/chartex" xmlns:cx2="http://schemas.microsoft.com/office/drawing/2015/10/21/chartex" xmlns:cx3="http://schemas.microsoft.com/office/drawing/2016/5/9/chartex" xmlns:cx4="http://schemas.microsoft.com/office/drawing/2016/5/10/chartex" xmlns:cx5="http://schemas.microsoft.com/office/drawing/2016/5/11/chartex" xmlns:cx6="http://schemas.microsoft.com/office/drawing/2016/5/12/chartex" xmlns:cx7="http://schemas.microsoft.com/office/drawing/2016/5/13/chartex" xmlns:cx8="http://schemas.microsoft.com/office/drawing/2016/5/14/chartex" xmlns:mc="http://schemas.openxmlformats.org/markup-compatibility/2006" xmlns:aink="http://schemas.microsoft.com/office/drawing/2016/ink" xmlns:am3d="http://schemas.microsoft.com/office/drawing/2017/model3d" xmlns:o="urn:schemas-microsoft-com:office:office" xmlns:r="http://schemas.openxmlformats.org/officeDocument/2006/relationships" xmlns:m="http://schemas.openxmlformats.org/officeDocument/2006/math" xmlns:v="urn:schemas-microsoft-com:vml" xmlns:wp14="http://schemas.microsoft.com/office/word/2010/wordprocessingDrawing" xmlns:wp="http://schemas.openxmlformats.org/drawingml/2006/wordprocessingDrawing" xmlns:w10="urn:schemas-microsoft-com:office:word" xmlns:w="http://schemas.openxmlformats.org/wordprocessingml/2006/main" xmlns:w14="http://schemas.microsoft.com/office/word/2010/wordml" xmlns:w15="http://schemas.microsoft.com/office/word/2012/wordml" xmlns:w16cid="http://schemas.microsoft.com/office/word/2016/wordml/cid" xmlns:w16se="http://schemas.microsoft.com/office/word/2015/wordml/symex" xmlns:wpg="http://schemas.microsoft.com/office/word/2010/wordprocessingGroup" xmlns:wpi="http://schemas.microsoft.com/office/word/2010/wordprocessingInk" xmlns:wne="http://schemas.microsoft.com/office/word/2006/wordml" xmlns:wps="http://schemas.microsoft.com/office/word/2010/wordprocessingShape" xmlns:a="http://schemas.openxmlformats.org/drawingml/2006/main" xmlns:pic="http://schemas.openxmlformats.org/drawingml/2006/picture" xmlns:a14="http://schemas.microsoft.com/office/drawing/2010/main" mc:Ignorable="w14 w15 w16se w16cid wp14">
+<w:document xmlns:ve="http://schemas.openxmlformats.org/markup-compatibility/2006" xmlns:o="urn:schemas-microsoft-com:office:office" xmlns:r="http://schemas.openxmlformats.org/officeDocument/2006/relationships" xmlns:m="http://schemas.openxmlformats.org/officeDocument/2006/math" xmlns:v="urn:schemas-microsoft-com:vml" xmlns:wp="http://schemas.openxmlformats.org/drawingml/2006/wordprocessingDrawing" xmlns:w10="urn:schemas-microsoft-com:office:word" xmlns:w="http://schemas.openxmlformats.org/wordprocessingml/2006/main" xmlns:wne="http://schemas.microsoft.com/office/word/2006/wordml">
   <w:body>
-    <w:bookmarkStart w:name="_GoBack" w:id="0"/>
-    <w:bookmarkEnd w:id="0"/>
-    <w:p xmlns:wp14="http://schemas.microsoft.com/office/word/2010/wordml" wp14:textId="77777777">
+    <w:p>
       <w:pPr>
         <w:pStyle w:val="Tytu"/>
         <w:jc w:val="center"/>
         <w:rPr>
-          <w:rFonts w:ascii="Times New Roman" w:hAnsi="Times New Roman" w:cs="Times New Roman"/>
-        </w:rPr>
-      </w:pPr>
-      <w:r>
-        <w:rPr>
-          <w:rFonts w:ascii="Times New Roman" w:hAnsi="Times New Roman" w:cs="Times New Roman"/>
-        </w:rPr>
-        <w:fldChar w:fldCharType="begin"/>
-      </w:r>
-      <w:r>
-        <w:rPr>
-          <w:rFonts w:ascii="Times New Roman" w:hAnsi="Times New Roman" w:cs="Times New Roman"/>
-        </w:rPr>
-        <w:instrText xml:space="preserve"> HYPERLINK "https://pl.wikipedia.org/wiki/Curriculum_vitae" </w:instrText>
-      </w:r>
-      <w:r>
-        <w:rPr>
-          <w:rFonts w:ascii="Times New Roman" w:hAnsi="Times New Roman" w:cs="Times New Roman"/>
-        </w:rPr>
-        <w:fldChar w:fldCharType="separate"/>
-      </w:r>
-      <w:r>
-        <w:rPr>
-          <w:rStyle w:val="Pogrubienie"/>
-          <w:rFonts w:ascii="Times New Roman" w:hAnsi="Times New Roman" w:cs="Times New Roman"/>
-          <w:b w:val="0"/>
-          <w:bCs w:val="0"/>
-        </w:rPr>
-        <w:t>Curriculum vitae</w:t>
-      </w:r>
-      <w:r>
-        <w:rPr>
-          <w:rFonts w:ascii="Times New Roman" w:hAnsi="Times New Roman" w:cs="Times New Roman"/>
-        </w:rPr>
-        <w:fldChar w:fldCharType="end"/>
-      </w:r>
-    </w:p>
-    <w:p xmlns:wp14="http://schemas.microsoft.com/office/word/2010/wordml" wp14:textId="77777777">
-      <w:pPr>
-        <w:pStyle w:val="Tytu"/>
-        <w:rPr>
-          <w:rStyle w:val="Tytuksiki"/>
-          <w:rFonts w:ascii="Times New Roman" w:hAnsi="Times New Roman" w:cs="Times New Roman"/>
-          <w:sz w:val="32"/>
-        </w:rPr>
-      </w:pPr>
-      <w:r>
-        <w:rPr>
-          <w:rStyle w:val="Tytuksiki"/>
-          <w:rFonts w:ascii="Times New Roman" w:hAnsi="Times New Roman" w:cs="Times New Roman"/>
-          <w:sz w:val="32"/>
+          <w:rFonts w:ascii="Footlight MT Light" w:hAnsi="Footlight MT Light" w:cs="Times New Roman"/>
+        </w:rPr>
+      </w:pPr>
+      <w:hyperlink r:id="rId7" w:history="1">
+        <w:r>
+          <w:rPr>
+            <w:rStyle w:val="Pogrubienie"/>
+            <w:rFonts w:ascii="Footlight MT Light" w:hAnsi="Footlight MT Light" w:cs="Times New Roman"/>
+            <w:b w:val="0"/>
+            <w:bCs w:val="0"/>
+          </w:rPr>
+          <w:t>Curriculum vitae</w:t>
+        </w:r>
+      </w:hyperlink>
+    </w:p>
+    <w:p>
+      <w:r>
+        <w:rPr>
+          <w:noProof/>
+          <w:lang w:eastAsia="pl-PL"/>
         </w:rPr>
         <w:drawing>
-          <wp:anchor xmlns:wp14="http://schemas.microsoft.com/office/word/2010/wordprocessingDrawing" distT="0" distB="0" distL="114300" distR="114300" simplePos="0" relativeHeight="251658240" behindDoc="0" locked="0" layoutInCell="1" allowOverlap="1" wp14:anchorId="3037AE0E" wp14:editId="7777777">
+          <wp:anchor distT="0" distB="0" distL="114300" distR="114300" simplePos="0" relativeHeight="251658240" behindDoc="1" locked="0" layoutInCell="1" allowOverlap="1">
             <wp:simplePos x="0" y="0"/>
             <wp:positionH relativeFrom="column">
-              <wp:posOffset>4100830</wp:posOffset>
+              <wp:posOffset>5147310</wp:posOffset>
             </wp:positionH>
             <wp:positionV relativeFrom="paragraph">
-              <wp:posOffset>5080</wp:posOffset>
+              <wp:posOffset>88265</wp:posOffset>
             </wp:positionV>
-            <wp:extent cx="1140460" cy="1609725"/>
-            <wp:effectExtent l="0" t="0" r="2540" b="9525"/>
-            <wp:wrapSquare wrapText="bothSides"/>
+            <wp:extent cx="1146810" cy="1615440"/>
+            <wp:effectExtent l="19050" t="0" r="0" b="0"/>
+            <wp:wrapTight wrapText="bothSides">
+              <wp:wrapPolygon edited="0">
+                <wp:start x="-359" y="0"/>
+                <wp:lineTo x="-359" y="21396"/>
+                <wp:lineTo x="21528" y="21396"/>
+                <wp:lineTo x="21528" y="0"/>
+                <wp:lineTo x="-359" y="0"/>
+              </wp:wrapPolygon>
+            </wp:wrapTight>
             <wp:docPr id="2" name="Obraz 2"/>
             <wp:cNvGraphicFramePr>
               <a:graphicFrameLocks xmlns:a="http://schemas.openxmlformats.org/drawingml/2006/main" noChangeAspect="1"/>
@@ -87,10 +62,10 @@
                     </pic:cNvPicPr>
                   </pic:nvPicPr>
                   <pic:blipFill>
-                    <a:blip r:embed="rId5" cstate="print">
+                    <a:blip r:embed="rId8" cstate="print">
                       <a:extLst>
                         <a:ext uri="{28A0092B-C50C-407E-A947-70E740481C1C}">
-                          <a14:useLocalDpi xmlns:a14="http://schemas.microsoft.com/office/drawing/2010/main" val="0"/>
+                          <a14:useLocalDpi xmlns="" xmlns:wpc="http://schemas.microsoft.com/office/word/2010/wordprocessingCanvas" xmlns:cx="http://schemas.microsoft.com/office/drawing/2014/chartex" xmlns:cx1="http://schemas.microsoft.com/office/drawing/2015/9/8/chartex" xmlns:cx2="http://schemas.microsoft.com/office/drawing/2015/10/21/chartex" xmlns:cx3="http://schemas.microsoft.com/office/drawing/2016/5/9/chartex" xmlns:cx4="http://schemas.microsoft.com/office/drawing/2016/5/10/chartex" xmlns:cx5="http://schemas.microsoft.com/office/drawing/2016/5/11/chartex" xmlns:cx6="http://schemas.microsoft.com/office/drawing/2016/5/12/chartex" xmlns:cx7="http://schemas.microsoft.com/office/drawing/2016/5/13/chartex" xmlns:cx8="http://schemas.microsoft.com/office/drawing/2016/5/14/chartex" xmlns:mc="http://schemas.openxmlformats.org/markup-compatibility/2006" xmlns:aink="http://schemas.microsoft.com/office/drawing/2016/ink" xmlns:am3d="http://schemas.microsoft.com/office/drawing/2017/model3d" xmlns:o="urn:schemas-microsoft-com:office:office" xmlns:v="urn:schemas-microsoft-com:vml" xmlns:w10="urn:schemas-microsoft-com:office:word" xmlns:w="http://schemas.openxmlformats.org/wordprocessingml/2006/main" xmlns:w14="http://schemas.microsoft.com/office/word/2010/wordml" xmlns:w15="http://schemas.microsoft.com/office/word/2012/wordml" xmlns:w16cid="http://schemas.microsoft.com/office/word/2016/wordml/cid" xmlns:w16se="http://schemas.microsoft.com/office/word/2015/wordml/symex" xmlns:wpg="http://schemas.microsoft.com/office/word/2010/wordprocessingGroup" xmlns:wpi="http://schemas.microsoft.com/office/word/2010/wordprocessingInk" xmlns:wps="http://schemas.microsoft.com/office/word/2010/wordprocessingShape" xmlns:wp14="http://schemas.microsoft.com/office/word/2010/wordprocessingDrawing" xmlns:a14="http://schemas.microsoft.com/office/drawing/2010/main" val="0"/>
                         </a:ext>
                       </a:extLst>
                     </a:blip>
@@ -102,7 +77,7 @@
                   <pic:spPr bwMode="auto">
                     <a:xfrm>
                       <a:off x="0" y="0"/>
-                      <a:ext cx="1140460" cy="1609725"/>
+                      <a:ext cx="1146810" cy="1615440"/>
                     </a:xfrm>
                     <a:prstGeom prst="rect">
                       <a:avLst/>
@@ -115,50 +90,62 @@
                 </pic:pic>
               </a:graphicData>
             </a:graphic>
-            <wp14:sizeRelV relativeFrom="margin">
-              <wp14:pctHeight>0</wp14:pctHeight>
-            </wp14:sizeRelV>
           </wp:anchor>
         </w:drawing>
       </w:r>
-      <w:r>
+    </w:p>
+    <w:p>
+      <w:pPr>
+        <w:pStyle w:val="Tytu"/>
         <w:rPr>
           <w:rStyle w:val="Tytuksiki"/>
           <w:rFonts w:ascii="Times New Roman" w:hAnsi="Times New Roman" w:cs="Times New Roman"/>
           <w:sz w:val="32"/>
+          <w:lang w:val="en-US"/>
+        </w:rPr>
+      </w:pPr>
+      <w:r>
+        <w:rPr>
+          <w:rStyle w:val="Tytuksiki"/>
+          <w:rFonts w:ascii="Times New Roman" w:hAnsi="Times New Roman" w:cs="Times New Roman"/>
+          <w:sz w:val="32"/>
         </w:rPr>
         <w:t>Paweł Jakubiec </w:t>
       </w:r>
     </w:p>
-    <w:p xmlns:wp14="http://schemas.microsoft.com/office/word/2010/wordml" wp14:textId="77777777">
+    <w:p>
       <w:pPr>
         <w:pStyle w:val="gmail-paragraph"/>
         <w:spacing w:before="0" w:beforeAutospacing="0" w:after="0" w:afterAutospacing="0"/>
         <w:textAlignment w:val="baseline"/>
         <w:rPr>
-          <w:smallCaps/>
-          <w:color w:val="000000"/>
-          <w:sz w:val="18"/>
-          <w:szCs w:val="18"/>
-        </w:rPr>
-      </w:pPr>
-      <w:r>
-        <w:rPr>
-          <w:rStyle w:val="gmail-normaltextrun"/>
-          <w:smallCaps/>
-          <w:color w:val="000000"/>
-          <w:sz w:val="22"/>
-          <w:szCs w:val="22"/>
-        </w:rPr>
-        <w:t>E-mail: </w:t>
-      </w:r>
-      <w:r>
-        <w:rPr>
-          <w:rStyle w:val="gmail-normaltextrun"/>
-          <w:smallCaps/>
-          <w:color w:val="000000"/>
-          <w:sz w:val="22"/>
-          <w:szCs w:val="22"/>
+          <w:rStyle w:val="gmail-normaltextrun"/>
+          <w:smallCaps/>
+          <w:color w:val="000000"/>
+          <w:sz w:val="22"/>
+          <w:szCs w:val="22"/>
+          <w:lang w:val="en-US"/>
+        </w:rPr>
+      </w:pPr>
+      <w:r>
+        <w:rPr>
+          <w:rStyle w:val="gmail-normaltextrun"/>
+          <w:smallCaps/>
+          <w:color w:val="000000"/>
+          <w:sz w:val="22"/>
+          <w:szCs w:val="22"/>
+          <w:lang w:val="en-US"/>
+        </w:rPr>
+        <w:t>Portfolio:</w:t>
+      </w:r>
+      <w:r>
+        <w:rPr>
+          <w:rStyle w:val="gmail-normaltextrun"/>
+          <w:smallCaps/>
+          <w:color w:val="000000"/>
+          <w:sz w:val="22"/>
+          <w:szCs w:val="22"/>
+          <w:lang w:val="en-US"/>
         </w:rPr>
         <w:tab/>
       </w:r>
@@ -169,30 +156,13 @@
           <w:color w:val="000000"/>
           <w:sz w:val="22"/>
           <w:szCs w:val="22"/>
+          <w:lang w:val="en-US"/>
         </w:rPr>
         <w:tab/>
-      </w:r>
-      <w:r>
-        <w:rPr>
-          <w:rStyle w:val="gmail-normaltextrun"/>
-          <w:smallCaps/>
-          <w:sz w:val="22"/>
-          <w:szCs w:val="22"/>
-        </w:rPr>
-        <w:t>Pawel143700@gmail.com</w:t>
-      </w:r>
-      <w:r>
-        <w:rPr>
-          <w:rStyle w:val="gmail-eop"/>
-          <w:rFonts w:eastAsiaTheme="majorEastAsia"/>
-          <w:smallCaps/>
-          <w:sz w:val="22"/>
-          <w:szCs w:val="22"/>
-        </w:rPr>
-        <w:t> </w:t>
-      </w:r>
-    </w:p>
-    <w:p xmlns:wp14="http://schemas.microsoft.com/office/word/2010/wordml" wp14:textId="77777777">
+        <w:t xml:space="preserve">https://pawel14178.github.io/Portfolio/index.html </w:t>
+      </w:r>
+    </w:p>
+    <w:p>
       <w:pPr>
         <w:pStyle w:val="gmail-paragraph"/>
         <w:spacing w:before="0" w:beforeAutospacing="0" w:after="0" w:afterAutospacing="0"/>
@@ -212,7 +182,7 @@
           <w:sz w:val="22"/>
           <w:szCs w:val="22"/>
         </w:rPr>
-        <w:t xml:space="preserve">Telefon: </w:t>
+        <w:t>E-mail: </w:t>
       </w:r>
       <w:r>
         <w:rPr>
@@ -238,25 +208,23 @@
         <w:rPr>
           <w:rStyle w:val="gmail-normaltextrun"/>
           <w:smallCaps/>
-          <w:color w:val="000000"/>
-          <w:sz w:val="22"/>
-          <w:szCs w:val="22"/>
-        </w:rPr>
-        <w:t>+48 535 049 124</w:t>
+          <w:sz w:val="22"/>
+          <w:szCs w:val="22"/>
+        </w:rPr>
+        <w:t>Pawel143700@gmail.com</w:t>
       </w:r>
       <w:r>
         <w:rPr>
           <w:rStyle w:val="gmail-eop"/>
           <w:rFonts w:eastAsiaTheme="majorEastAsia"/>
           <w:smallCaps/>
-          <w:color w:val="000000"/>
           <w:sz w:val="22"/>
           <w:szCs w:val="22"/>
         </w:rPr>
         <w:t> </w:t>
       </w:r>
     </w:p>
-    <w:p xmlns:wp14="http://schemas.microsoft.com/office/word/2010/wordml" wp14:textId="77777777">
+    <w:p>
       <w:pPr>
         <w:pStyle w:val="gmail-paragraph"/>
         <w:spacing w:before="0" w:beforeAutospacing="0" w:after="0" w:afterAutospacing="0"/>
@@ -276,7 +244,7 @@
           <w:sz w:val="22"/>
           <w:szCs w:val="22"/>
         </w:rPr>
-        <w:t xml:space="preserve">Data urodzenia: </w:t>
+        <w:t xml:space="preserve">Telefon: </w:t>
       </w:r>
       <w:r>
         <w:rPr>
@@ -296,7 +264,17 @@
           <w:sz w:val="22"/>
           <w:szCs w:val="22"/>
         </w:rPr>
-        <w:t>14.10.1994</w:t>
+        <w:tab/>
+      </w:r>
+      <w:r>
+        <w:rPr>
+          <w:rStyle w:val="gmail-normaltextrun"/>
+          <w:smallCaps/>
+          <w:color w:val="000000"/>
+          <w:sz w:val="22"/>
+          <w:szCs w:val="22"/>
+        </w:rPr>
+        <w:t>+48 535 049 124</w:t>
       </w:r>
       <w:r>
         <w:rPr>
@@ -310,7 +288,7 @@
         <w:t> </w:t>
       </w:r>
     </w:p>
-    <w:p xmlns:wp14="http://schemas.microsoft.com/office/word/2010/wordml" wp14:textId="77777777">
+    <w:p>
       <w:pPr>
         <w:pStyle w:val="gmail-paragraph"/>
         <w:spacing w:before="0" w:beforeAutospacing="0" w:after="0" w:afterAutospacing="0"/>
@@ -330,7 +308,7 @@
           <w:sz w:val="22"/>
           <w:szCs w:val="22"/>
         </w:rPr>
-        <w:t xml:space="preserve">Adres: </w:t>
+        <w:t xml:space="preserve">Data urodzenia: </w:t>
       </w:r>
       <w:r>
         <w:rPr>
@@ -350,17 +328,7 @@
           <w:sz w:val="22"/>
           <w:szCs w:val="22"/>
         </w:rPr>
-        <w:tab/>
-      </w:r>
-      <w:r>
-        <w:rPr>
-          <w:rStyle w:val="gmail-normaltextrun"/>
-          <w:smallCaps/>
-          <w:color w:val="000000"/>
-          <w:sz w:val="22"/>
-          <w:szCs w:val="22"/>
-        </w:rPr>
-        <w:t>Dobrowo 29A/6</w:t>
+        <w:t>14.10.1994</w:t>
       </w:r>
       <w:r>
         <w:rPr>
@@ -374,28 +342,27 @@
         <w:t> </w:t>
       </w:r>
     </w:p>
-    <w:p xmlns:wp14="http://schemas.microsoft.com/office/word/2010/wordml" wp14:textId="77777777">
+    <w:p>
       <w:pPr>
         <w:pStyle w:val="gmail-paragraph"/>
         <w:spacing w:before="0" w:beforeAutospacing="0" w:after="0" w:afterAutospacing="0"/>
         <w:textAlignment w:val="baseline"/>
         <w:rPr>
-          <w:rStyle w:val="gmail-spellingerror"/>
-          <w:smallCaps/>
-          <w:color w:val="000000"/>
-          <w:sz w:val="22"/>
-          <w:szCs w:val="22"/>
-        </w:rPr>
-      </w:pPr>
-      <w:r>
-        <w:rPr>
-          <w:rStyle w:val="gmail-normaltextrun"/>
-          <w:smallCaps/>
-          <w:color w:val="000000"/>
-          <w:sz w:val="22"/>
-          <w:szCs w:val="22"/>
-        </w:rPr>
-        <w:t xml:space="preserve">Poczta: </w:t>
+          <w:smallCaps/>
+          <w:color w:val="000000"/>
+          <w:sz w:val="18"/>
+          <w:szCs w:val="18"/>
+        </w:rPr>
+      </w:pPr>
+      <w:r>
+        <w:rPr>
+          <w:rStyle w:val="gmail-normaltextrun"/>
+          <w:smallCaps/>
+          <w:color w:val="000000"/>
+          <w:sz w:val="22"/>
+          <w:szCs w:val="22"/>
+        </w:rPr>
+        <w:t xml:space="preserve">Adres: </w:t>
       </w:r>
       <w:r>
         <w:rPr>
@@ -425,21 +392,21 @@
           <w:sz w:val="22"/>
           <w:szCs w:val="22"/>
         </w:rPr>
-        <w:t>78-220 </w:t>
-      </w:r>
-      <w:r>
-        <w:rPr>
-          <w:rStyle w:val="gmail-spellingerror"/>
+        <w:t>Szymona koszyka 34/27</w:t>
+      </w:r>
+      <w:r>
+        <w:rPr>
+          <w:rStyle w:val="gmail-eop"/>
           <w:rFonts w:eastAsiaTheme="majorEastAsia"/>
           <w:smallCaps/>
           <w:color w:val="000000"/>
           <w:sz w:val="22"/>
           <w:szCs w:val="22"/>
         </w:rPr>
-        <w:t>Tychowo</w:t>
-      </w:r>
-    </w:p>
-    <w:p xmlns:wp14="http://schemas.microsoft.com/office/word/2010/wordml" wp14:textId="77777777">
+        <w:t> </w:t>
+      </w:r>
+    </w:p>
+    <w:p>
       <w:pPr>
         <w:pStyle w:val="gmail-paragraph"/>
         <w:spacing w:before="0" w:beforeAutospacing="0" w:after="0" w:afterAutospacing="0"/>
@@ -452,8 +419,62 @@
           <w:szCs w:val="22"/>
         </w:rPr>
       </w:pPr>
-    </w:p>
-    <w:p xmlns:wp14="http://schemas.microsoft.com/office/word/2010/wordml" wp14:textId="77777777">
+      <w:r>
+        <w:rPr>
+          <w:rStyle w:val="gmail-normaltextrun"/>
+          <w:smallCaps/>
+          <w:color w:val="000000"/>
+          <w:sz w:val="22"/>
+          <w:szCs w:val="22"/>
+        </w:rPr>
+        <w:t xml:space="preserve">Poczta: </w:t>
+      </w:r>
+      <w:r>
+        <w:rPr>
+          <w:rStyle w:val="gmail-normaltextrun"/>
+          <w:smallCaps/>
+          <w:color w:val="000000"/>
+          <w:sz w:val="22"/>
+          <w:szCs w:val="22"/>
+        </w:rPr>
+        <w:tab/>
+      </w:r>
+      <w:r>
+        <w:rPr>
+          <w:rStyle w:val="gmail-normaltextrun"/>
+          <w:smallCaps/>
+          <w:color w:val="000000"/>
+          <w:sz w:val="22"/>
+          <w:szCs w:val="22"/>
+        </w:rPr>
+        <w:tab/>
+      </w:r>
+      <w:r>
+        <w:rPr>
+          <w:rStyle w:val="gmail-normaltextrun"/>
+          <w:smallCaps/>
+          <w:color w:val="000000"/>
+          <w:sz w:val="22"/>
+          <w:szCs w:val="22"/>
+        </w:rPr>
+        <w:t>45-720 Opole</w:t>
+      </w:r>
+    </w:p>
+    <w:p>
+      <w:pPr>
+        <w:pStyle w:val="gmail-paragraph"/>
+        <w:spacing w:before="0" w:beforeAutospacing="0" w:after="0" w:afterAutospacing="0"/>
+        <w:textAlignment w:val="baseline"/>
+        <w:rPr>
+          <w:rStyle w:val="gmail-spellingerror"/>
+          <w:smallCaps/>
+          <w:color w:val="000000"/>
+          <w:sz w:val="22"/>
+          <w:szCs w:val="22"/>
+        </w:rPr>
+      </w:pPr>
+    </w:p>
+    <w:p>
       <w:pPr>
         <w:pStyle w:val="Nagwek1"/>
         <w:rPr>
@@ -469,12 +490,12 @@
         <w:rPr>
           <w:rStyle w:val="gmail-spellingerror"/>
           <w:rFonts w:ascii="Times New Roman" w:hAnsi="Times New Roman" w:cs="Times New Roman"/>
-          <w:b w:val="1"/>
-          <w:bCs w:val="1"/>
-          <w:i w:val="1"/>
-          <w:iCs w:val="1"/>
-          <w:smallCaps w:val="1"/>
-          <w:color w:val="000000" w:themeColor="text1" w:themeTint="FF" w:themeShade="FF"/>
+          <w:b/>
+          <w:bCs/>
+          <w:i/>
+          <w:iCs/>
+          <w:smallCaps/>
+          <w:color w:val="000000" w:themeColor="text1"/>
           <w:sz w:val="22"/>
           <w:szCs w:val="22"/>
         </w:rPr>
@@ -484,12 +505,12 @@
         <w:rPr>
           <w:rStyle w:val="gmail-normaltextrun"/>
           <w:rFonts w:ascii="Times New Roman" w:hAnsi="Times New Roman" w:cs="Times New Roman"/>
-          <w:b w:val="1"/>
-          <w:bCs w:val="1"/>
-          <w:i w:val="1"/>
-          <w:iCs w:val="1"/>
-          <w:smallCaps w:val="1"/>
-          <w:color w:val="000000" w:themeColor="text1" w:themeTint="FF" w:themeShade="FF"/>
+          <w:b/>
+          <w:bCs/>
+          <w:i/>
+          <w:iCs/>
+          <w:smallCaps/>
+          <w:color w:val="000000" w:themeColor="text1"/>
           <w:sz w:val="22"/>
           <w:szCs w:val="22"/>
         </w:rPr>
@@ -499,12 +520,12 @@
         <w:rPr>
           <w:rStyle w:val="gmail-spellingerror"/>
           <w:rFonts w:ascii="Times New Roman" w:hAnsi="Times New Roman" w:cs="Times New Roman"/>
-          <w:b w:val="1"/>
-          <w:bCs w:val="1"/>
-          <w:i w:val="1"/>
-          <w:iCs w:val="1"/>
-          <w:smallCaps w:val="1"/>
-          <w:color w:val="000000" w:themeColor="text1" w:themeTint="FF" w:themeShade="FF"/>
+          <w:b/>
+          <w:bCs/>
+          <w:i/>
+          <w:iCs/>
+          <w:smallCaps/>
+          <w:color w:val="000000" w:themeColor="text1"/>
           <w:sz w:val="22"/>
           <w:szCs w:val="22"/>
         </w:rPr>
@@ -514,12 +535,12 @@
         <w:rPr>
           <w:rStyle w:val="gmail-normaltextrun"/>
           <w:rFonts w:ascii="Times New Roman" w:hAnsi="Times New Roman" w:cs="Times New Roman"/>
-          <w:b w:val="1"/>
-          <w:bCs w:val="1"/>
-          <w:i w:val="1"/>
-          <w:iCs w:val="1"/>
-          <w:smallCaps w:val="1"/>
-          <w:color w:val="000000" w:themeColor="text1" w:themeTint="FF" w:themeShade="FF"/>
+          <w:b/>
+          <w:bCs/>
+          <w:i/>
+          <w:iCs/>
+          <w:smallCaps/>
+          <w:color w:val="000000" w:themeColor="text1"/>
           <w:sz w:val="22"/>
           <w:szCs w:val="22"/>
         </w:rPr>
@@ -529,12 +550,12 @@
         <w:rPr>
           <w:rStyle w:val="gmail-eop"/>
           <w:rFonts w:ascii="Times New Roman" w:hAnsi="Times New Roman" w:cs="Times New Roman"/>
-          <w:b w:val="1"/>
-          <w:bCs w:val="1"/>
-          <w:i w:val="1"/>
-          <w:iCs w:val="1"/>
-          <w:smallCaps w:val="1"/>
-          <w:color w:val="000000" w:themeColor="text1" w:themeTint="FF" w:themeShade="FF"/>
+          <w:b/>
+          <w:bCs/>
+          <w:i/>
+          <w:iCs/>
+          <w:smallCaps/>
+          <w:color w:val="000000" w:themeColor="text1"/>
           <w:sz w:val="22"/>
           <w:szCs w:val="22"/>
         </w:rPr>
@@ -543,111 +564,92 @@
     </w:p>
     <w:p>
       <w:pPr>
-        <w:pStyle w:val="Normalny"/>
-        <w:rPr>
-          <w:rStyle w:val="gmail-normaltextrun"/>
-          <w:i w:val="1"/>
-          <w:iCs w:val="1"/>
-          <w:smallCaps w:val="1"/>
-          <w:color w:val="000000" w:themeColor="text1" w:themeTint="FF" w:themeShade="FF"/>
-        </w:rPr>
-      </w:pPr>
-      <w:r>
-        <w:rPr>
-          <w:rStyle w:val="gmail-normaltextrun"/>
-          <w:smallCaps w:val="1"/>
-          <w:color w:val="000000" w:themeColor="text1" w:themeTint="FF" w:themeShade="FF"/>
+        <w:rPr>
+          <w:rStyle w:val="gmail-normaltextrun"/>
+          <w:i/>
+          <w:iCs/>
+          <w:smallCaps/>
+          <w:color w:val="000000" w:themeColor="text1"/>
+        </w:rPr>
+      </w:pPr>
+      <w:r>
+        <w:rPr>
+          <w:rStyle w:val="gmail-normaltextrun"/>
+          <w:smallCaps/>
+          <w:color w:val="000000" w:themeColor="text1"/>
           <w:sz w:val="20"/>
           <w:szCs w:val="20"/>
         </w:rPr>
-        <w:t>0</w:t>
-      </w:r>
-      <w:r>
-        <w:rPr>
-          <w:rStyle w:val="gmail-normaltextrun"/>
-          <w:smallCaps w:val="1"/>
-          <w:color w:val="000000" w:themeColor="text1" w:themeTint="FF" w:themeShade="FF"/>
+        <w:t xml:space="preserve">07/2018 - 02/2019: </w:t>
+      </w:r>
+      <w:r>
+        <w:rPr>
+          <w:rStyle w:val="gmail-normaltextrun"/>
+          <w:smallCaps/>
+          <w:color w:val="000000" w:themeColor="text1"/>
           <w:sz w:val="20"/>
           <w:szCs w:val="20"/>
         </w:rPr>
-        <w:t>7</w:t>
-      </w:r>
-      <w:r>
-        <w:rPr>
-          <w:rStyle w:val="gmail-normaltextrun"/>
-          <w:smallCaps w:val="1"/>
-          <w:color w:val="000000" w:themeColor="text1" w:themeTint="FF" w:themeShade="FF"/>
-          <w:sz w:val="20"/>
-          <w:szCs w:val="20"/>
-        </w:rPr>
-        <w:t>/201</w:t>
-      </w:r>
-      <w:r>
-        <w:rPr>
-          <w:rStyle w:val="gmail-normaltextrun"/>
-          <w:smallCaps w:val="1"/>
-          <w:color w:val="000000" w:themeColor="text1" w:themeTint="FF" w:themeShade="FF"/>
-          <w:sz w:val="20"/>
-          <w:szCs w:val="20"/>
-        </w:rPr>
-        <w:t>8</w:t>
-      </w:r>
-      <w:r>
-        <w:rPr>
-          <w:rStyle w:val="gmail-normaltextrun"/>
-          <w:smallCaps w:val="1"/>
-          <w:color w:val="000000" w:themeColor="text1" w:themeTint="FF" w:themeShade="FF"/>
-          <w:sz w:val="20"/>
-          <w:szCs w:val="20"/>
-        </w:rPr>
-        <w:t xml:space="preserve"> - 0</w:t>
-      </w:r>
-      <w:r>
-        <w:rPr>
-          <w:rStyle w:val="gmail-normaltextrun"/>
-          <w:smallCaps w:val="1"/>
-          <w:color w:val="000000" w:themeColor="text1" w:themeTint="FF" w:themeShade="FF"/>
-          <w:sz w:val="20"/>
-          <w:szCs w:val="20"/>
-        </w:rPr>
-        <w:t xml:space="preserve">2/2019: </w:t>
-      </w:r>
-      <w:proofErr w:type="spellStart"/>
-      <w:r>
-        <w:rPr>
-          <w:rStyle w:val="gmail-normaltextrun"/>
-          <w:rFonts w:ascii="Times New Roman" w:hAnsi="Times New Roman" w:eastAsia="Times New Roman" w:cs="Times New Roman"/>
-          <w:smallCaps w:val="1"/>
-          <w:color w:val="000000" w:themeColor="text1" w:themeTint="FF" w:themeShade="FF"/>
+        <w:t xml:space="preserve"> </w:t>
+      </w:r>
+      <w:r>
+        <w:rPr>
+          <w:rStyle w:val="gmail-normaltextrun"/>
+          <w:rFonts w:ascii="Times New Roman" w:eastAsia="Times New Roman" w:hAnsi="Times New Roman" w:cs="Times New Roman"/>
+          <w:i/>
+          <w:smallCaps/>
+          <w:color w:val="000000" w:themeColor="text1"/>
           <w:sz w:val="24"/>
           <w:szCs w:val="24"/>
         </w:rPr>
         <w:t>FonQ</w:t>
       </w:r>
-      <w:proofErr w:type="spellEnd"/>
-      <w:r>
-        <w:rPr>
-          <w:rStyle w:val="gmail-normaltextrun"/>
-          <w:rFonts w:ascii="Times New Roman" w:hAnsi="Times New Roman" w:eastAsia="Times New Roman" w:cs="Times New Roman"/>
-          <w:smallCaps w:val="1"/>
-          <w:color w:val="000000" w:themeColor="text1" w:themeTint="FF" w:themeShade="FF"/>
+      <w:r>
+        <w:rPr>
+          <w:rStyle w:val="gmail-normaltextrun"/>
+          <w:rFonts w:ascii="Times New Roman" w:eastAsia="Times New Roman" w:hAnsi="Times New Roman" w:cs="Times New Roman"/>
+          <w:smallCaps/>
+          <w:color w:val="000000" w:themeColor="text1"/>
           <w:sz w:val="24"/>
           <w:szCs w:val="24"/>
         </w:rPr>
-        <w:t xml:space="preserve">  Utrecht</w:t>
-      </w:r>
-    </w:p>
-    <w:p>
-      <w:pPr>
-        <w:pStyle w:val="ListParagraph"/>
+        <w:t xml:space="preserve">  </w:t>
+      </w:r>
+      <w:r>
+        <w:rPr>
+          <w:rStyle w:val="gmail-normaltextrun"/>
+          <w:rFonts w:ascii="Times New Roman" w:eastAsia="Times New Roman" w:hAnsi="Times New Roman" w:cs="Times New Roman"/>
+          <w:smallCaps/>
+          <w:color w:val="000000" w:themeColor="text1"/>
+          <w:sz w:val="24"/>
+          <w:szCs w:val="24"/>
+        </w:rPr>
+        <w:t>Utrecht</w:t>
+      </w:r>
+      <w:r>
+        <w:rPr>
+          <w:rStyle w:val="gmail-normaltextrun"/>
+          <w:rFonts w:ascii="Times New Roman" w:eastAsia="Times New Roman" w:hAnsi="Times New Roman" w:cs="Times New Roman"/>
+          <w:smallCaps/>
+          <w:color w:val="000000" w:themeColor="text1"/>
+          <w:sz w:val="24"/>
+          <w:szCs w:val="24"/>
+        </w:rPr>
+        <w:t>:</w:t>
+      </w:r>
+    </w:p>
+    <w:p>
+      <w:pPr>
+        <w:pStyle w:val="Akapitzlist"/>
         <w:numPr>
           <w:ilvl w:val="3"/>
-          <w:numId w:val="5"/>
+          <w:numId w:val="1"/>
         </w:numPr>
         <w:rPr>
           <w:rStyle w:val="gmail-normaltextrun"/>
-          <w:smallCaps w:val="1"/>
-          <w:color w:val="000000" w:themeColor="text1" w:themeTint="FF" w:themeShade="FF"/>
+          <w:rFonts w:ascii="Times New Roman" w:hAnsi="Times New Roman" w:cs="Times New Roman"/>
+          <w:smallCaps/>
+          <w:color w:val="000000" w:themeColor="text1"/>
           <w:sz w:val="24"/>
           <w:szCs w:val="24"/>
         </w:rPr>
@@ -655,27 +657,65 @@
       <w:r>
         <w:rPr>
           <w:rStyle w:val="gmail-normaltextrun"/>
-          <w:rFonts w:ascii="Times New Roman" w:hAnsi="Times New Roman" w:eastAsia="Times New Roman" w:cs="Times New Roman"/>
-          <w:smallCaps w:val="1"/>
-          <w:color w:val="000000" w:themeColor="text1" w:themeTint="FF" w:themeShade="FF"/>
+          <w:rFonts w:ascii="Times New Roman" w:hAnsi="Times New Roman" w:cs="Times New Roman"/>
+          <w:smallCaps/>
+          <w:color w:val="000000" w:themeColor="text1"/>
           <w:sz w:val="24"/>
           <w:szCs w:val="24"/>
         </w:rPr>
-        <w:t xml:space="preserve">Prace </w:t>
-      </w:r>
-      <w:r>
-        <w:rPr>
-          <w:rStyle w:val="gmail-normaltextrun"/>
-          <w:rFonts w:ascii="Times New Roman" w:hAnsi="Times New Roman" w:eastAsia="Times New Roman" w:cs="Times New Roman"/>
-          <w:smallCaps w:val="1"/>
-          <w:color w:val="000000" w:themeColor="text1" w:themeTint="FF" w:themeShade="FF"/>
+        <w:t xml:space="preserve">Obsługa </w:t>
+      </w:r>
+      <w:r>
+        <w:rPr>
+          <w:rStyle w:val="gmail-normaltextrun"/>
+          <w:rFonts w:ascii="Times New Roman" w:hAnsi="Times New Roman" w:cs="Times New Roman"/>
+          <w:smallCaps/>
+          <w:color w:val="000000" w:themeColor="text1"/>
           <w:sz w:val="24"/>
           <w:szCs w:val="24"/>
         </w:rPr>
-        <w:t>magazynowe</w:t>
-      </w:r>
-    </w:p>
-    <w:p xmlns:wp14="http://schemas.microsoft.com/office/word/2010/wordml" wp14:textId="77777777">
+        <w:t>oprogramowania</w:t>
+      </w:r>
+      <w:r>
+        <w:rPr>
+          <w:rStyle w:val="gmail-normaltextrun"/>
+          <w:rFonts w:ascii="Times New Roman" w:hAnsi="Times New Roman" w:cs="Times New Roman"/>
+          <w:smallCaps/>
+          <w:color w:val="000000" w:themeColor="text1"/>
+          <w:sz w:val="24"/>
+          <w:szCs w:val="24"/>
+        </w:rPr>
+        <w:t xml:space="preserve"> wms fonq</w:t>
+      </w:r>
+    </w:p>
+    <w:p>
+      <w:pPr>
+        <w:pStyle w:val="Akapitzlist"/>
+        <w:numPr>
+          <w:ilvl w:val="3"/>
+          <w:numId w:val="1"/>
+        </w:numPr>
+        <w:rPr>
+          <w:rStyle w:val="gmail-normaltextrun"/>
+          <w:smallCaps/>
+          <w:color w:val="000000" w:themeColor="text1"/>
+          <w:sz w:val="24"/>
+          <w:szCs w:val="24"/>
+        </w:rPr>
+      </w:pPr>
+      <w:r>
+        <w:rPr>
+          <w:rStyle w:val="gmail-normaltextrun"/>
+          <w:rFonts w:ascii="Times New Roman" w:eastAsia="Times New Roman" w:hAnsi="Times New Roman" w:cs="Times New Roman"/>
+          <w:smallCaps/>
+          <w:color w:val="000000" w:themeColor="text1"/>
+          <w:sz w:val="24"/>
+          <w:szCs w:val="24"/>
+        </w:rPr>
+        <w:t>Prace magazynowe</w:t>
+      </w:r>
+    </w:p>
+    <w:p>
       <w:pPr>
         <w:pStyle w:val="gmail-paragraph"/>
         <w:spacing w:before="0" w:beforeAutospacing="0" w:after="0" w:afterAutospacing="0"/>
@@ -730,230 +770,48 @@
         </w:rPr>
         <w:t> </w:t>
       </w:r>
-      <w:proofErr w:type="spellStart"/>
       <w:r>
         <w:rPr>
           <w:rStyle w:val="gmail-eop"/>
           <w:rFonts w:eastAsiaTheme="majorEastAsia"/>
-          <w:i/>
-          <w:smallCaps/>
-          <w:color w:val="000000"/>
-          <w:szCs w:val="22"/>
+          <w:smallCaps/>
+          <w:color w:val="000000"/>
         </w:rPr>
         <w:t>Nieuwegein</w:t>
       </w:r>
-      <w:proofErr w:type="spellEnd"/>
-    </w:p>
-    <w:p xmlns:wp14="http://schemas.microsoft.com/office/word/2010/wordml" wp14:textId="77777777">
+      <w:r>
+        <w:rPr>
+          <w:rStyle w:val="gmail-eop"/>
+          <w:rFonts w:eastAsiaTheme="majorEastAsia"/>
+          <w:smallCaps/>
+          <w:color w:val="000000"/>
+        </w:rPr>
+        <w:t>:</w:t>
+      </w:r>
+    </w:p>
+    <w:p>
       <w:pPr>
         <w:pStyle w:val="gmail-paragraph"/>
         <w:numPr>
           <w:ilvl w:val="0"/>
-          <w:numId w:val="1"/>
+          <w:numId w:val="2"/>
         </w:numPr>
         <w:spacing w:before="0" w:beforeAutospacing="0" w:after="0" w:afterAutospacing="0"/>
         <w:textAlignment w:val="baseline"/>
         <w:rPr>
           <w:smallCaps/>
           <w:color w:val="000000"/>
-          <w:sz w:val="18"/>
-          <w:szCs w:val="18"/>
-        </w:rPr>
-      </w:pPr>
-      <w:r>
-        <w:rPr>
-          <w:smallCaps/>
-          <w:color w:val="000000"/>
-          <w:sz w:val="18"/>
-          <w:szCs w:val="18"/>
-        </w:rPr>
-        <w:t xml:space="preserve">Operator wózka </w:t>
-      </w:r>
-      <w:r>
-        <w:rPr>
-          <w:smallCaps/>
-          <w:color w:val="000000"/>
-          <w:sz w:val="18"/>
-          <w:szCs w:val="18"/>
-        </w:rPr>
-        <w:t>widłowego</w:t>
-      </w:r>
-    </w:p>
-    <w:p xmlns:wp14="http://schemas.microsoft.com/office/word/2010/wordml" wp14:textId="77777777">
-      <w:pPr>
-        <w:pStyle w:val="gmail-paragraph"/>
-        <w:numPr>
-          <w:ilvl w:val="1"/>
-          <w:numId w:val="1"/>
-        </w:numPr>
-        <w:spacing w:before="0" w:beforeAutospacing="0" w:after="0" w:afterAutospacing="0"/>
-        <w:textAlignment w:val="baseline"/>
-        <w:rPr>
-          <w:smallCaps/>
-          <w:color w:val="000000"/>
-          <w:sz w:val="18"/>
-          <w:szCs w:val="18"/>
-        </w:rPr>
-      </w:pPr>
-      <w:r>
-        <w:rPr>
-          <w:smallCaps/>
-          <w:color w:val="000000"/>
-          <w:sz w:val="18"/>
-          <w:szCs w:val="18"/>
-        </w:rPr>
-        <w:t xml:space="preserve">Bocznego </w:t>
-      </w:r>
-      <w:r>
-        <w:rPr>
-          <w:smallCaps/>
-          <w:color w:val="000000"/>
-          <w:sz w:val="18"/>
-          <w:szCs w:val="18"/>
-        </w:rPr>
-        <w:t>wysokiego składowania</w:t>
-      </w:r>
-    </w:p>
-    <w:p xmlns:wp14="http://schemas.microsoft.com/office/word/2010/wordml" wp14:textId="77777777">
-      <w:pPr>
-        <w:pStyle w:val="gmail-paragraph"/>
-        <w:numPr>
-          <w:ilvl w:val="1"/>
-          <w:numId w:val="1"/>
-        </w:numPr>
-        <w:spacing w:before="0" w:beforeAutospacing="0" w:after="0" w:afterAutospacing="0"/>
-        <w:textAlignment w:val="baseline"/>
-        <w:rPr>
-          <w:smallCaps/>
-          <w:color w:val="000000"/>
-          <w:sz w:val="18"/>
-          <w:szCs w:val="18"/>
-        </w:rPr>
-      </w:pPr>
-      <w:r>
-        <w:rPr>
-          <w:smallCaps/>
-          <w:color w:val="000000"/>
-          <w:sz w:val="18"/>
-          <w:szCs w:val="18"/>
-        </w:rPr>
-        <w:t>Wózka EPT</w:t>
-      </w:r>
-    </w:p>
-    <w:p xmlns:wp14="http://schemas.microsoft.com/office/word/2010/wordml" wp14:textId="77777777">
-      <w:pPr>
-        <w:pStyle w:val="gmail-paragraph"/>
-        <w:numPr>
-          <w:ilvl w:val="1"/>
-          <w:numId w:val="1"/>
-        </w:numPr>
-        <w:spacing w:before="0" w:beforeAutospacing="0" w:after="0" w:afterAutospacing="0"/>
-        <w:textAlignment w:val="baseline"/>
-        <w:rPr>
-          <w:smallCaps/>
-          <w:color w:val="000000"/>
-          <w:sz w:val="18"/>
-          <w:szCs w:val="18"/>
-        </w:rPr>
-      </w:pPr>
-      <w:r>
-        <w:rPr>
-          <w:smallCaps/>
-          <w:color w:val="000000"/>
-          <w:sz w:val="18"/>
-          <w:szCs w:val="18"/>
-        </w:rPr>
-        <w:t>Wózka BT</w:t>
-      </w:r>
-    </w:p>
-    <w:p xmlns:wp14="http://schemas.microsoft.com/office/word/2010/wordml" wp14:textId="77777777">
-      <w:pPr>
-        <w:pStyle w:val="gmail-paragraph"/>
-        <w:numPr>
-          <w:ilvl w:val="0"/>
-          <w:numId w:val="1"/>
-        </w:numPr>
-        <w:spacing w:before="0" w:beforeAutospacing="0" w:after="0" w:afterAutospacing="0"/>
-        <w:textAlignment w:val="baseline"/>
-        <w:rPr>
-          <w:smallCaps/>
-          <w:color w:val="000000"/>
-          <w:sz w:val="18"/>
-          <w:szCs w:val="18"/>
-        </w:rPr>
-      </w:pPr>
-      <w:r>
-        <w:rPr>
-          <w:smallCaps/>
-          <w:color w:val="000000"/>
-          <w:sz w:val="18"/>
-          <w:szCs w:val="18"/>
-        </w:rPr>
-        <w:t>Załadunek i Rozładunek towaru</w:t>
-      </w:r>
-    </w:p>
-    <w:p xmlns:wp14="http://schemas.microsoft.com/office/word/2010/wordml" wp14:textId="77777777">
-      <w:pPr>
-        <w:pStyle w:val="gmail-paragraph"/>
-        <w:numPr>
-          <w:ilvl w:val="0"/>
-          <w:numId w:val="1"/>
-        </w:numPr>
-        <w:spacing w:before="0" w:beforeAutospacing="0" w:after="0" w:afterAutospacing="0"/>
-        <w:textAlignment w:val="baseline"/>
-        <w:rPr>
-          <w:smallCaps/>
-          <w:color w:val="000000"/>
-          <w:sz w:val="18"/>
-          <w:szCs w:val="18"/>
-        </w:rPr>
-      </w:pPr>
-      <w:r>
-        <w:rPr>
-          <w:smallCaps/>
-          <w:color w:val="000000"/>
-          <w:sz w:val="18"/>
-          <w:szCs w:val="18"/>
-        </w:rPr>
-        <w:t>Składowanie zamówień</w:t>
-      </w:r>
-    </w:p>
-    <w:p xmlns:wp14="http://schemas.microsoft.com/office/word/2010/wordml" wp14:textId="77777777">
-      <w:pPr>
-        <w:pStyle w:val="gmail-paragraph"/>
-        <w:numPr>
-          <w:ilvl w:val="0"/>
-          <w:numId w:val="1"/>
-        </w:numPr>
-        <w:spacing w:before="0" w:beforeAutospacing="0" w:after="0" w:afterAutospacing="0"/>
-        <w:textAlignment w:val="baseline"/>
-        <w:rPr>
-          <w:smallCaps/>
-          <w:color w:val="000000"/>
-          <w:sz w:val="18"/>
-          <w:szCs w:val="18"/>
-        </w:rPr>
-      </w:pPr>
-      <w:r>
-        <w:rPr>
-          <w:smallCaps/>
-          <w:color w:val="000000"/>
-          <w:sz w:val="18"/>
-          <w:szCs w:val="18"/>
-        </w:rPr>
-        <w:t xml:space="preserve">Dbanie o </w:t>
-      </w:r>
-      <w:r>
-        <w:rPr>
-          <w:smallCaps/>
-          <w:color w:val="000000"/>
-          <w:sz w:val="18"/>
-          <w:szCs w:val="18"/>
-        </w:rPr>
-        <w:t>czystość magazynu</w:t>
-      </w:r>
-    </w:p>
-    <w:p xmlns:wp14="http://schemas.microsoft.com/office/word/2010/wordml" wp14:textId="77777777">
+        </w:rPr>
+      </w:pPr>
+      <w:r>
+        <w:rPr>
+          <w:smallCaps/>
+          <w:color w:val="000000"/>
+        </w:rPr>
+        <w:t>Prace magazynowe</w:t>
+      </w:r>
+    </w:p>
+    <w:p>
       <w:pPr>
         <w:pStyle w:val="gmail-paragraph"/>
         <w:spacing w:before="0" w:beforeAutospacing="0" w:after="0" w:afterAutospacing="0"/>
@@ -967,7 +825,7 @@
         </w:rPr>
       </w:pPr>
     </w:p>
-    <w:p xmlns:wp14="http://schemas.microsoft.com/office/word/2010/wordml" wp14:textId="77777777">
+    <w:p>
       <w:pPr>
         <w:pStyle w:val="gmail-paragraph"/>
         <w:spacing w:before="0" w:beforeAutospacing="0" w:after="0" w:afterAutospacing="0"/>
@@ -980,7 +838,7 @@
         </w:rPr>
       </w:pPr>
     </w:p>
-    <w:p xmlns:wp14="http://schemas.microsoft.com/office/word/2010/wordml" wp14:textId="77777777">
+    <w:p>
       <w:pPr>
         <w:pStyle w:val="gmail-paragraph"/>
         <w:spacing w:before="0" w:beforeAutospacing="0" w:after="0" w:afterAutospacing="0"/>
@@ -1031,21 +889,27 @@
         <w:rPr>
           <w:rStyle w:val="gmail-eop"/>
           <w:rFonts w:eastAsiaTheme="majorEastAsia"/>
-          <w:i/>
-          <w:smallCaps/>
-          <w:color w:val="000000"/>
-          <w:sz w:val="26"/>
-          <w:szCs w:val="22"/>
+          <w:smallCaps/>
+          <w:color w:val="000000"/>
         </w:rPr>
         <w:t>Opole</w:t>
       </w:r>
-    </w:p>
-    <w:p xmlns:wp14="http://schemas.microsoft.com/office/word/2010/wordml" wp14:textId="77777777">
+      <w:r>
+        <w:rPr>
+          <w:rStyle w:val="gmail-eop"/>
+          <w:rFonts w:eastAsiaTheme="majorEastAsia"/>
+          <w:smallCaps/>
+          <w:color w:val="000000"/>
+        </w:rPr>
+        <w:t>:</w:t>
+      </w:r>
+    </w:p>
+    <w:p>
       <w:pPr>
         <w:pStyle w:val="gmail-paragraph"/>
         <w:numPr>
           <w:ilvl w:val="0"/>
-          <w:numId w:val="4"/>
+          <w:numId w:val="5"/>
         </w:numPr>
         <w:spacing w:before="0" w:beforeAutospacing="0" w:after="0" w:afterAutospacing="0"/>
         <w:textAlignment w:val="baseline"/>
@@ -1053,36 +917,71 @@
           <w:rStyle w:val="gmail-eop"/>
           <w:smallCaps/>
           <w:color w:val="000000"/>
+        </w:rPr>
+      </w:pPr>
+      <w:r>
+        <w:rPr>
+          <w:rStyle w:val="gmail-eop"/>
+          <w:smallCaps/>
+          <w:color w:val="000000"/>
+        </w:rPr>
+        <w:t xml:space="preserve">Obsługa oprogramowania </w:t>
+      </w:r>
+    </w:p>
+    <w:p>
+      <w:pPr>
+        <w:pStyle w:val="gmail-paragraph"/>
+        <w:numPr>
+          <w:ilvl w:val="0"/>
+          <w:numId w:val="5"/>
+        </w:numPr>
+        <w:spacing w:before="0" w:beforeAutospacing="0" w:after="0" w:afterAutospacing="0"/>
+        <w:textAlignment w:val="baseline"/>
+        <w:rPr>
+          <w:rStyle w:val="gmail-eop"/>
+          <w:smallCaps/>
+          <w:color w:val="000000"/>
+        </w:rPr>
+      </w:pPr>
+      <w:r>
+        <w:rPr>
+          <w:rStyle w:val="gmail-eop"/>
+          <w:smallCaps/>
+          <w:color w:val="000000" w:themeColor="text1"/>
+        </w:rPr>
+        <w:t xml:space="preserve">Bezpośrednia praca z </w:t>
+      </w:r>
+      <w:r>
+        <w:rPr>
+          <w:rStyle w:val="gmail-eop"/>
+          <w:smallCaps/>
+          <w:color w:val="000000" w:themeColor="text1"/>
+        </w:rPr>
+        <w:t>klient</w:t>
+      </w:r>
+      <w:r>
+        <w:rPr>
+          <w:rStyle w:val="gmail-eop"/>
+          <w:smallCaps/>
+          <w:color w:val="000000" w:themeColor="text1"/>
+        </w:rPr>
+        <w:t>em</w:t>
+      </w:r>
+    </w:p>
+    <w:p>
+      <w:pPr>
+        <w:pStyle w:val="gmail-paragraph"/>
+        <w:spacing w:before="0" w:beforeAutospacing="0" w:after="0" w:afterAutospacing="0"/>
+        <w:rPr>
+          <w:rStyle w:val="gmail-eop"/>
+          <w:smallCaps/>
+          <w:color w:val="000000" w:themeColor="text1"/>
           <w:sz w:val="18"/>
           <w:szCs w:val="18"/>
         </w:rPr>
       </w:pPr>
-      <w:r>
-        <w:rPr>
-          <w:rStyle w:val="gmail-eop"/>
-          <w:smallCaps w:val="1"/>
-          <w:color w:val="000000" w:themeColor="text1" w:themeTint="FF" w:themeShade="FF"/>
-          <w:sz w:val="18"/>
-          <w:szCs w:val="18"/>
-        </w:rPr>
-        <w:t>Obsługa klienta</w:t>
-      </w:r>
-    </w:p>
-    <w:p>
-      <w:pPr>
-        <w:pStyle w:val="gmail-paragraph"/>
-        <w:spacing w:before="0" w:beforeAutospacing="off" w:after="0" w:afterAutospacing="off"/>
-        <w:ind w:left="0"/>
-        <w:rPr>
-          <w:rStyle w:val="gmail-eop"/>
-          <w:smallCaps w:val="1"/>
-          <w:color w:val="000000" w:themeColor="text1" w:themeTint="FF" w:themeShade="FF"/>
-          <w:sz w:val="18"/>
-          <w:szCs w:val="18"/>
-        </w:rPr>
-      </w:pPr>
-    </w:p>
-    <w:p xmlns:wp14="http://schemas.microsoft.com/office/word/2010/wordml" wp14:textId="77777777">
+    </w:p>
+    <w:p>
       <w:pPr>
         <w:pStyle w:val="gmail-paragraph"/>
         <w:spacing w:before="0" w:beforeAutospacing="0" w:after="0" w:afterAutospacing="0"/>
@@ -1095,7 +994,7 @@
         </w:rPr>
       </w:pPr>
     </w:p>
-    <w:p xmlns:wp14="http://schemas.microsoft.com/office/word/2010/wordml" wp14:textId="77777777">
+    <w:p>
       <w:pPr>
         <w:pStyle w:val="Nagwek1"/>
         <w:rPr>
@@ -1134,7 +1033,7 @@
         <w:t> </w:t>
       </w:r>
     </w:p>
-    <w:p xmlns:wp14="http://schemas.microsoft.com/office/word/2010/wordml" wp14:textId="77777777">
+    <w:p>
       <w:pPr>
         <w:pStyle w:val="gmail-paragraph"/>
         <w:spacing w:before="0" w:beforeAutospacing="0" w:after="0" w:afterAutospacing="0"/>
@@ -1168,7 +1067,7 @@
         <w:t> </w:t>
       </w:r>
     </w:p>
-    <w:p xmlns:wp14="http://schemas.microsoft.com/office/word/2010/wordml" wp14:textId="77777777">
+    <w:p>
       <w:pPr>
         <w:pStyle w:val="gmail-paragraph"/>
         <w:spacing w:before="0" w:beforeAutospacing="0" w:after="0" w:afterAutospacing="0"/>
@@ -1203,42 +1102,58 @@
         <w:t> </w:t>
       </w:r>
     </w:p>
-    <w:p xmlns:wp14="http://schemas.microsoft.com/office/word/2010/wordml" wp14:textId="77777777">
+    <w:p>
       <w:pPr>
         <w:pStyle w:val="gmail-paragraph"/>
         <w:spacing w:before="0" w:beforeAutospacing="0" w:after="0" w:afterAutospacing="0"/>
         <w:ind w:left="1419" w:firstLine="705"/>
         <w:textAlignment w:val="baseline"/>
         <w:rPr>
+          <w:rStyle w:val="gmail-eop"/>
+          <w:rFonts w:eastAsiaTheme="majorEastAsia"/>
+          <w:smallCaps/>
+          <w:color w:val="000000"/>
+          <w:sz w:val="22"/>
+          <w:szCs w:val="22"/>
+        </w:rPr>
+      </w:pPr>
+      <w:r>
+        <w:rPr>
+          <w:rStyle w:val="gmail-normaltextrun"/>
+          <w:smallCaps/>
+          <w:color w:val="000000"/>
+          <w:sz w:val="22"/>
+          <w:szCs w:val="22"/>
+        </w:rPr>
+        <w:t>Kierunek: Wychowanie Fizyczne</w:t>
+      </w:r>
+      <w:r>
+        <w:rPr>
+          <w:rStyle w:val="gmail-eop"/>
+          <w:rFonts w:eastAsiaTheme="majorEastAsia"/>
+          <w:smallCaps/>
+          <w:color w:val="000000"/>
+          <w:sz w:val="22"/>
+          <w:szCs w:val="22"/>
+        </w:rPr>
+        <w:t> </w:t>
+      </w:r>
+    </w:p>
+    <w:p>
+      <w:pPr>
+        <w:pStyle w:val="gmail-paragraph"/>
+        <w:spacing w:before="0" w:beforeAutospacing="0" w:after="0" w:afterAutospacing="0"/>
+        <w:ind w:left="1419" w:firstLine="705"/>
+        <w:textAlignment w:val="baseline"/>
+        <w:rPr>
           <w:smallCaps/>
           <w:color w:val="000000"/>
           <w:sz w:val="18"/>
           <w:szCs w:val="18"/>
         </w:rPr>
       </w:pPr>
-      <w:r>
-        <w:rPr>
-          <w:rStyle w:val="gmail-normaltextrun"/>
-          <w:smallCaps/>
-          <w:color w:val="000000"/>
-          <w:sz w:val="22"/>
-          <w:szCs w:val="22"/>
-        </w:rPr>
-        <w:t>Kierunek: Wychowanie Fizyczne</w:t>
-      </w:r>
-      <w:r>
-        <w:rPr>
-          <w:rStyle w:val="gmail-eop"/>
-          <w:rFonts w:eastAsiaTheme="majorEastAsia"/>
-          <w:smallCaps/>
-          <w:color w:val="000000"/>
-          <w:sz w:val="22"/>
-          <w:szCs w:val="22"/>
-        </w:rPr>
-        <w:t> </w:t>
-      </w:r>
-    </w:p>
-    <w:p xmlns:wp14="http://schemas.microsoft.com/office/word/2010/wordml" wp14:textId="77777777">
+    </w:p>
+    <w:p>
       <w:pPr>
         <w:pStyle w:val="gmail-paragraph"/>
         <w:spacing w:before="0" w:beforeAutospacing="0" w:after="0" w:afterAutospacing="0"/>
@@ -1271,50 +1186,61 @@
         </w:rPr>
         <w:t> </w:t>
       </w:r>
-    </w:p>
-    <w:p xmlns:wp14="http://schemas.microsoft.com/office/word/2010/wordml" wp14:textId="77777777">
+      <w:r>
+        <w:rPr>
+          <w:rStyle w:val="gmail-eop"/>
+          <w:rFonts w:eastAsiaTheme="majorEastAsia"/>
+          <w:smallCaps/>
+          <w:color w:val="000000"/>
+          <w:sz w:val="22"/>
+          <w:szCs w:val="22"/>
+        </w:rPr>
+        <w:t>w Białogardzie</w:t>
+      </w:r>
+    </w:p>
+    <w:p>
+      <w:pPr>
+        <w:pStyle w:val="gmail-paragraph"/>
+        <w:spacing w:before="0" w:beforeAutospacing="0" w:after="0" w:afterAutospacing="0"/>
+        <w:ind w:left="1419" w:firstLine="705"/>
+        <w:textAlignment w:val="baseline"/>
+        <w:rPr>
+          <w:rStyle w:val="gmail-eop"/>
+          <w:smallCaps/>
+          <w:color w:val="000000"/>
+          <w:sz w:val="22"/>
+          <w:szCs w:val="22"/>
+        </w:rPr>
+      </w:pPr>
+      <w:r>
+        <w:rPr>
+          <w:rStyle w:val="gmail-normaltextrun"/>
+          <w:smallCaps/>
+          <w:color w:val="000000"/>
+          <w:sz w:val="22"/>
+          <w:szCs w:val="22"/>
+        </w:rPr>
+        <w:t>Technikum Informatyczne </w:t>
+      </w:r>
+      <w:r>
+        <w:rPr>
+          <w:rStyle w:val="gmail-eop"/>
+          <w:rFonts w:eastAsiaTheme="majorEastAsia"/>
+          <w:smallCaps/>
+          <w:color w:val="000000"/>
+          <w:sz w:val="22"/>
+          <w:szCs w:val="22"/>
+        </w:rPr>
+        <w:t> </w:t>
+      </w:r>
+    </w:p>
+    <w:p>
       <w:pPr>
         <w:pStyle w:val="gmail-paragraph"/>
         <w:spacing w:before="0" w:beforeAutospacing="0" w:after="0" w:afterAutospacing="0"/>
         <w:ind w:left="705" w:firstLine="705"/>
         <w:textAlignment w:val="baseline"/>
         <w:rPr>
-          <w:rStyle w:val="gmail-eop"/>
-          <w:smallCaps/>
-          <w:color w:val="000000"/>
-          <w:sz w:val="22"/>
-          <w:szCs w:val="22"/>
-        </w:rPr>
-      </w:pPr>
-      <w:r>
-        <w:rPr>
-          <w:rStyle w:val="gmail-normaltextrun"/>
-          <w:smallCaps/>
-          <w:color w:val="000000"/>
-          <w:sz w:val="22"/>
-          <w:szCs w:val="22"/>
-        </w:rPr>
-        <w:t>Technikum Informatyczne </w:t>
-      </w:r>
-      <w:r>
-        <w:rPr>
-          <w:rStyle w:val="gmail-eop"/>
-          <w:rFonts w:eastAsiaTheme="majorEastAsia"/>
-          <w:smallCaps/>
-          <w:color w:val="000000"/>
-          <w:sz w:val="22"/>
-          <w:szCs w:val="22"/>
-        </w:rPr>
-        <w:t> </w:t>
-      </w:r>
-    </w:p>
-    <w:p xmlns:wp14="http://schemas.microsoft.com/office/word/2010/wordml" wp14:textId="77777777">
-      <w:pPr>
-        <w:pStyle w:val="gmail-paragraph"/>
-        <w:spacing w:before="0" w:beforeAutospacing="0" w:after="0" w:afterAutospacing="0"/>
-        <w:ind w:left="705" w:firstLine="705"/>
-        <w:textAlignment w:val="baseline"/>
-        <w:rPr>
           <w:smallCaps/>
           <w:color w:val="000000"/>
           <w:sz w:val="18"/>
@@ -1322,7 +1248,7 @@
         </w:rPr>
       </w:pPr>
     </w:p>
-    <w:p xmlns:wp14="http://schemas.microsoft.com/office/word/2010/wordml" wp14:textId="77777777">
+    <w:p>
       <w:pPr>
         <w:pStyle w:val="Nagwek1"/>
         <w:rPr>
@@ -1361,55 +1287,86 @@
         <w:t> </w:t>
       </w:r>
     </w:p>
-    <w:p xmlns:wp14="http://schemas.microsoft.com/office/word/2010/wordml" wp14:textId="77777777">
+    <w:p>
       <w:pPr>
         <w:pStyle w:val="gmail-paragraph"/>
         <w:spacing w:before="0" w:beforeAutospacing="0" w:after="0" w:afterAutospacing="0"/>
         <w:textAlignment w:val="baseline"/>
         <w:rPr>
           <w:rStyle w:val="gmail-eop"/>
-          <w:smallCaps/>
-          <w:color w:val="000000"/>
-          <w:sz w:val="22"/>
-          <w:szCs w:val="22"/>
-        </w:rPr>
-      </w:pPr>
-      <w:r>
-        <w:rPr>
-          <w:rStyle w:val="gmail-normaltextrun"/>
-          <w:smallCaps/>
-          <w:color w:val="000000"/>
-          <w:sz w:val="22"/>
-          <w:szCs w:val="22"/>
-        </w:rPr>
-        <w:t>Angielski: komunikatywnie w mowie i piśmie</w:t>
-      </w:r>
-      <w:r>
-        <w:rPr>
-          <w:rStyle w:val="gmail-eop"/>
           <w:rFonts w:eastAsiaTheme="majorEastAsia"/>
           <w:smallCaps/>
           <w:color w:val="000000"/>
           <w:sz w:val="22"/>
           <w:szCs w:val="22"/>
         </w:rPr>
+      </w:pPr>
+      <w:r>
+        <w:rPr>
+          <w:rStyle w:val="gmail-normaltextrun"/>
+          <w:smallCaps/>
+          <w:color w:val="000000"/>
+          <w:sz w:val="22"/>
+          <w:szCs w:val="22"/>
+        </w:rPr>
+        <w:t xml:space="preserve">Angielski: </w:t>
+      </w:r>
+      <w:r>
+        <w:rPr>
+          <w:rStyle w:val="gmail-normaltextrun"/>
+          <w:smallCaps/>
+          <w:color w:val="000000"/>
+          <w:szCs w:val="22"/>
+        </w:rPr>
+        <w:t>Dobry</w:t>
+      </w:r>
+      <w:r>
+        <w:rPr>
+          <w:rStyle w:val="gmail-normaltextrun"/>
+          <w:smallCaps/>
+          <w:color w:val="000000"/>
+          <w:szCs w:val="22"/>
+        </w:rPr>
+        <w:t xml:space="preserve"> </w:t>
+      </w:r>
+      <w:r>
+        <w:rPr>
+          <w:rStyle w:val="gmail-normaltextrun"/>
+          <w:smallCaps/>
+          <w:color w:val="000000"/>
+          <w:sz w:val="22"/>
+          <w:szCs w:val="22"/>
+        </w:rPr>
+        <w:t>w mowie i piśmie</w:t>
+      </w:r>
+      <w:r>
+        <w:rPr>
+          <w:rStyle w:val="gmail-eop"/>
+          <w:rFonts w:eastAsiaTheme="majorEastAsia"/>
+          <w:smallCaps/>
+          <w:color w:val="000000"/>
+          <w:sz w:val="22"/>
+          <w:szCs w:val="22"/>
+        </w:rPr>
         <w:t> </w:t>
       </w:r>
     </w:p>
-    <w:p xmlns:wp14="http://schemas.microsoft.com/office/word/2010/wordml" wp14:textId="77777777">
+    <w:p>
       <w:pPr>
         <w:pStyle w:val="gmail-paragraph"/>
         <w:spacing w:before="0" w:beforeAutospacing="0" w:after="0" w:afterAutospacing="0"/>
         <w:textAlignment w:val="baseline"/>
         <w:rPr>
-          <w:smallCaps/>
-          <w:color w:val="000000"/>
-          <w:sz w:val="18"/>
-          <w:szCs w:val="18"/>
-        </w:rPr>
-      </w:pPr>
-    </w:p>
-    <w:p xmlns:wp14="http://schemas.microsoft.com/office/word/2010/wordml" wp14:textId="77777777">
+          <w:rStyle w:val="gmail-eop"/>
+          <w:rFonts w:eastAsiaTheme="majorEastAsia"/>
+          <w:smallCaps/>
+          <w:color w:val="000000"/>
+          <w:sz w:val="22"/>
+          <w:szCs w:val="22"/>
+        </w:rPr>
+      </w:pPr>
+    </w:p>
+    <w:p>
       <w:pPr>
         <w:pStyle w:val="Nagwek1"/>
         <w:rPr>
@@ -1432,11 +1389,11 @@
           <w:sz w:val="22"/>
           <w:szCs w:val="22"/>
         </w:rPr>
-        <w:t>Umiejętności</w:t>
-      </w:r>
-      <w:r>
-        <w:rPr>
-          <w:rStyle w:val="gmail-eop"/>
+        <w:t xml:space="preserve">Znajomość języków </w:t>
+      </w:r>
+      <w:r>
+        <w:rPr>
+          <w:rStyle w:val="gmail-normaltextrun"/>
           <w:rFonts w:ascii="Times New Roman" w:hAnsi="Times New Roman" w:cs="Times New Roman"/>
           <w:b/>
           <w:i/>
@@ -1445,44 +1402,63 @@
           <w:sz w:val="22"/>
           <w:szCs w:val="22"/>
         </w:rPr>
+        <w:t>programowania</w:t>
+      </w:r>
+      <w:r>
+        <w:rPr>
+          <w:rStyle w:val="gmail-eop"/>
+          <w:rFonts w:ascii="Times New Roman" w:hAnsi="Times New Roman" w:cs="Times New Roman"/>
+          <w:b/>
+          <w:i/>
+          <w:smallCaps/>
+          <w:color w:val="000000"/>
+          <w:sz w:val="22"/>
+          <w:szCs w:val="22"/>
+        </w:rPr>
         <w:t> </w:t>
       </w:r>
     </w:p>
-    <w:p xmlns:wp14="http://schemas.microsoft.com/office/word/2010/wordml" wp14:textId="77777777">
+    <w:p>
       <w:pPr>
         <w:pStyle w:val="gmail-paragraph"/>
         <w:spacing w:before="0" w:beforeAutospacing="0" w:after="0" w:afterAutospacing="0"/>
         <w:textAlignment w:val="baseline"/>
         <w:rPr>
-          <w:rStyle w:val="gmail-eop"/>
-          <w:smallCaps/>
-          <w:color w:val="000000"/>
-          <w:sz w:val="22"/>
-          <w:szCs w:val="22"/>
-        </w:rPr>
-      </w:pPr>
-      <w:r>
-        <w:rPr>
-          <w:rStyle w:val="gmail-normaltextrun"/>
-          <w:smallCaps/>
-          <w:color w:val="000000"/>
-          <w:sz w:val="22"/>
-          <w:szCs w:val="22"/>
-        </w:rPr>
-        <w:t>Umiejętność pracy w zespole oraz pod presją czasu, uprawnienie do prowadzenia wózk</w:t>
-      </w:r>
-      <w:r>
-        <w:rPr>
-          <w:rStyle w:val="gmail-normaltextrun"/>
-          <w:smallCaps/>
-          <w:color w:val="000000"/>
-          <w:sz w:val="22"/>
-          <w:szCs w:val="22"/>
-        </w:rPr>
-        <w:t>ów widłowych, utrzymywanie porządku w miejscu pracy</w:t>
-      </w:r>
-    </w:p>
-    <w:p xmlns:wp14="http://schemas.microsoft.com/office/word/2010/wordml" wp14:textId="77777777">
+          <w:smallCaps/>
+          <w:color w:val="000000"/>
+          <w:sz w:val="18"/>
+          <w:szCs w:val="18"/>
+        </w:rPr>
+      </w:pPr>
+      <w:r>
+        <w:rPr>
+          <w:smallCaps/>
+          <w:color w:val="000000"/>
+          <w:sz w:val="18"/>
+          <w:szCs w:val="18"/>
+        </w:rPr>
+        <w:t xml:space="preserve">JavaScript </w:t>
+      </w:r>
+      <w:r>
+        <w:rPr>
+          <w:smallCaps/>
+          <w:color w:val="000000"/>
+          <w:sz w:val="18"/>
+          <w:szCs w:val="18"/>
+        </w:rPr>
+        <w:t xml:space="preserve"> </w:t>
+      </w:r>
+      <w:r>
+        <w:rPr>
+          <w:smallCaps/>
+          <w:color w:val="000000"/>
+          <w:sz w:val="18"/>
+          <w:szCs w:val="18"/>
+        </w:rPr>
+        <w:t xml:space="preserve">(Jquery, React (w trakcie nauki)), </w:t>
+      </w:r>
+    </w:p>
+    <w:p>
       <w:pPr>
         <w:pStyle w:val="gmail-paragraph"/>
         <w:spacing w:before="0" w:beforeAutospacing="0" w:after="0" w:afterAutospacing="0"/>
@@ -1494,8 +1470,66 @@
           <w:szCs w:val="18"/>
         </w:rPr>
       </w:pPr>
-    </w:p>
-    <w:p xmlns:wp14="http://schemas.microsoft.com/office/word/2010/wordml" wp14:textId="77777777">
+      <w:r>
+        <w:rPr>
+          <w:smallCaps/>
+          <w:color w:val="000000"/>
+          <w:sz w:val="18"/>
+          <w:szCs w:val="18"/>
+        </w:rPr>
+        <w:t xml:space="preserve">CSS3 (SASS), </w:t>
+      </w:r>
+      <w:r>
+        <w:rPr>
+          <w:smallCaps/>
+          <w:color w:val="000000"/>
+          <w:sz w:val="18"/>
+          <w:szCs w:val="18"/>
+        </w:rPr>
+        <w:t xml:space="preserve"> </w:t>
+      </w:r>
+    </w:p>
+    <w:p>
+      <w:pPr>
+        <w:pStyle w:val="gmail-paragraph"/>
+        <w:spacing w:before="0" w:beforeAutospacing="0" w:after="0" w:afterAutospacing="0"/>
+        <w:textAlignment w:val="baseline"/>
+        <w:rPr>
+          <w:smallCaps/>
+          <w:color w:val="000000"/>
+          <w:sz w:val="18"/>
+          <w:szCs w:val="18"/>
+        </w:rPr>
+      </w:pPr>
+      <w:r>
+        <w:rPr>
+          <w:smallCaps/>
+          <w:color w:val="000000"/>
+          <w:sz w:val="18"/>
+          <w:szCs w:val="18"/>
+        </w:rPr>
+        <w:t xml:space="preserve">HTML5, </w:t>
+      </w:r>
+      <w:r>
+        <w:rPr>
+          <w:smallCaps/>
+          <w:color w:val="000000"/>
+          <w:sz w:val="18"/>
+          <w:szCs w:val="18"/>
+        </w:rPr>
+        <w:t xml:space="preserve"> </w:t>
+      </w:r>
+      <w:r>
+        <w:rPr>
+          <w:smallCaps/>
+          <w:color w:val="000000"/>
+          <w:sz w:val="18"/>
+          <w:szCs w:val="18"/>
+        </w:rPr>
+        <w:t>GIT,  SQL</w:t>
+      </w:r>
+    </w:p>
+    <w:p>
       <w:pPr>
         <w:pStyle w:val="Nagwek1"/>
         <w:rPr>
@@ -1518,7 +1552,7 @@
           <w:sz w:val="22"/>
           <w:szCs w:val="22"/>
         </w:rPr>
-        <w:t>Zainteresowania </w:t>
+        <w:t>Umiejętności</w:t>
       </w:r>
       <w:r>
         <w:rPr>
@@ -1534,12 +1568,84 @@
         <w:t> </w:t>
       </w:r>
     </w:p>
-    <w:p xmlns:wp14="http://schemas.microsoft.com/office/word/2010/wordml" wp14:textId="77777777">
+    <w:p>
       <w:pPr>
         <w:pStyle w:val="gmail-paragraph"/>
         <w:spacing w:before="0" w:beforeAutospacing="0" w:after="0" w:afterAutospacing="0"/>
         <w:textAlignment w:val="baseline"/>
         <w:rPr>
+          <w:rStyle w:val="gmail-normaltextrun"/>
+          <w:color w:val="000000"/>
+          <w:szCs w:val="22"/>
+        </w:rPr>
+      </w:pPr>
+      <w:r>
+        <w:rPr>
+          <w:rStyle w:val="gmail-normaltextrun"/>
+          <w:color w:val="000000"/>
+          <w:szCs w:val="22"/>
+        </w:rPr>
+        <w:t xml:space="preserve">Umiejętność pracy </w:t>
+      </w:r>
+      <w:r>
+        <w:rPr>
+          <w:rStyle w:val="gmail-normaltextrun"/>
+          <w:color w:val="000000"/>
+          <w:szCs w:val="22"/>
+        </w:rPr>
+        <w:t>w zespole oraz pod presją czasu</w:t>
+      </w:r>
+      <w:r>
+        <w:rPr>
+          <w:rStyle w:val="gmail-normaltextrun"/>
+          <w:color w:val="000000"/>
+          <w:szCs w:val="22"/>
+        </w:rPr>
+        <w:t xml:space="preserve">, </w:t>
+      </w:r>
+    </w:p>
+    <w:p>
+      <w:pPr>
+        <w:pStyle w:val="gmail-paragraph"/>
+        <w:spacing w:before="0" w:beforeAutospacing="0" w:after="0" w:afterAutospacing="0"/>
+        <w:textAlignment w:val="baseline"/>
+        <w:rPr>
+          <w:rStyle w:val="gmail-normaltextrun"/>
+          <w:color w:val="000000"/>
+          <w:szCs w:val="22"/>
+        </w:rPr>
+      </w:pPr>
+      <w:r>
+        <w:rPr>
+          <w:rStyle w:val="gmail-normaltextrun"/>
+          <w:color w:val="000000"/>
+          <w:szCs w:val="22"/>
+        </w:rPr>
+        <w:t>U</w:t>
+      </w:r>
+      <w:r>
+        <w:rPr>
+          <w:rStyle w:val="gmail-normaltextrun"/>
+          <w:color w:val="000000"/>
+          <w:szCs w:val="22"/>
+        </w:rPr>
+        <w:t>trzymywanie porządku w miejscu pracy</w:t>
+      </w:r>
+      <w:r>
+        <w:rPr>
+          <w:rStyle w:val="gmail-normaltextrun"/>
+          <w:color w:val="000000"/>
+          <w:szCs w:val="22"/>
+        </w:rPr>
+        <w:t xml:space="preserve">, </w:t>
+      </w:r>
+    </w:p>
+    <w:p>
+      <w:pPr>
+        <w:pStyle w:val="gmail-paragraph"/>
+        <w:spacing w:before="0" w:beforeAutospacing="0" w:after="0" w:afterAutospacing="0"/>
+        <w:textAlignment w:val="baseline"/>
+        <w:rPr>
           <w:smallCaps/>
           <w:color w:val="000000"/>
           <w:sz w:val="18"/>
@@ -1549,6 +1655,66 @@
       <w:r>
         <w:rPr>
           <w:rStyle w:val="gmail-normaltextrun"/>
+          <w:color w:val="000000"/>
+          <w:szCs w:val="22"/>
+        </w:rPr>
+        <w:t>Prawo jazdy kategorii B</w:t>
+      </w:r>
+    </w:p>
+    <w:p>
+      <w:pPr>
+        <w:pStyle w:val="Nagwek1"/>
+        <w:rPr>
+          <w:rFonts w:ascii="Times New Roman" w:hAnsi="Times New Roman" w:cs="Times New Roman"/>
+          <w:b/>
+          <w:i/>
+          <w:smallCaps/>
+          <w:sz w:val="18"/>
+          <w:szCs w:val="18"/>
+        </w:rPr>
+      </w:pPr>
+      <w:r>
+        <w:rPr>
+          <w:rStyle w:val="gmail-normaltextrun"/>
+          <w:rFonts w:ascii="Times New Roman" w:hAnsi="Times New Roman" w:cs="Times New Roman"/>
+          <w:b/>
+          <w:i/>
+          <w:smallCaps/>
+          <w:color w:val="000000"/>
+          <w:sz w:val="22"/>
+          <w:szCs w:val="22"/>
+        </w:rPr>
+        <w:t>Zainteresowania </w:t>
+      </w:r>
+      <w:r>
+        <w:rPr>
+          <w:rStyle w:val="gmail-eop"/>
+          <w:rFonts w:ascii="Times New Roman" w:hAnsi="Times New Roman" w:cs="Times New Roman"/>
+          <w:b/>
+          <w:i/>
+          <w:smallCaps/>
+          <w:color w:val="000000"/>
+          <w:sz w:val="22"/>
+          <w:szCs w:val="22"/>
+        </w:rPr>
+        <w:t> </w:t>
+      </w:r>
+    </w:p>
+    <w:p>
+      <w:pPr>
+        <w:pStyle w:val="gmail-paragraph"/>
+        <w:spacing w:before="0" w:beforeAutospacing="0" w:after="0" w:afterAutospacing="0"/>
+        <w:textAlignment w:val="baseline"/>
+        <w:rPr>
+          <w:smallCaps/>
+          <w:color w:val="000000"/>
+          <w:sz w:val="18"/>
+          <w:szCs w:val="18"/>
+        </w:rPr>
+      </w:pPr>
+      <w:r>
+        <w:rPr>
+          <w:rStyle w:val="gmail-normaltextrun"/>
           <w:smallCaps/>
           <w:color w:val="000000"/>
           <w:sz w:val="22"/>
@@ -1569,8 +1735,8 @@
       </w:r>
     </w:p>
     <w:sectPr>
-      <w:pgSz w:w="11906" w:h="16838" w:orient="portrait"/>
-      <w:pgMar w:top="1417" w:right="1417" w:bottom="1417" w:left="1417" w:header="708" w:footer="708" w:gutter="0"/>
+      <w:pgSz w:w="11906" w:h="16838"/>
+      <w:pgMar w:top="720" w:right="720" w:bottom="720" w:left="720" w:header="708" w:footer="708" w:gutter="0"/>
       <w:cols w:space="708"/>
       <w:docGrid w:linePitch="360"/>
     </w:sectPr>
@@ -1578,120 +1744,59 @@
 </w:document>
 </file>
 
+<file path=word/endnotes.xml><?xml version="1.0" encoding="utf-8"?>
+<w:endnotes xmlns:ve="http://schemas.openxmlformats.org/markup-compatibility/2006" xmlns:o="urn:schemas-microsoft-com:office:office" xmlns:r="http://schemas.openxmlformats.org/officeDocument/2006/relationships" xmlns:m="http://schemas.openxmlformats.org/officeDocument/2006/math" xmlns:v="urn:schemas-microsoft-com:vml" xmlns:wp="http://schemas.openxmlformats.org/drawingml/2006/wordprocessingDrawing" xmlns:w10="urn:schemas-microsoft-com:office:word" xmlns:w="http://schemas.openxmlformats.org/wordprocessingml/2006/main" xmlns:wne="http://schemas.microsoft.com/office/word/2006/wordml">
+  <w:endnote w:type="separator" w:id="0">
+    <w:p>
+      <w:pPr>
+        <w:spacing w:after="0" w:line="240" w:lineRule="auto"/>
+      </w:pPr>
+      <w:r>
+        <w:separator/>
+      </w:r>
+    </w:p>
+  </w:endnote>
+  <w:endnote w:type="continuationSeparator" w:id="1">
+    <w:p>
+      <w:pPr>
+        <w:spacing w:after="0" w:line="240" w:lineRule="auto"/>
+      </w:pPr>
+      <w:r>
+        <w:continuationSeparator/>
+      </w:r>
+    </w:p>
+  </w:endnote>
+</w:endnotes>
+</file>
+
+<file path=word/footnotes.xml><?xml version="1.0" encoding="utf-8"?>
+<w:footnotes xmlns:ve="http://schemas.openxmlformats.org/markup-compatibility/2006" xmlns:o="urn:schemas-microsoft-com:office:office" xmlns:r="http://schemas.openxmlformats.org/officeDocument/2006/relationships" xmlns:m="http://schemas.openxmlformats.org/officeDocument/2006/math" xmlns:v="urn:schemas-microsoft-com:vml" xmlns:wp="http://schemas.openxmlformats.org/drawingml/2006/wordprocessingDrawing" xmlns:w10="urn:schemas-microsoft-com:office:word" xmlns:w="http://schemas.openxmlformats.org/wordprocessingml/2006/main" xmlns:wne="http://schemas.microsoft.com/office/word/2006/wordml">
+  <w:footnote w:type="separator" w:id="0">
+    <w:p>
+      <w:pPr>
+        <w:spacing w:after="0" w:line="240" w:lineRule="auto"/>
+      </w:pPr>
+      <w:r>
+        <w:separator/>
+      </w:r>
+    </w:p>
+  </w:footnote>
+  <w:footnote w:type="continuationSeparator" w:id="1">
+    <w:p>
+      <w:pPr>
+        <w:spacing w:after="0" w:line="240" w:lineRule="auto"/>
+      </w:pPr>
+      <w:r>
+        <w:continuationSeparator/>
+      </w:r>
+    </w:p>
+  </w:footnote>
+</w:footnotes>
+</file>
+
 <file path=word/numbering.xml><?xml version="1.0" encoding="utf-8"?>
-<w:numbering xmlns:wpc="http://schemas.microsoft.com/office/word/2010/wordprocessingCanvas" xmlns:cx="http://schemas.microsoft.com/office/drawing/2014/chartex" xmlns:cx1="http://schemas.microsoft.com/office/drawing/2015/9/8/chartex" xmlns:cx2="http://schemas.microsoft.com/office/drawing/2015/10/21/chartex" xmlns:cx3="http://schemas.microsoft.com/office/drawing/2016/5/9/chartex" xmlns:cx4="http://schemas.microsoft.com/office/drawing/2016/5/10/chartex" xmlns:cx5="http://schemas.microsoft.com/office/drawing/2016/5/11/chartex" xmlns:cx6="http://schemas.microsoft.com/office/drawing/2016/5/12/chartex" xmlns:cx7="http://schemas.microsoft.com/office/drawing/2016/5/13/chartex" xmlns:cx8="http://schemas.microsoft.com/office/drawing/2016/5/14/chartex" xmlns:mc="http://schemas.openxmlformats.org/markup-compatibility/2006" xmlns:aink="http://schemas.microsoft.com/office/drawing/2016/ink" xmlns:am3d="http://schemas.microsoft.com/office/drawing/2017/model3d" xmlns:o="urn:schemas-microsoft-com:office:office" xmlns:r="http://schemas.openxmlformats.org/officeDocument/2006/relationships" xmlns:m="http://schemas.openxmlformats.org/officeDocument/2006/math" xmlns:v="urn:schemas-microsoft-com:vml" xmlns:wp14="http://schemas.microsoft.com/office/word/2010/wordprocessingDrawing" xmlns:wp="http://schemas.openxmlformats.org/drawingml/2006/wordprocessingDrawing" xmlns:w10="urn:schemas-microsoft-com:office:word" xmlns:w="http://schemas.openxmlformats.org/wordprocessingml/2006/main" xmlns:w14="http://schemas.microsoft.com/office/word/2010/wordml" xmlns:w15="http://schemas.microsoft.com/office/word/2012/wordml" xmlns:w16cid="http://schemas.microsoft.com/office/word/2016/wordml/cid" xmlns:w16se="http://schemas.microsoft.com/office/word/2015/wordml/symex" xmlns:wpg="http://schemas.microsoft.com/office/word/2010/wordprocessingGroup" xmlns:wpi="http://schemas.microsoft.com/office/word/2010/wordprocessingInk" xmlns:wne="http://schemas.microsoft.com/office/word/2006/wordml" xmlns:wps="http://schemas.microsoft.com/office/word/2010/wordprocessingShape" mc:Ignorable="w14 w15 w16se w16cid wp14">
-  <w:abstractNum xmlns:w="http://schemas.openxmlformats.org/wordprocessingml/2006/main" w:abstractNumId="4">
-    <w:multiLevelType xmlns:w="http://schemas.openxmlformats.org/wordprocessingml/2006/main" w:val="hybridMultilevel"/>
-    <w:lvl xmlns:w="http://schemas.openxmlformats.org/wordprocessingml/2006/main" w:ilvl="0">
-      <w:start w:val="1"/>
-      <w:numFmt w:val="bullet"/>
-      <w:lvlText w:val=""/>
-      <w:lvlJc w:val="left"/>
-      <w:pPr>
-        <w:ind w:left="720" w:hanging="360"/>
-      </w:pPr>
-      <w:rPr>
-        <w:rFonts w:hint="default" w:ascii="Symbol" w:hAnsi="Symbol"/>
-      </w:rPr>
-    </w:lvl>
-    <w:lvl xmlns:w="http://schemas.openxmlformats.org/wordprocessingml/2006/main" w:ilvl="1">
-      <w:start w:val="1"/>
-      <w:numFmt w:val="bullet"/>
-      <w:lvlText w:val="o"/>
-      <w:lvlJc w:val="left"/>
-      <w:pPr>
-        <w:ind w:left="1440" w:hanging="360"/>
-      </w:pPr>
-      <w:rPr>
-        <w:rFonts w:hint="default" w:ascii="Courier New" w:hAnsi="Courier New"/>
-      </w:rPr>
-    </w:lvl>
-    <w:lvl xmlns:w="http://schemas.openxmlformats.org/wordprocessingml/2006/main" w:ilvl="2">
-      <w:start w:val="1"/>
-      <w:numFmt w:val="bullet"/>
-      <w:lvlText w:val=""/>
-      <w:lvlJc w:val="left"/>
-      <w:pPr>
-        <w:ind w:left="2160" w:hanging="360"/>
-      </w:pPr>
-      <w:rPr>
-        <w:rFonts w:hint="default" w:ascii="Wingdings" w:hAnsi="Wingdings"/>
-      </w:rPr>
-    </w:lvl>
-    <w:lvl xmlns:w="http://schemas.openxmlformats.org/wordprocessingml/2006/main" w:ilvl="3">
-      <w:start w:val="1"/>
-      <w:numFmt w:val="bullet"/>
-      <w:lvlText w:val=""/>
-      <w:lvlJc w:val="left"/>
-      <w:pPr>
-        <w:ind w:left="2880" w:hanging="360"/>
-      </w:pPr>
-      <w:rPr>
-        <w:rFonts w:hint="default" w:ascii="Symbol" w:hAnsi="Symbol"/>
-      </w:rPr>
-    </w:lvl>
-    <w:lvl xmlns:w="http://schemas.openxmlformats.org/wordprocessingml/2006/main" w:ilvl="4">
-      <w:start w:val="1"/>
-      <w:numFmt w:val="bullet"/>
-      <w:lvlText w:val="o"/>
-      <w:lvlJc w:val="left"/>
-      <w:pPr>
-        <w:ind w:left="3600" w:hanging="360"/>
-      </w:pPr>
-      <w:rPr>
-        <w:rFonts w:hint="default" w:ascii="Courier New" w:hAnsi="Courier New"/>
-      </w:rPr>
-    </w:lvl>
-    <w:lvl xmlns:w="http://schemas.openxmlformats.org/wordprocessingml/2006/main" w:ilvl="5">
-      <w:start w:val="1"/>
-      <w:numFmt w:val="bullet"/>
-      <w:lvlText w:val=""/>
-      <w:lvlJc w:val="left"/>
-      <w:pPr>
-        <w:ind w:left="4320" w:hanging="360"/>
-      </w:pPr>
-      <w:rPr>
-        <w:rFonts w:hint="default" w:ascii="Wingdings" w:hAnsi="Wingdings"/>
-      </w:rPr>
-    </w:lvl>
-    <w:lvl xmlns:w="http://schemas.openxmlformats.org/wordprocessingml/2006/main" w:ilvl="6">
-      <w:start w:val="1"/>
-      <w:numFmt w:val="bullet"/>
-      <w:lvlText w:val=""/>
-      <w:lvlJc w:val="left"/>
-      <w:pPr>
-        <w:ind w:left="5040" w:hanging="360"/>
-      </w:pPr>
-      <w:rPr>
-        <w:rFonts w:hint="default" w:ascii="Symbol" w:hAnsi="Symbol"/>
-      </w:rPr>
-    </w:lvl>
-    <w:lvl xmlns:w="http://schemas.openxmlformats.org/wordprocessingml/2006/main" w:ilvl="7">
-      <w:start w:val="1"/>
-      <w:numFmt w:val="bullet"/>
-      <w:lvlText w:val="o"/>
-      <w:lvlJc w:val="left"/>
-      <w:pPr>
-        <w:ind w:left="5760" w:hanging="360"/>
-      </w:pPr>
-      <w:rPr>
-        <w:rFonts w:hint="default" w:ascii="Courier New" w:hAnsi="Courier New"/>
-      </w:rPr>
-    </w:lvl>
-    <w:lvl xmlns:w="http://schemas.openxmlformats.org/wordprocessingml/2006/main" w:ilvl="8">
-      <w:start w:val="1"/>
-      <w:numFmt w:val="bullet"/>
-      <w:lvlText w:val=""/>
-      <w:lvlJc w:val="left"/>
-      <w:pPr>
-        <w:ind w:left="6480" w:hanging="360"/>
-      </w:pPr>
-      <w:rPr>
-        <w:rFonts w:hint="default" w:ascii="Wingdings" w:hAnsi="Wingdings"/>
-      </w:rPr>
-    </w:lvl>
-  </w:abstractNum>
-  <w:abstractNum w:abstractNumId="0" w15:restartNumberingAfterBreak="0">
+<w:numbering xmlns:ve="http://schemas.openxmlformats.org/markup-compatibility/2006" xmlns:o="urn:schemas-microsoft-com:office:office" xmlns:r="http://schemas.openxmlformats.org/officeDocument/2006/relationships" xmlns:m="http://schemas.openxmlformats.org/officeDocument/2006/math" xmlns:v="urn:schemas-microsoft-com:vml" xmlns:wp="http://schemas.openxmlformats.org/drawingml/2006/wordprocessingDrawing" xmlns:w10="urn:schemas-microsoft-com:office:word" xmlns:w="http://schemas.openxmlformats.org/wordprocessingml/2006/main" xmlns:wne="http://schemas.microsoft.com/office/word/2006/wordml">
+  <w:abstractNum w:abstractNumId="0">
     <w:nsid w:val="118542EE"/>
     <w:multiLevelType w:val="hybridMultilevel"/>
     <w:tmpl w:val="C450DA7A"/>
@@ -1704,7 +1809,7 @@
         <w:ind w:left="3192" w:hanging="360"/>
       </w:pPr>
       <w:rPr>
-        <w:rFonts w:hint="default" w:ascii="Symbol" w:hAnsi="Symbol"/>
+        <w:rFonts w:ascii="Symbol" w:hAnsi="Symbol" w:hint="default"/>
       </w:rPr>
     </w:lvl>
     <w:lvl w:ilvl="1" w:tplc="04150003" w:tentative="1">
@@ -1716,7 +1821,7 @@
         <w:ind w:left="3912" w:hanging="360"/>
       </w:pPr>
       <w:rPr>
-        <w:rFonts w:hint="default" w:ascii="Courier New" w:hAnsi="Courier New" w:cs="Courier New"/>
+        <w:rFonts w:ascii="Courier New" w:hAnsi="Courier New" w:cs="Courier New" w:hint="default"/>
       </w:rPr>
     </w:lvl>
     <w:lvl w:ilvl="2" w:tplc="04150005" w:tentative="1">
@@ -1728,7 +1833,7 @@
         <w:ind w:left="4632" w:hanging="360"/>
       </w:pPr>
       <w:rPr>
-        <w:rFonts w:hint="default" w:ascii="Wingdings" w:hAnsi="Wingdings"/>
+        <w:rFonts w:ascii="Wingdings" w:hAnsi="Wingdings" w:hint="default"/>
       </w:rPr>
     </w:lvl>
     <w:lvl w:ilvl="3" w:tplc="04150001" w:tentative="1">
@@ -1740,7 +1845,7 @@
         <w:ind w:left="5352" w:hanging="360"/>
       </w:pPr>
       <w:rPr>
-        <w:rFonts w:hint="default" w:ascii="Symbol" w:hAnsi="Symbol"/>
+        <w:rFonts w:ascii="Symbol" w:hAnsi="Symbol" w:hint="default"/>
       </w:rPr>
     </w:lvl>
     <w:lvl w:ilvl="4" w:tplc="04150003" w:tentative="1">
@@ -1752,7 +1857,7 @@
         <w:ind w:left="6072" w:hanging="360"/>
       </w:pPr>
       <w:rPr>
-        <w:rFonts w:hint="default" w:ascii="Courier New" w:hAnsi="Courier New" w:cs="Courier New"/>
+        <w:rFonts w:ascii="Courier New" w:hAnsi="Courier New" w:cs="Courier New" w:hint="default"/>
       </w:rPr>
     </w:lvl>
     <w:lvl w:ilvl="5" w:tplc="04150005" w:tentative="1">
@@ -1764,7 +1869,7 @@
         <w:ind w:left="6792" w:hanging="360"/>
       </w:pPr>
       <w:rPr>
-        <w:rFonts w:hint="default" w:ascii="Wingdings" w:hAnsi="Wingdings"/>
+        <w:rFonts w:ascii="Wingdings" w:hAnsi="Wingdings" w:hint="default"/>
       </w:rPr>
     </w:lvl>
     <w:lvl w:ilvl="6" w:tplc="04150001" w:tentative="1">
@@ -1776,7 +1881,7 @@
         <w:ind w:left="7512" w:hanging="360"/>
       </w:pPr>
       <w:rPr>
-        <w:rFonts w:hint="default" w:ascii="Symbol" w:hAnsi="Symbol"/>
+        <w:rFonts w:ascii="Symbol" w:hAnsi="Symbol" w:hint="default"/>
       </w:rPr>
     </w:lvl>
     <w:lvl w:ilvl="7" w:tplc="04150003" w:tentative="1">
@@ -1788,7 +1893,7 @@
         <w:ind w:left="8232" w:hanging="360"/>
       </w:pPr>
       <w:rPr>
-        <w:rFonts w:hint="default" w:ascii="Courier New" w:hAnsi="Courier New" w:cs="Courier New"/>
+        <w:rFonts w:ascii="Courier New" w:hAnsi="Courier New" w:cs="Courier New" w:hint="default"/>
       </w:rPr>
     </w:lvl>
     <w:lvl w:ilvl="8" w:tplc="04150005" w:tentative="1">
@@ -1800,11 +1905,11 @@
         <w:ind w:left="8952" w:hanging="360"/>
       </w:pPr>
       <w:rPr>
-        <w:rFonts w:hint="default" w:ascii="Wingdings" w:hAnsi="Wingdings"/>
+        <w:rFonts w:ascii="Wingdings" w:hAnsi="Wingdings" w:hint="default"/>
       </w:rPr>
     </w:lvl>
   </w:abstractNum>
-  <w:abstractNum w:abstractNumId="1" w15:restartNumberingAfterBreak="0">
+  <w:abstractNum w:abstractNumId="1">
     <w:nsid w:val="14EF3C54"/>
     <w:multiLevelType w:val="hybridMultilevel"/>
     <w:tmpl w:val="B5CA98CC"/>
@@ -1817,7 +1922,7 @@
         <w:ind w:left="3192" w:hanging="360"/>
       </w:pPr>
       <w:rPr>
-        <w:rFonts w:hint="default" w:ascii="Symbol" w:hAnsi="Symbol"/>
+        <w:rFonts w:ascii="Symbol" w:hAnsi="Symbol" w:hint="default"/>
       </w:rPr>
     </w:lvl>
     <w:lvl w:ilvl="1" w:tplc="04150003">
@@ -1829,7 +1934,7 @@
         <w:ind w:left="3912" w:hanging="360"/>
       </w:pPr>
       <w:rPr>
-        <w:rFonts w:hint="default" w:ascii="Courier New" w:hAnsi="Courier New" w:cs="Courier New"/>
+        <w:rFonts w:ascii="Courier New" w:hAnsi="Courier New" w:cs="Courier New" w:hint="default"/>
       </w:rPr>
     </w:lvl>
     <w:lvl w:ilvl="2" w:tplc="04150005" w:tentative="1">
@@ -1841,7 +1946,7 @@
         <w:ind w:left="4632" w:hanging="360"/>
       </w:pPr>
       <w:rPr>
-        <w:rFonts w:hint="default" w:ascii="Wingdings" w:hAnsi="Wingdings"/>
+        <w:rFonts w:ascii="Wingdings" w:hAnsi="Wingdings" w:hint="default"/>
       </w:rPr>
     </w:lvl>
     <w:lvl w:ilvl="3" w:tplc="04150001" w:tentative="1">
@@ -1853,7 +1958,7 @@
         <w:ind w:left="5352" w:hanging="360"/>
       </w:pPr>
       <w:rPr>
-        <w:rFonts w:hint="default" w:ascii="Symbol" w:hAnsi="Symbol"/>
+        <w:rFonts w:ascii="Symbol" w:hAnsi="Symbol" w:hint="default"/>
       </w:rPr>
     </w:lvl>
     <w:lvl w:ilvl="4" w:tplc="04150003" w:tentative="1">
@@ -1865,7 +1970,7 @@
         <w:ind w:left="6072" w:hanging="360"/>
       </w:pPr>
       <w:rPr>
-        <w:rFonts w:hint="default" w:ascii="Courier New" w:hAnsi="Courier New" w:cs="Courier New"/>
+        <w:rFonts w:ascii="Courier New" w:hAnsi="Courier New" w:cs="Courier New" w:hint="default"/>
       </w:rPr>
     </w:lvl>
     <w:lvl w:ilvl="5" w:tplc="04150005" w:tentative="1">
@@ -1877,7 +1982,7 @@
         <w:ind w:left="6792" w:hanging="360"/>
       </w:pPr>
       <w:rPr>
-        <w:rFonts w:hint="default" w:ascii="Wingdings" w:hAnsi="Wingdings"/>
+        <w:rFonts w:ascii="Wingdings" w:hAnsi="Wingdings" w:hint="default"/>
       </w:rPr>
     </w:lvl>
     <w:lvl w:ilvl="6" w:tplc="04150001" w:tentative="1">
@@ -1889,7 +1994,7 @@
         <w:ind w:left="7512" w:hanging="360"/>
       </w:pPr>
       <w:rPr>
-        <w:rFonts w:hint="default" w:ascii="Symbol" w:hAnsi="Symbol"/>
+        <w:rFonts w:ascii="Symbol" w:hAnsi="Symbol" w:hint="default"/>
       </w:rPr>
     </w:lvl>
     <w:lvl w:ilvl="7" w:tplc="04150003" w:tentative="1">
@@ -1901,7 +2006,7 @@
         <w:ind w:left="8232" w:hanging="360"/>
       </w:pPr>
       <w:rPr>
-        <w:rFonts w:hint="default" w:ascii="Courier New" w:hAnsi="Courier New" w:cs="Courier New"/>
+        <w:rFonts w:ascii="Courier New" w:hAnsi="Courier New" w:cs="Courier New" w:hint="default"/>
       </w:rPr>
     </w:lvl>
     <w:lvl w:ilvl="8" w:tplc="04150005" w:tentative="1">
@@ -1913,11 +2018,11 @@
         <w:ind w:left="8952" w:hanging="360"/>
       </w:pPr>
       <w:rPr>
-        <w:rFonts w:hint="default" w:ascii="Wingdings" w:hAnsi="Wingdings"/>
+        <w:rFonts w:ascii="Wingdings" w:hAnsi="Wingdings" w:hint="default"/>
       </w:rPr>
     </w:lvl>
   </w:abstractNum>
-  <w:abstractNum w:abstractNumId="2" w15:restartNumberingAfterBreak="0">
+  <w:abstractNum w:abstractNumId="2">
     <w:nsid w:val="2BE819A2"/>
     <w:multiLevelType w:val="hybridMultilevel"/>
     <w:tmpl w:val="3BA212C2"/>
@@ -1930,7 +2035,7 @@
         <w:ind w:left="3555" w:hanging="360"/>
       </w:pPr>
       <w:rPr>
-        <w:rFonts w:hint="default" w:ascii="Symbol" w:hAnsi="Symbol"/>
+        <w:rFonts w:ascii="Symbol" w:hAnsi="Symbol" w:hint="default"/>
       </w:rPr>
     </w:lvl>
     <w:lvl w:ilvl="1" w:tplc="04150003" w:tentative="1">
@@ -1942,7 +2047,7 @@
         <w:ind w:left="4275" w:hanging="360"/>
       </w:pPr>
       <w:rPr>
-        <w:rFonts w:hint="default" w:ascii="Courier New" w:hAnsi="Courier New" w:cs="Courier New"/>
+        <w:rFonts w:ascii="Courier New" w:hAnsi="Courier New" w:cs="Courier New" w:hint="default"/>
       </w:rPr>
     </w:lvl>
     <w:lvl w:ilvl="2" w:tplc="04150005" w:tentative="1">
@@ -1954,7 +2059,7 @@
         <w:ind w:left="4995" w:hanging="360"/>
       </w:pPr>
       <w:rPr>
-        <w:rFonts w:hint="default" w:ascii="Wingdings" w:hAnsi="Wingdings"/>
+        <w:rFonts w:ascii="Wingdings" w:hAnsi="Wingdings" w:hint="default"/>
       </w:rPr>
     </w:lvl>
     <w:lvl w:ilvl="3" w:tplc="04150001" w:tentative="1">
@@ -1966,7 +2071,7 @@
         <w:ind w:left="5715" w:hanging="360"/>
       </w:pPr>
       <w:rPr>
-        <w:rFonts w:hint="default" w:ascii="Symbol" w:hAnsi="Symbol"/>
+        <w:rFonts w:ascii="Symbol" w:hAnsi="Symbol" w:hint="default"/>
       </w:rPr>
     </w:lvl>
     <w:lvl w:ilvl="4" w:tplc="04150003" w:tentative="1">
@@ -1978,7 +2083,7 @@
         <w:ind w:left="6435" w:hanging="360"/>
       </w:pPr>
       <w:rPr>
-        <w:rFonts w:hint="default" w:ascii="Courier New" w:hAnsi="Courier New" w:cs="Courier New"/>
+        <w:rFonts w:ascii="Courier New" w:hAnsi="Courier New" w:cs="Courier New" w:hint="default"/>
       </w:rPr>
     </w:lvl>
     <w:lvl w:ilvl="5" w:tplc="04150005" w:tentative="1">
@@ -1990,7 +2095,7 @@
         <w:ind w:left="7155" w:hanging="360"/>
       </w:pPr>
       <w:rPr>
-        <w:rFonts w:hint="default" w:ascii="Wingdings" w:hAnsi="Wingdings"/>
+        <w:rFonts w:ascii="Wingdings" w:hAnsi="Wingdings" w:hint="default"/>
       </w:rPr>
     </w:lvl>
     <w:lvl w:ilvl="6" w:tplc="04150001" w:tentative="1">
@@ -2002,7 +2107,7 @@
         <w:ind w:left="7875" w:hanging="360"/>
       </w:pPr>
       <w:rPr>
-        <w:rFonts w:hint="default" w:ascii="Symbol" w:hAnsi="Symbol"/>
+        <w:rFonts w:ascii="Symbol" w:hAnsi="Symbol" w:hint="default"/>
       </w:rPr>
     </w:lvl>
     <w:lvl w:ilvl="7" w:tplc="04150003" w:tentative="1">
@@ -2014,7 +2119,7 @@
         <w:ind w:left="8595" w:hanging="360"/>
       </w:pPr>
       <w:rPr>
-        <w:rFonts w:hint="default" w:ascii="Courier New" w:hAnsi="Courier New" w:cs="Courier New"/>
+        <w:rFonts w:ascii="Courier New" w:hAnsi="Courier New" w:cs="Courier New" w:hint="default"/>
       </w:rPr>
     </w:lvl>
     <w:lvl w:ilvl="8" w:tplc="04150005" w:tentative="1">
@@ -2026,11 +2131,124 @@
         <w:ind w:left="9315" w:hanging="360"/>
       </w:pPr>
       <w:rPr>
-        <w:rFonts w:hint="default" w:ascii="Wingdings" w:hAnsi="Wingdings"/>
+        <w:rFonts w:ascii="Wingdings" w:hAnsi="Wingdings" w:hint="default"/>
       </w:rPr>
     </w:lvl>
   </w:abstractNum>
-  <w:abstractNum w:abstractNumId="3" w15:restartNumberingAfterBreak="0">
+  <w:abstractNum w:abstractNumId="3">
+    <w:nsid w:val="4FE260C9"/>
+    <w:multiLevelType w:val="hybridMultilevel"/>
+    <w:tmpl w:val="987C49B2"/>
+    <w:lvl w:ilvl="0" w:tplc="BB88EF46">
+      <w:start w:val="1"/>
+      <w:numFmt w:val="bullet"/>
+      <w:lvlText w:val=""/>
+      <w:lvlJc w:val="left"/>
+      <w:pPr>
+        <w:ind w:left="720" w:hanging="360"/>
+      </w:pPr>
+      <w:rPr>
+        <w:rFonts w:ascii="Symbol" w:hAnsi="Symbol" w:hint="default"/>
+      </w:rPr>
+    </w:lvl>
+    <w:lvl w:ilvl="1" w:tplc="03E829F4">
+      <w:start w:val="1"/>
+      <w:numFmt w:val="bullet"/>
+      <w:lvlText w:val="o"/>
+      <w:lvlJc w:val="left"/>
+      <w:pPr>
+        <w:ind w:left="1440" w:hanging="360"/>
+      </w:pPr>
+      <w:rPr>
+        <w:rFonts w:ascii="Courier New" w:hAnsi="Courier New" w:hint="default"/>
+      </w:rPr>
+    </w:lvl>
+    <w:lvl w:ilvl="2" w:tplc="D4FA0B72">
+      <w:start w:val="1"/>
+      <w:numFmt w:val="bullet"/>
+      <w:lvlText w:val=""/>
+      <w:lvlJc w:val="left"/>
+      <w:pPr>
+        <w:ind w:left="2160" w:hanging="360"/>
+      </w:pPr>
+      <w:rPr>
+        <w:rFonts w:ascii="Wingdings" w:hAnsi="Wingdings" w:hint="default"/>
+      </w:rPr>
+    </w:lvl>
+    <w:lvl w:ilvl="3" w:tplc="5CC6AB92">
+      <w:start w:val="1"/>
+      <w:numFmt w:val="bullet"/>
+      <w:lvlText w:val=""/>
+      <w:lvlJc w:val="left"/>
+      <w:pPr>
+        <w:ind w:left="2880" w:hanging="360"/>
+      </w:pPr>
+      <w:rPr>
+        <w:rFonts w:ascii="Symbol" w:hAnsi="Symbol" w:hint="default"/>
+      </w:rPr>
+    </w:lvl>
+    <w:lvl w:ilvl="4" w:tplc="8B1AF942">
+      <w:start w:val="1"/>
+      <w:numFmt w:val="bullet"/>
+      <w:lvlText w:val="o"/>
+      <w:lvlJc w:val="left"/>
+      <w:pPr>
+        <w:ind w:left="3600" w:hanging="360"/>
+      </w:pPr>
+      <w:rPr>
+        <w:rFonts w:ascii="Courier New" w:hAnsi="Courier New" w:hint="default"/>
+      </w:rPr>
+    </w:lvl>
+    <w:lvl w:ilvl="5" w:tplc="F182C70E">
+      <w:start w:val="1"/>
+      <w:numFmt w:val="bullet"/>
+      <w:lvlText w:val=""/>
+      <w:lvlJc w:val="left"/>
+      <w:pPr>
+        <w:ind w:left="4320" w:hanging="360"/>
+      </w:pPr>
+      <w:rPr>
+        <w:rFonts w:ascii="Wingdings" w:hAnsi="Wingdings" w:hint="default"/>
+      </w:rPr>
+    </w:lvl>
+    <w:lvl w:ilvl="6" w:tplc="0B24CE32">
+      <w:start w:val="1"/>
+      <w:numFmt w:val="bullet"/>
+      <w:lvlText w:val=""/>
+      <w:lvlJc w:val="left"/>
+      <w:pPr>
+        <w:ind w:left="5040" w:hanging="360"/>
+      </w:pPr>
+      <w:rPr>
+        <w:rFonts w:ascii="Symbol" w:hAnsi="Symbol" w:hint="default"/>
+      </w:rPr>
+    </w:lvl>
+    <w:lvl w:ilvl="7" w:tplc="10B4157E">
+      <w:start w:val="1"/>
+      <w:numFmt w:val="bullet"/>
+      <w:lvlText w:val="o"/>
+      <w:lvlJc w:val="left"/>
+      <w:pPr>
+        <w:ind w:left="5760" w:hanging="360"/>
+      </w:pPr>
+      <w:rPr>
+        <w:rFonts w:ascii="Courier New" w:hAnsi="Courier New" w:hint="default"/>
+      </w:rPr>
+    </w:lvl>
+    <w:lvl w:ilvl="8" w:tplc="EDD8054A">
+      <w:start w:val="1"/>
+      <w:numFmt w:val="bullet"/>
+      <w:lvlText w:val=""/>
+      <w:lvlJc w:val="left"/>
+      <w:pPr>
+        <w:ind w:left="6480" w:hanging="360"/>
+      </w:pPr>
+      <w:rPr>
+        <w:rFonts w:ascii="Wingdings" w:hAnsi="Wingdings" w:hint="default"/>
+      </w:rPr>
+    </w:lvl>
+  </w:abstractNum>
+  <w:abstractNum w:abstractNumId="4">
     <w:nsid w:val="6E103A27"/>
     <w:multiLevelType w:val="hybridMultilevel"/>
     <w:tmpl w:val="50F2E2C4"/>
@@ -2043,7 +2261,7 @@
         <w:ind w:left="3192" w:hanging="360"/>
       </w:pPr>
       <w:rPr>
-        <w:rFonts w:hint="default" w:ascii="Symbol" w:hAnsi="Symbol"/>
+        <w:rFonts w:ascii="Symbol" w:hAnsi="Symbol" w:hint="default"/>
       </w:rPr>
     </w:lvl>
     <w:lvl w:ilvl="1" w:tplc="04150003" w:tentative="1">
@@ -2055,7 +2273,7 @@
         <w:ind w:left="3912" w:hanging="360"/>
       </w:pPr>
       <w:rPr>
-        <w:rFonts w:hint="default" w:ascii="Courier New" w:hAnsi="Courier New" w:cs="Courier New"/>
+        <w:rFonts w:ascii="Courier New" w:hAnsi="Courier New" w:cs="Courier New" w:hint="default"/>
       </w:rPr>
     </w:lvl>
     <w:lvl w:ilvl="2" w:tplc="04150005" w:tentative="1">
@@ -2067,7 +2285,7 @@
         <w:ind w:left="4632" w:hanging="360"/>
       </w:pPr>
       <w:rPr>
-        <w:rFonts w:hint="default" w:ascii="Wingdings" w:hAnsi="Wingdings"/>
+        <w:rFonts w:ascii="Wingdings" w:hAnsi="Wingdings" w:hint="default"/>
       </w:rPr>
     </w:lvl>
     <w:lvl w:ilvl="3" w:tplc="04150001" w:tentative="1">
@@ -2079,7 +2297,7 @@
         <w:ind w:left="5352" w:hanging="360"/>
       </w:pPr>
       <w:rPr>
-        <w:rFonts w:hint="default" w:ascii="Symbol" w:hAnsi="Symbol"/>
+        <w:rFonts w:ascii="Symbol" w:hAnsi="Symbol" w:hint="default"/>
       </w:rPr>
     </w:lvl>
     <w:lvl w:ilvl="4" w:tplc="04150003" w:tentative="1">
@@ -2091,7 +2309,7 @@
         <w:ind w:left="6072" w:hanging="360"/>
       </w:pPr>
       <w:rPr>
-        <w:rFonts w:hint="default" w:ascii="Courier New" w:hAnsi="Courier New" w:cs="Courier New"/>
+        <w:rFonts w:ascii="Courier New" w:hAnsi="Courier New" w:cs="Courier New" w:hint="default"/>
       </w:rPr>
     </w:lvl>
     <w:lvl w:ilvl="5" w:tplc="04150005" w:tentative="1">
@@ -2103,7 +2321,7 @@
         <w:ind w:left="6792" w:hanging="360"/>
       </w:pPr>
       <w:rPr>
-        <w:rFonts w:hint="default" w:ascii="Wingdings" w:hAnsi="Wingdings"/>
+        <w:rFonts w:ascii="Wingdings" w:hAnsi="Wingdings" w:hint="default"/>
       </w:rPr>
     </w:lvl>
     <w:lvl w:ilvl="6" w:tplc="04150001" w:tentative="1">
@@ -2115,7 +2333,7 @@
         <w:ind w:left="7512" w:hanging="360"/>
       </w:pPr>
       <w:rPr>
-        <w:rFonts w:hint="default" w:ascii="Symbol" w:hAnsi="Symbol"/>
+        <w:rFonts w:ascii="Symbol" w:hAnsi="Symbol" w:hint="default"/>
       </w:rPr>
     </w:lvl>
     <w:lvl w:ilvl="7" w:tplc="04150003" w:tentative="1">
@@ -2127,7 +2345,7 @@
         <w:ind w:left="8232" w:hanging="360"/>
       </w:pPr>
       <w:rPr>
-        <w:rFonts w:hint="default" w:ascii="Courier New" w:hAnsi="Courier New" w:cs="Courier New"/>
+        <w:rFonts w:ascii="Courier New" w:hAnsi="Courier New" w:cs="Courier New" w:hint="default"/>
       </w:rPr>
     </w:lvl>
     <w:lvl w:ilvl="8" w:tplc="04150005" w:tentative="1">
@@ -2139,34 +2357,34 @@
         <w:ind w:left="8952" w:hanging="360"/>
       </w:pPr>
       <w:rPr>
-        <w:rFonts w:hint="default" w:ascii="Wingdings" w:hAnsi="Wingdings"/>
+        <w:rFonts w:ascii="Wingdings" w:hAnsi="Wingdings" w:hint="default"/>
       </w:rPr>
     </w:lvl>
   </w:abstractNum>
-  <w:num w:numId="5">
+  <w:num w:numId="1">
+    <w:abstractNumId w:val="3"/>
+  </w:num>
+  <w:num w:numId="2">
+    <w:abstractNumId w:val="1"/>
+  </w:num>
+  <w:num w:numId="3">
+    <w:abstractNumId w:val="2"/>
+  </w:num>
+  <w:num w:numId="4">
     <w:abstractNumId w:val="4"/>
   </w:num>
-  <w:num w:numId="1">
-    <w:abstractNumId w:val="1"/>
-  </w:num>
-  <w:num w:numId="2">
-    <w:abstractNumId w:val="2"/>
-  </w:num>
-  <w:num w:numId="3">
-    <w:abstractNumId w:val="3"/>
-  </w:num>
-  <w:num w:numId="4">
+  <w:num w:numId="5">
     <w:abstractNumId w:val="0"/>
   </w:num>
 </w:numbering>
 </file>
 
 <file path=word/styles.xml><?xml version="1.0" encoding="utf-8"?>
-<w:styles xmlns:wp14="http://schemas.microsoft.com/office/word/2010/wordprocessingDrawing" xmlns:mc="http://schemas.openxmlformats.org/markup-compatibility/2006" xmlns:r="http://schemas.openxmlformats.org/officeDocument/2006/relationships" xmlns:w="http://schemas.openxmlformats.org/wordprocessingml/2006/main" xmlns:w14="http://schemas.microsoft.com/office/word/2010/wordml" xmlns:w15="http://schemas.microsoft.com/office/word/2012/wordml" xmlns:w16cid="http://schemas.microsoft.com/office/word/2016/wordml/cid" xmlns:w16se="http://schemas.microsoft.com/office/word/2015/wordml/symex" mc:Ignorable="w14 w15 w16se w16cid wp14">
+<w:styles xmlns:r="http://schemas.openxmlformats.org/officeDocument/2006/relationships" xmlns:w="http://schemas.openxmlformats.org/wordprocessingml/2006/main">
   <w:docDefaults>
     <w:rPrDefault>
       <w:rPr>
-        <w:rFonts w:asciiTheme="minorHAnsi" w:hAnsiTheme="minorHAnsi" w:eastAsiaTheme="minorEastAsia" w:cstheme="minorBidi"/>
+        <w:rFonts w:asciiTheme="minorHAnsi" w:eastAsiaTheme="minorEastAsia" w:hAnsiTheme="minorHAnsi" w:cstheme="minorBidi"/>
         <w:sz w:val="21"/>
         <w:szCs w:val="21"/>
         <w:lang w:val="pl-PL" w:eastAsia="en-US" w:bidi="ar-SA"/>
@@ -2178,384 +2396,146 @@
       </w:pPr>
     </w:pPrDefault>
   </w:docDefaults>
-  <w:latentStyles w:defLockedState="0" w:defUIPriority="99" w:defSemiHidden="0" w:defUnhideWhenUsed="0" w:defQFormat="0" w:count="375">
-    <w:lsdException w:name="Normal" w:uiPriority="0" w:qFormat="1"/>
-    <w:lsdException w:name="heading 1" w:uiPriority="9" w:qFormat="1"/>
-    <w:lsdException w:name="heading 2" w:uiPriority="9" w:semiHidden="1" w:unhideWhenUsed="1" w:qFormat="1"/>
-    <w:lsdException w:name="heading 3" w:uiPriority="9" w:semiHidden="1" w:unhideWhenUsed="1" w:qFormat="1"/>
-    <w:lsdException w:name="heading 4" w:uiPriority="9" w:semiHidden="1" w:unhideWhenUsed="1" w:qFormat="1"/>
-    <w:lsdException w:name="heading 5" w:uiPriority="9" w:semiHidden="1" w:unhideWhenUsed="1" w:qFormat="1"/>
-    <w:lsdException w:name="heading 6" w:uiPriority="9" w:semiHidden="1" w:unhideWhenUsed="1" w:qFormat="1"/>
-    <w:lsdException w:name="heading 7" w:uiPriority="9" w:semiHidden="1" w:unhideWhenUsed="1" w:qFormat="1"/>
-    <w:lsdException w:name="heading 8" w:uiPriority="9" w:semiHidden="1" w:unhideWhenUsed="1" w:qFormat="1"/>
-    <w:lsdException w:name="heading 9" w:uiPriority="9" w:semiHidden="1" w:unhideWhenUsed="1" w:qFormat="1"/>
-    <w:lsdException w:name="index 1" w:semiHidden="1" w:unhideWhenUsed="1"/>
-    <w:lsdException w:name="index 2" w:semiHidden="1" w:unhideWhenUsed="1"/>
-    <w:lsdException w:name="index 3" w:semiHidden="1" w:unhideWhenUsed="1"/>
-    <w:lsdException w:name="index 4" w:semiHidden="1" w:unhideWhenUsed="1"/>
-    <w:lsdException w:name="index 5" w:semiHidden="1" w:unhideWhenUsed="1"/>
-    <w:lsdException w:name="index 6" w:semiHidden="1" w:unhideWhenUsed="1"/>
-    <w:lsdException w:name="index 7" w:semiHidden="1" w:unhideWhenUsed="1"/>
-    <w:lsdException w:name="index 8" w:semiHidden="1" w:unhideWhenUsed="1"/>
-    <w:lsdException w:name="index 9" w:semiHidden="1" w:unhideWhenUsed="1"/>
-    <w:lsdException w:name="toc 1" w:uiPriority="39" w:semiHidden="1" w:unhideWhenUsed="1"/>
-    <w:lsdException w:name="toc 2" w:uiPriority="39" w:semiHidden="1" w:unhideWhenUsed="1"/>
-    <w:lsdException w:name="toc 3" w:uiPriority="39" w:semiHidden="1" w:unhideWhenUsed="1"/>
-    <w:lsdException w:name="toc 4" w:uiPriority="39" w:semiHidden="1" w:unhideWhenUsed="1"/>
-    <w:lsdException w:name="toc 5" w:uiPriority="39" w:semiHidden="1" w:unhideWhenUsed="1"/>
-    <w:lsdException w:name="toc 6" w:uiPriority="39" w:semiHidden="1" w:unhideWhenUsed="1"/>
-    <w:lsdException w:name="toc 7" w:uiPriority="39" w:semiHidden="1" w:unhideWhenUsed="1"/>
-    <w:lsdException w:name="toc 8" w:uiPriority="39" w:semiHidden="1" w:unhideWhenUsed="1"/>
-    <w:lsdException w:name="toc 9" w:uiPriority="39" w:semiHidden="1" w:unhideWhenUsed="1"/>
-    <w:lsdException w:name="Normal Indent" w:semiHidden="1" w:unhideWhenUsed="1"/>
-    <w:lsdException w:name="footnote text" w:semiHidden="1" w:unhideWhenUsed="1"/>
-    <w:lsdException w:name="annotation text" w:semiHidden="1" w:unhideWhenUsed="1"/>
-    <w:lsdException w:name="header" w:semiHidden="1" w:unhideWhenUsed="1"/>
-    <w:lsdException w:name="footer" w:semiHidden="1" w:unhideWhenUsed="1"/>
-    <w:lsdException w:name="index heading" w:semiHidden="1" w:unhideWhenUsed="1"/>
-    <w:lsdException w:name="caption" w:uiPriority="35" w:semiHidden="1" w:unhideWhenUsed="1" w:qFormat="1"/>
-    <w:lsdException w:name="table of figures" w:semiHidden="1" w:unhideWhenUsed="1"/>
-    <w:lsdException w:name="envelope address" w:semiHidden="1" w:unhideWhenUsed="1"/>
-    <w:lsdException w:name="envelope return" w:semiHidden="1" w:unhideWhenUsed="1"/>
-    <w:lsdException w:name="footnote reference" w:semiHidden="1" w:unhideWhenUsed="1"/>
-    <w:lsdException w:name="annotation reference" w:semiHidden="1" w:unhideWhenUsed="1"/>
-    <w:lsdException w:name="line number" w:semiHidden="1" w:unhideWhenUsed="1"/>
-    <w:lsdException w:name="page number" w:semiHidden="1" w:unhideWhenUsed="1"/>
-    <w:lsdException w:name="endnote reference" w:semiHidden="1" w:unhideWhenUsed="1"/>
-    <w:lsdException w:name="endnote text" w:semiHidden="1" w:unhideWhenUsed="1"/>
-    <w:lsdException w:name="table of authorities" w:semiHidden="1" w:unhideWhenUsed="1"/>
-    <w:lsdException w:name="macro" w:semiHidden="1" w:unhideWhenUsed="1"/>
-    <w:lsdException w:name="toa heading" w:semiHidden="1" w:unhideWhenUsed="1"/>
-    <w:lsdException w:name="List" w:semiHidden="1" w:unhideWhenUsed="1"/>
-    <w:lsdException w:name="List Bullet" w:semiHidden="1" w:unhideWhenUsed="1"/>
-    <w:lsdException w:name="List Number" w:semiHidden="1" w:unhideWhenUsed="1"/>
-    <w:lsdException w:name="List 2" w:semiHidden="1" w:unhideWhenUsed="1"/>
-    <w:lsdException w:name="List 3" w:semiHidden="1" w:unhideWhenUsed="1"/>
-    <w:lsdException w:name="List 4" w:semiHidden="1" w:unhideWhenUsed="1"/>
-    <w:lsdException w:name="List 5" w:semiHidden="1" w:unhideWhenUsed="1"/>
-    <w:lsdException w:name="List Bullet 2" w:semiHidden="1" w:unhideWhenUsed="1"/>
-    <w:lsdException w:name="List Bullet 3" w:semiHidden="1" w:unhideWhenUsed="1"/>
-    <w:lsdException w:name="List Bullet 4" w:semiHidden="1" w:unhideWhenUsed="1"/>
-    <w:lsdException w:name="List Bullet 5" w:semiHidden="1" w:unhideWhenUsed="1"/>
-    <w:lsdException w:name="List Number 2" w:semiHidden="1" w:unhideWhenUsed="1"/>
-    <w:lsdException w:name="List Number 3" w:semiHidden="1" w:unhideWhenUsed="1"/>
-    <w:lsdException w:name="List Number 4" w:semiHidden="1" w:unhideWhenUsed="1"/>
-    <w:lsdException w:name="List Number 5" w:semiHidden="1" w:unhideWhenUsed="1"/>
-    <w:lsdException w:name="Title" w:uiPriority="10" w:qFormat="1"/>
-    <w:lsdException w:name="Closing" w:semiHidden="1" w:unhideWhenUsed="1"/>
-    <w:lsdException w:name="Signature" w:semiHidden="1" w:unhideWhenUsed="1"/>
-    <w:lsdException w:name="Default Paragraph Font" w:uiPriority="1" w:semiHidden="1" w:unhideWhenUsed="1"/>
-    <w:lsdException w:name="Body Text" w:semiHidden="1" w:unhideWhenUsed="1"/>
-    <w:lsdException w:name="Body Text Indent" w:semiHidden="1" w:unhideWhenUsed="1"/>
-    <w:lsdException w:name="List Continue" w:semiHidden="1" w:unhideWhenUsed="1"/>
-    <w:lsdException w:name="List Continue 2" w:semiHidden="1" w:unhideWhenUsed="1"/>
-    <w:lsdException w:name="List Continue 3" w:semiHidden="1" w:unhideWhenUsed="1"/>
-    <w:lsdException w:name="List Continue 4" w:semiHidden="1" w:unhideWhenUsed="1"/>
-    <w:lsdException w:name="List Continue 5" w:semiHidden="1" w:unhideWhenUsed="1"/>
-    <w:lsdException w:name="Message Header" w:semiHidden="1" w:unhideWhenUsed="1"/>
-    <w:lsdException w:name="Subtitle" w:uiPriority="11" w:qFormat="1"/>
-    <w:lsdException w:name="Salutation" w:semiHidden="1" w:unhideWhenUsed="1"/>
-    <w:lsdException w:name="Date" w:semiHidden="1" w:unhideWhenUsed="1"/>
-    <w:lsdException w:name="Body Text First Indent" w:semiHidden="1" w:unhideWhenUsed="1"/>
-    <w:lsdException w:name="Body Text First Indent 2" w:semiHidden="1" w:unhideWhenUsed="1"/>
-    <w:lsdException w:name="Note Heading" w:semiHidden="1" w:unhideWhenUsed="1"/>
-    <w:lsdException w:name="Body Text 2" w:semiHidden="1" w:unhideWhenUsed="1"/>
-    <w:lsdException w:name="Body Text 3" w:semiHidden="1" w:unhideWhenUsed="1"/>
-    <w:lsdException w:name="Body Text Indent 2" w:semiHidden="1" w:unhideWhenUsed="1"/>
-    <w:lsdException w:name="Body Text Indent 3" w:semiHidden="1" w:unhideWhenUsed="1"/>
-    <w:lsdException w:name="Block Text" w:semiHidden="1" w:unhideWhenUsed="1"/>
-    <w:lsdException w:name="Hyperlink" w:semiHidden="1" w:unhideWhenUsed="1"/>
-    <w:lsdException w:name="FollowedHyperlink" w:semiHidden="1" w:unhideWhenUsed="1"/>
-    <w:lsdException w:name="Strong" w:uiPriority="22" w:qFormat="1"/>
-    <w:lsdException w:name="Emphasis" w:uiPriority="20" w:qFormat="1"/>
-    <w:lsdException w:name="Document Map" w:semiHidden="1" w:unhideWhenUsed="1"/>
-    <w:lsdException w:name="Plain Text" w:semiHidden="1" w:unhideWhenUsed="1"/>
-    <w:lsdException w:name="E-mail Signature" w:semiHidden="1" w:unhideWhenUsed="1"/>
-    <w:lsdException w:name="HTML Top of Form" w:semiHidden="1" w:unhideWhenUsed="1"/>
-    <w:lsdException w:name="HTML Bottom of Form" w:semiHidden="1" w:unhideWhenUsed="1"/>
-    <w:lsdException w:name="Normal (Web)" w:semiHidden="1" w:unhideWhenUsed="1"/>
-    <w:lsdException w:name="HTML Acronym" w:semiHidden="1" w:unhideWhenUsed="1"/>
-    <w:lsdException w:name="HTML Address" w:semiHidden="1" w:unhideWhenUsed="1"/>
-    <w:lsdException w:name="HTML Cite" w:semiHidden="1" w:unhideWhenUsed="1"/>
-    <w:lsdException w:name="HTML Code" w:semiHidden="1" w:unhideWhenUsed="1"/>
-    <w:lsdException w:name="HTML Definition" w:semiHidden="1" w:unhideWhenUsed="1"/>
-    <w:lsdException w:name="HTML Keyboard" w:semiHidden="1" w:unhideWhenUsed="1"/>
-    <w:lsdException w:name="HTML Preformatted" w:semiHidden="1" w:unhideWhenUsed="1"/>
-    <w:lsdException w:name="HTML Sample" w:semiHidden="1" w:unhideWhenUsed="1"/>
-    <w:lsdException w:name="HTML Typewriter" w:semiHidden="1" w:unhideWhenUsed="1"/>
-    <w:lsdException w:name="HTML Variable" w:semiHidden="1" w:unhideWhenUsed="1"/>
-    <w:lsdException w:name="Normal Table" w:semiHidden="1" w:unhideWhenUsed="1"/>
-    <w:lsdException w:name="annotation subject" w:semiHidden="1" w:unhideWhenUsed="1"/>
-    <w:lsdException w:name="No List" w:semiHidden="1" w:unhideWhenUsed="1"/>
-    <w:lsdException w:name="Outline List 1" w:semiHidden="1" w:unhideWhenUsed="1"/>
-    <w:lsdException w:name="Outline List 2" w:semiHidden="1" w:unhideWhenUsed="1"/>
-    <w:lsdException w:name="Outline List 3" w:semiHidden="1" w:unhideWhenUsed="1"/>
-    <w:lsdException w:name="Table Simple 1" w:semiHidden="1" w:unhideWhenUsed="1"/>
-    <w:lsdException w:name="Table Simple 2" w:semiHidden="1" w:unhideWhenUsed="1"/>
-    <w:lsdException w:name="Table Simple 3" w:semiHidden="1" w:unhideWhenUsed="1"/>
-    <w:lsdException w:name="Table Classic 1" w:semiHidden="1" w:unhideWhenUsed="1"/>
-    <w:lsdException w:name="Table Classic 2" w:semiHidden="1" w:unhideWhenUsed="1"/>
-    <w:lsdException w:name="Table Classic 3" w:semiHidden="1" w:unhideWhenUsed="1"/>
-    <w:lsdException w:name="Table Classic 4" w:semiHidden="1" w:unhideWhenUsed="1"/>
-    <w:lsdException w:name="Table Colorful 1" w:semiHidden="1" w:unhideWhenUsed="1"/>
-    <w:lsdException w:name="Table Colorful 2" w:semiHidden="1" w:unhideWhenUsed="1"/>
-    <w:lsdException w:name="Table Colorful 3" w:semiHidden="1" w:unhideWhenUsed="1"/>
-    <w:lsdException w:name="Table Columns 1" w:semiHidden="1" w:unhideWhenUsed="1"/>
-    <w:lsdException w:name="Table Columns 2" w:semiHidden="1" w:unhideWhenUsed="1"/>
-    <w:lsdException w:name="Table Columns 3" w:semiHidden="1" w:unhideWhenUsed="1"/>
-    <w:lsdException w:name="Table Columns 4" w:semiHidden="1" w:unhideWhenUsed="1"/>
-    <w:lsdException w:name="Table Columns 5" w:semiHidden="1" w:unhideWhenUsed="1"/>
-    <w:lsdException w:name="Table Grid 1" w:semiHidden="1" w:unhideWhenUsed="1"/>
-    <w:lsdException w:name="Table Grid 2" w:semiHidden="1" w:unhideWhenUsed="1"/>
-    <w:lsdException w:name="Table Grid 3" w:semiHidden="1" w:unhideWhenUsed="1"/>
-    <w:lsdException w:name="Table Grid 4" w:semiHidden="1" w:unhideWhenUsed="1"/>
-    <w:lsdException w:name="Table Grid 5" w:semiHidden="1" w:unhideWhenUsed="1"/>
-    <w:lsdException w:name="Table Grid 6" w:semiHidden="1" w:unhideWhenUsed="1"/>
-    <w:lsdException w:name="Table Grid 7" w:semiHidden="1" w:unhideWhenUsed="1"/>
-    <w:lsdException w:name="Table Grid 8" w:semiHidden="1" w:unhideWhenUsed="1"/>
-    <w:lsdException w:name="Table List 1" w:semiHidden="1" w:unhideWhenUsed="1"/>
-    <w:lsdException w:name="Table List 2" w:semiHidden="1" w:unhideWhenUsed="1"/>
-    <w:lsdException w:name="Table List 3" w:semiHidden="1" w:unhideWhenUsed="1"/>
-    <w:lsdException w:name="Table List 4" w:semiHidden="1" w:unhideWhenUsed="1"/>
-    <w:lsdException w:name="Table List 5" w:semiHidden="1" w:unhideWhenUsed="1"/>
-    <w:lsdException w:name="Table List 6" w:semiHidden="1" w:unhideWhenUsed="1"/>
-    <w:lsdException w:name="Table List 7" w:semiHidden="1" w:unhideWhenUsed="1"/>
-    <w:lsdException w:name="Table List 8" w:semiHidden="1" w:unhideWhenUsed="1"/>
-    <w:lsdException w:name="Table 3D effects 1" w:semiHidden="1" w:unhideWhenUsed="1"/>
-    <w:lsdException w:name="Table 3D effects 2" w:semiHidden="1" w:unhideWhenUsed="1"/>
-    <w:lsdException w:name="Table 3D effects 3" w:semiHidden="1" w:unhideWhenUsed="1"/>
-    <w:lsdException w:name="Table Contemporary" w:semiHidden="1" w:unhideWhenUsed="1"/>
-    <w:lsdException w:name="Table Elegant" w:semiHidden="1" w:unhideWhenUsed="1"/>
-    <w:lsdException w:name="Table Professional" w:semiHidden="1" w:unhideWhenUsed="1"/>
-    <w:lsdException w:name="Table Subtle 1" w:semiHidden="1" w:unhideWhenUsed="1"/>
-    <w:lsdException w:name="Table Subtle 2" w:semiHidden="1" w:unhideWhenUsed="1"/>
-    <w:lsdException w:name="Table Web 1" w:semiHidden="1" w:unhideWhenUsed="1"/>
-    <w:lsdException w:name="Table Web 2" w:semiHidden="1" w:unhideWhenUsed="1"/>
-    <w:lsdException w:name="Table Web 3" w:semiHidden="1" w:unhideWhenUsed="1"/>
-    <w:lsdException w:name="Balloon Text" w:semiHidden="1" w:unhideWhenUsed="1"/>
-    <w:lsdException w:name="Table Grid" w:uiPriority="39"/>
-    <w:lsdException w:name="Table Theme" w:semiHidden="1" w:unhideWhenUsed="1"/>
-    <w:lsdException w:name="Placeholder Text" w:semiHidden="1"/>
-    <w:lsdException w:name="No Spacing" w:uiPriority="1" w:qFormat="1"/>
-    <w:lsdException w:name="Light Shading" w:uiPriority="60"/>
-    <w:lsdException w:name="Light List" w:uiPriority="61"/>
-    <w:lsdException w:name="Light Grid" w:uiPriority="62"/>
-    <w:lsdException w:name="Medium Shading 1" w:uiPriority="63"/>
-    <w:lsdException w:name="Medium Shading 2" w:uiPriority="64"/>
-    <w:lsdException w:name="Medium List 1" w:uiPriority="65"/>
-    <w:lsdException w:name="Medium List 2" w:uiPriority="66"/>
-    <w:lsdException w:name="Medium Grid 1" w:uiPriority="67"/>
-    <w:lsdException w:name="Medium Grid 2" w:uiPriority="68"/>
-    <w:lsdException w:name="Medium Grid 3" w:uiPriority="69"/>
-    <w:lsdException w:name="Dark List" w:uiPriority="70"/>
-    <w:lsdException w:name="Colorful Shading" w:uiPriority="71"/>
-    <w:lsdException w:name="Colorful List" w:uiPriority="72"/>
-    <w:lsdException w:name="Colorful Grid" w:uiPriority="73"/>
-    <w:lsdException w:name="Light Shading Accent 1" w:uiPriority="60"/>
-    <w:lsdException w:name="Light List Accent 1" w:uiPriority="61"/>
-    <w:lsdException w:name="Light Grid Accent 1" w:uiPriority="62"/>
-    <w:lsdException w:name="Medium Shading 1 Accent 1" w:uiPriority="63"/>
-    <w:lsdException w:name="Medium Shading 2 Accent 1" w:uiPriority="64"/>
-    <w:lsdException w:name="Medium List 1 Accent 1" w:uiPriority="65"/>
-    <w:lsdException w:name="Revision" w:semiHidden="1"/>
-    <w:lsdException w:name="List Paragraph" w:uiPriority="34" w:qFormat="1"/>
-    <w:lsdException w:name="Quote" w:uiPriority="29" w:qFormat="1"/>
-    <w:lsdException w:name="Intense Quote" w:uiPriority="30" w:qFormat="1"/>
-    <w:lsdException w:name="Medium List 2 Accent 1" w:uiPriority="66"/>
-    <w:lsdException w:name="Medium Grid 1 Accent 1" w:uiPriority="67"/>
-    <w:lsdException w:name="Medium Grid 2 Accent 1" w:uiPriority="68"/>
-    <w:lsdException w:name="Medium Grid 3 Accent 1" w:uiPriority="69"/>
-    <w:lsdException w:name="Dark List Accent 1" w:uiPriority="70"/>
-    <w:lsdException w:name="Colorful Shading Accent 1" w:uiPriority="71"/>
-    <w:lsdException w:name="Colorful List Accent 1" w:uiPriority="72"/>
-    <w:lsdException w:name="Colorful Grid Accent 1" w:uiPriority="73"/>
-    <w:lsdException w:name="Light Shading Accent 2" w:uiPriority="60"/>
-    <w:lsdException w:name="Light List Accent 2" w:uiPriority="61"/>
-    <w:lsdException w:name="Light Grid Accent 2" w:uiPriority="62"/>
-    <w:lsdException w:name="Medium Shading 1 Accent 2" w:uiPriority="63"/>
-    <w:lsdException w:name="Medium Shading 2 Accent 2" w:uiPriority="64"/>
-    <w:lsdException w:name="Medium List 1 Accent 2" w:uiPriority="65"/>
-    <w:lsdException w:name="Medium List 2 Accent 2" w:uiPriority="66"/>
-    <w:lsdException w:name="Medium Grid 1 Accent 2" w:uiPriority="67"/>
-    <w:lsdException w:name="Medium Grid 2 Accent 2" w:uiPriority="68"/>
-    <w:lsdException w:name="Medium Grid 3 Accent 2" w:uiPriority="69"/>
-    <w:lsdException w:name="Dark List Accent 2" w:uiPriority="70"/>
-    <w:lsdException w:name="Colorful Shading Accent 2" w:uiPriority="71"/>
-    <w:lsdException w:name="Colorful List Accent 2" w:uiPriority="72"/>
-    <w:lsdException w:name="Colorful Grid Accent 2" w:uiPriority="73"/>
-    <w:lsdException w:name="Light Shading Accent 3" w:uiPriority="60"/>
-    <w:lsdException w:name="Light List Accent 3" w:uiPriority="61"/>
-    <w:lsdException w:name="Light Grid Accent 3" w:uiPriority="62"/>
-    <w:lsdException w:name="Medium Shading 1 Accent 3" w:uiPriority="63"/>
-    <w:lsdException w:name="Medium Shading 2 Accent 3" w:uiPriority="64"/>
-    <w:lsdException w:name="Medium List 1 Accent 3" w:uiPriority="65"/>
-    <w:lsdException w:name="Medium List 2 Accent 3" w:uiPriority="66"/>
-    <w:lsdException w:name="Medium Grid 1 Accent 3" w:uiPriority="67"/>
-    <w:lsdException w:name="Medium Grid 2 Accent 3" w:uiPriority="68"/>
-    <w:lsdException w:name="Medium Grid 3 Accent 3" w:uiPriority="69"/>
-    <w:lsdException w:name="Dark List Accent 3" w:uiPriority="70"/>
-    <w:lsdException w:name="Colorful Shading Accent 3" w:uiPriority="71"/>
-    <w:lsdException w:name="Colorful List Accent 3" w:uiPriority="72"/>
-    <w:lsdException w:name="Colorful Grid Accent 3" w:uiPriority="73"/>
-    <w:lsdException w:name="Light Shading Accent 4" w:uiPriority="60"/>
-    <w:lsdException w:name="Light List Accent 4" w:uiPriority="61"/>
-    <w:lsdException w:name="Light Grid Accent 4" w:uiPriority="62"/>
-    <w:lsdException w:name="Medium Shading 1 Accent 4" w:uiPriority="63"/>
-    <w:lsdException w:name="Medium Shading 2 Accent 4" w:uiPriority="64"/>
-    <w:lsdException w:name="Medium List 1 Accent 4" w:uiPriority="65"/>
-    <w:lsdException w:name="Medium List 2 Accent 4" w:uiPriority="66"/>
-    <w:lsdException w:name="Medium Grid 1 Accent 4" w:uiPriority="67"/>
-    <w:lsdException w:name="Medium Grid 2 Accent 4" w:uiPriority="68"/>
-    <w:lsdException w:name="Medium Grid 3 Accent 4" w:uiPriority="69"/>
-    <w:lsdException w:name="Dark List Accent 4" w:uiPriority="70"/>
-    <w:lsdException w:name="Colorful Shading Accent 4" w:uiPriority="71"/>
-    <w:lsdException w:name="Colorful List Accent 4" w:uiPriority="72"/>
-    <w:lsdException w:name="Colorful Grid Accent 4" w:uiPriority="73"/>
-    <w:lsdException w:name="Light Shading Accent 5" w:uiPriority="60"/>
-    <w:lsdException w:name="Light List Accent 5" w:uiPriority="61"/>
-    <w:lsdException w:name="Light Grid Accent 5" w:uiPriority="62"/>
-    <w:lsdException w:name="Medium Shading 1 Accent 5" w:uiPriority="63"/>
-    <w:lsdException w:name="Medium Shading 2 Accent 5" w:uiPriority="64"/>
-    <w:lsdException w:name="Medium List 1 Accent 5" w:uiPriority="65"/>
-    <w:lsdException w:name="Medium List 2 Accent 5" w:uiPriority="66"/>
-    <w:lsdException w:name="Medium Grid 1 Accent 5" w:uiPriority="67"/>
-    <w:lsdException w:name="Medium Grid 2 Accent 5" w:uiPriority="68"/>
-    <w:lsdException w:name="Medium Grid 3 Accent 5" w:uiPriority="69"/>
-    <w:lsdException w:name="Dark List Accent 5" w:uiPriority="70"/>
-    <w:lsdException w:name="Colorful Shading Accent 5" w:uiPriority="71"/>
-    <w:lsdException w:name="Colorful List Accent 5" w:uiPriority="72"/>
-    <w:lsdException w:name="Colorful Grid Accent 5" w:uiPriority="73"/>
-    <w:lsdException w:name="Light Shading Accent 6" w:uiPriority="60"/>
-    <w:lsdException w:name="Light List Accent 6" w:uiPriority="61"/>
-    <w:lsdException w:name="Light Grid Accent 6" w:uiPriority="62"/>
-    <w:lsdException w:name="Medium Shading 1 Accent 6" w:uiPriority="63"/>
-    <w:lsdException w:name="Medium Shading 2 Accent 6" w:uiPriority="64"/>
-    <w:lsdException w:name="Medium List 1 Accent 6" w:uiPriority="65"/>
-    <w:lsdException w:name="Medium List 2 Accent 6" w:uiPriority="66"/>
-    <w:lsdException w:name="Medium Grid 1 Accent 6" w:uiPriority="67"/>
-    <w:lsdException w:name="Medium Grid 2 Accent 6" w:uiPriority="68"/>
-    <w:lsdException w:name="Medium Grid 3 Accent 6" w:uiPriority="69"/>
-    <w:lsdException w:name="Dark List Accent 6" w:uiPriority="70"/>
-    <w:lsdException w:name="Colorful Shading Accent 6" w:uiPriority="71"/>
-    <w:lsdException w:name="Colorful List Accent 6" w:uiPriority="72"/>
-    <w:lsdException w:name="Colorful Grid Accent 6" w:uiPriority="73"/>
-    <w:lsdException w:name="Subtle Emphasis" w:uiPriority="19" w:qFormat="1"/>
-    <w:lsdException w:name="Intense Emphasis" w:uiPriority="21" w:qFormat="1"/>
-    <w:lsdException w:name="Subtle Reference" w:uiPriority="31" w:qFormat="1"/>
-    <w:lsdException w:name="Intense Reference" w:uiPriority="32" w:qFormat="1"/>
-    <w:lsdException w:name="Book Title" w:uiPriority="33" w:qFormat="1"/>
-    <w:lsdException w:name="Bibliography" w:uiPriority="37" w:semiHidden="1" w:unhideWhenUsed="1"/>
-    <w:lsdException w:name="TOC Heading" w:uiPriority="39" w:semiHidden="1" w:unhideWhenUsed="1" w:qFormat="1"/>
-    <w:lsdException w:name="Plain Table 1" w:uiPriority="41"/>
-    <w:lsdException w:name="Plain Table 2" w:uiPriority="42"/>
-    <w:lsdException w:name="Plain Table 3" w:uiPriority="43"/>
-    <w:lsdException w:name="Plain Table 4" w:uiPriority="44"/>
-    <w:lsdException w:name="Plain Table 5" w:uiPriority="45"/>
-    <w:lsdException w:name="Grid Table Light" w:uiPriority="40"/>
-    <w:lsdException w:name="Grid Table 1 Light" w:uiPriority="46"/>
-    <w:lsdException w:name="Grid Table 2" w:uiPriority="47"/>
-    <w:lsdException w:name="Grid Table 3" w:uiPriority="48"/>
-    <w:lsdException w:name="Grid Table 4" w:uiPriority="49"/>
-    <w:lsdException w:name="Grid Table 5 Dark" w:uiPriority="50"/>
-    <w:lsdException w:name="Grid Table 6 Colorful" w:uiPriority="51"/>
-    <w:lsdException w:name="Grid Table 7 Colorful" w:uiPriority="52"/>
-    <w:lsdException w:name="Grid Table 1 Light Accent 1" w:uiPriority="46"/>
-    <w:lsdException w:name="Grid Table 2 Accent 1" w:uiPriority="47"/>
-    <w:lsdException w:name="Grid Table 3 Accent 1" w:uiPriority="48"/>
-    <w:lsdException w:name="Grid Table 4 Accent 1" w:uiPriority="49"/>
-    <w:lsdException w:name="Grid Table 5 Dark Accent 1" w:uiPriority="50"/>
-    <w:lsdException w:name="Grid Table 6 Colorful Accent 1" w:uiPriority="51"/>
-    <w:lsdException w:name="Grid Table 7 Colorful Accent 1" w:uiPriority="52"/>
-    <w:lsdException w:name="Grid Table 1 Light Accent 2" w:uiPriority="46"/>
-    <w:lsdException w:name="Grid Table 2 Accent 2" w:uiPriority="47"/>
-    <w:lsdException w:name="Grid Table 3 Accent 2" w:uiPriority="48"/>
-    <w:lsdException w:name="Grid Table 4 Accent 2" w:uiPriority="49"/>
-    <w:lsdException w:name="Grid Table 5 Dark Accent 2" w:uiPriority="50"/>
-    <w:lsdException w:name="Grid Table 6 Colorful Accent 2" w:uiPriority="51"/>
-    <w:lsdException w:name="Grid Table 7 Colorful Accent 2" w:uiPriority="52"/>
-    <w:lsdException w:name="Grid Table 1 Light Accent 3" w:uiPriority="46"/>
-    <w:lsdException w:name="Grid Table 2 Accent 3" w:uiPriority="47"/>
-    <w:lsdException w:name="Grid Table 3 Accent 3" w:uiPriority="48"/>
-    <w:lsdException w:name="Grid Table 4 Accent 3" w:uiPriority="49"/>
-    <w:lsdException w:name="Grid Table 5 Dark Accent 3" w:uiPriority="50"/>
-    <w:lsdException w:name="Grid Table 6 Colorful Accent 3" w:uiPriority="51"/>
-    <w:lsdException w:name="Grid Table 7 Colorful Accent 3" w:uiPriority="52"/>
-    <w:lsdException w:name="Grid Table 1 Light Accent 4" w:uiPriority="46"/>
-    <w:lsdException w:name="Grid Table 2 Accent 4" w:uiPriority="47"/>
-    <w:lsdException w:name="Grid Table 3 Accent 4" w:uiPriority="48"/>
-    <w:lsdException w:name="Grid Table 4 Accent 4" w:uiPriority="49"/>
-    <w:lsdException w:name="Grid Table 5 Dark Accent 4" w:uiPriority="50"/>
-    <w:lsdException w:name="Grid Table 6 Colorful Accent 4" w:uiPriority="51"/>
-    <w:lsdException w:name="Grid Table 7 Colorful Accent 4" w:uiPriority="52"/>
-    <w:lsdException w:name="Grid Table 1 Light Accent 5" w:uiPriority="46"/>
-    <w:lsdException w:name="Grid Table 2 Accent 5" w:uiPriority="47"/>
-    <w:lsdException w:name="Grid Table 3 Accent 5" w:uiPriority="48"/>
-    <w:lsdException w:name="Grid Table 4 Accent 5" w:uiPriority="49"/>
-    <w:lsdException w:name="Grid Table 5 Dark Accent 5" w:uiPriority="50"/>
-    <w:lsdException w:name="Grid Table 6 Colorful Accent 5" w:uiPriority="51"/>
-    <w:lsdException w:name="Grid Table 7 Colorful Accent 5" w:uiPriority="52"/>
-    <w:lsdException w:name="Grid Table 1 Light Accent 6" w:uiPriority="46"/>
-    <w:lsdException w:name="Grid Table 2 Accent 6" w:uiPriority="47"/>
-    <w:lsdException w:name="Grid Table 3 Accent 6" w:uiPriority="48"/>
-    <w:lsdException w:name="Grid Table 4 Accent 6" w:uiPriority="49"/>
-    <w:lsdException w:name="Grid Table 5 Dark Accent 6" w:uiPriority="50"/>
-    <w:lsdException w:name="Grid Table 6 Colorful Accent 6" w:uiPriority="51"/>
-    <w:lsdException w:name="Grid Table 7 Colorful Accent 6" w:uiPriority="52"/>
-    <w:lsdException w:name="List Table 1 Light" w:uiPriority="46"/>
-    <w:lsdException w:name="List Table 2" w:uiPriority="47"/>
-    <w:lsdException w:name="List Table 3" w:uiPriority="48"/>
-    <w:lsdException w:name="List Table 4" w:uiPriority="49"/>
-    <w:lsdException w:name="List Table 5 Dark" w:uiPriority="50"/>
-    <w:lsdException w:name="List Table 6 Colorful" w:uiPriority="51"/>
-    <w:lsdException w:name="List Table 7 Colorful" w:uiPriority="52"/>
-    <w:lsdException w:name="List Table 1 Light Accent 1" w:uiPriority="46"/>
-    <w:lsdException w:name="List Table 2 Accent 1" w:uiPriority="47"/>
-    <w:lsdException w:name="List Table 3 Accent 1" w:uiPriority="48"/>
-    <w:lsdException w:name="List Table 4 Accent 1" w:uiPriority="49"/>
-    <w:lsdException w:name="List Table 5 Dark Accent 1" w:uiPriority="50"/>
-    <w:lsdException w:name="List Table 6 Colorful Accent 1" w:uiPriority="51"/>
-    <w:lsdException w:name="List Table 7 Colorful Accent 1" w:uiPriority="52"/>
-    <w:lsdException w:name="List Table 1 Light Accent 2" w:uiPriority="46"/>
-    <w:lsdException w:name="List Table 2 Accent 2" w:uiPriority="47"/>
-    <w:lsdException w:name="List Table 3 Accent 2" w:uiPriority="48"/>
-    <w:lsdException w:name="List Table 4 Accent 2" w:uiPriority="49"/>
-    <w:lsdException w:name="List Table 5 Dark Accent 2" w:uiPriority="50"/>
-    <w:lsdException w:name="List Table 6 Colorful Accent 2" w:uiPriority="51"/>
-    <w:lsdException w:name="List Table 7 Colorful Accent 2" w:uiPriority="52"/>
-    <w:lsdException w:name="List Table 1 Light Accent 3" w:uiPriority="46"/>
-    <w:lsdException w:name="List Table 2 Accent 3" w:uiPriority="47"/>
-    <w:lsdException w:name="List Table 3 Accent 3" w:uiPriority="48"/>
-    <w:lsdException w:name="List Table 4 Accent 3" w:uiPriority="49"/>
-    <w:lsdException w:name="List Table 5 Dark Accent 3" w:uiPriority="50"/>
-    <w:lsdException w:name="List Table 6 Colorful Accent 3" w:uiPriority="51"/>
-    <w:lsdException w:name="List Table 7 Colorful Accent 3" w:uiPriority="52"/>
-    <w:lsdException w:name="List Table 1 Light Accent 4" w:uiPriority="46"/>
-    <w:lsdException w:name="List Table 2 Accent 4" w:uiPriority="47"/>
-    <w:lsdException w:name="List Table 3 Accent 4" w:uiPriority="48"/>
-    <w:lsdException w:name="List Table 4 Accent 4" w:uiPriority="49"/>
-    <w:lsdException w:name="List Table 5 Dark Accent 4" w:uiPriority="50"/>
-    <w:lsdException w:name="List Table 6 Colorful Accent 4" w:uiPriority="51"/>
-    <w:lsdException w:name="List Table 7 Colorful Accent 4" w:uiPriority="52"/>
-    <w:lsdException w:name="List Table 1 Light Accent 5" w:uiPriority="46"/>
-    <w:lsdException w:name="List Table 2 Accent 5" w:uiPriority="47"/>
-    <w:lsdException w:name="List Table 3 Accent 5" w:uiPriority="48"/>
-    <w:lsdException w:name="List Table 4 Accent 5" w:uiPriority="49"/>
-    <w:lsdException w:name="List Table 5 Dark Accent 5" w:uiPriority="50"/>
-    <w:lsdException w:name="List Table 6 Colorful Accent 5" w:uiPriority="51"/>
-    <w:lsdException w:name="List Table 7 Colorful Accent 5" w:uiPriority="52"/>
-    <w:lsdException w:name="List Table 1 Light Accent 6" w:uiPriority="46"/>
-    <w:lsdException w:name="List Table 2 Accent 6" w:uiPriority="47"/>
-    <w:lsdException w:name="List Table 3 Accent 6" w:uiPriority="48"/>
-    <w:lsdException w:name="List Table 4 Accent 6" w:uiPriority="49"/>
-    <w:lsdException w:name="List Table 5 Dark Accent 6" w:uiPriority="50"/>
-    <w:lsdException w:name="List Table 6 Colorful Accent 6" w:uiPriority="51"/>
-    <w:lsdException w:name="List Table 7 Colorful Accent 6" w:uiPriority="52"/>
-    <w:lsdException w:name="Mention" w:semiHidden="1" w:unhideWhenUsed="1"/>
-    <w:lsdException w:name="Smart Hyperlink" w:semiHidden="1" w:unhideWhenUsed="1"/>
-    <w:lsdException w:name="Hashtag" w:semiHidden="1" w:unhideWhenUsed="1"/>
-    <w:lsdException w:name="Unresolved Mention" w:semiHidden="1" w:unhideWhenUsed="1"/>
+  <w:latentStyles w:defLockedState="0" w:defUIPriority="99" w:defSemiHidden="1" w:defUnhideWhenUsed="1" w:defQFormat="0" w:count="267">
+    <w:lsdException w:name="Normal" w:semiHidden="0" w:uiPriority="0" w:unhideWhenUsed="0" w:qFormat="1"/>
+    <w:lsdException w:name="heading 1" w:semiHidden="0" w:uiPriority="9" w:unhideWhenUsed="0" w:qFormat="1"/>
+    <w:lsdException w:name="heading 2" w:uiPriority="9" w:qFormat="1"/>
+    <w:lsdException w:name="heading 3" w:uiPriority="9" w:qFormat="1"/>
+    <w:lsdException w:name="heading 4" w:uiPriority="9" w:qFormat="1"/>
+    <w:lsdException w:name="heading 5" w:uiPriority="9" w:qFormat="1"/>
+    <w:lsdException w:name="heading 6" w:uiPriority="9" w:qFormat="1"/>
+    <w:lsdException w:name="heading 7" w:uiPriority="9" w:qFormat="1"/>
+    <w:lsdException w:name="heading 8" w:uiPriority="9" w:qFormat="1"/>
+    <w:lsdException w:name="heading 9" w:uiPriority="9" w:qFormat="1"/>
+    <w:lsdException w:name="toc 1" w:uiPriority="39"/>
+    <w:lsdException w:name="toc 2" w:uiPriority="39"/>
+    <w:lsdException w:name="toc 3" w:uiPriority="39"/>
+    <w:lsdException w:name="toc 4" w:uiPriority="39"/>
+    <w:lsdException w:name="toc 5" w:uiPriority="39"/>
+    <w:lsdException w:name="toc 6" w:uiPriority="39"/>
+    <w:lsdException w:name="toc 7" w:uiPriority="39"/>
+    <w:lsdException w:name="toc 8" w:uiPriority="39"/>
+    <w:lsdException w:name="toc 9" w:uiPriority="39"/>
+    <w:lsdException w:name="caption" w:uiPriority="35" w:qFormat="1"/>
+    <w:lsdException w:name="Title" w:semiHidden="0" w:uiPriority="10" w:unhideWhenUsed="0" w:qFormat="1"/>
+    <w:lsdException w:name="Default Paragraph Font" w:uiPriority="1"/>
+    <w:lsdException w:name="Subtitle" w:semiHidden="0" w:uiPriority="11" w:unhideWhenUsed="0" w:qFormat="1"/>
+    <w:lsdException w:name="Strong" w:semiHidden="0" w:uiPriority="22" w:unhideWhenUsed="0" w:qFormat="1"/>
+    <w:lsdException w:name="Emphasis" w:semiHidden="0" w:uiPriority="20" w:unhideWhenUsed="0" w:qFormat="1"/>
+    <w:lsdException w:name="Table Grid" w:semiHidden="0" w:uiPriority="39" w:unhideWhenUsed="0"/>
+    <w:lsdException w:name="Placeholder Text" w:unhideWhenUsed="0"/>
+    <w:lsdException w:name="No Spacing" w:semiHidden="0" w:uiPriority="1" w:unhideWhenUsed="0" w:qFormat="1"/>
+    <w:lsdException w:name="Light Shading" w:semiHidden="0" w:uiPriority="60" w:unhideWhenUsed="0"/>
+    <w:lsdException w:name="Light List" w:semiHidden="0" w:uiPriority="61" w:unhideWhenUsed="0"/>
+    <w:lsdException w:name="Light Grid" w:semiHidden="0" w:uiPriority="62" w:unhideWhenUsed="0"/>
+    <w:lsdException w:name="Medium Shading 1" w:semiHidden="0" w:uiPriority="63" w:unhideWhenUsed="0"/>
+    <w:lsdException w:name="Medium Shading 2" w:semiHidden="0" w:uiPriority="64" w:unhideWhenUsed="0"/>
+    <w:lsdException w:name="Medium List 1" w:semiHidden="0" w:uiPriority="65" w:unhideWhenUsed="0"/>
+    <w:lsdException w:name="Medium List 2" w:semiHidden="0" w:uiPriority="66" w:unhideWhenUsed="0"/>
+    <w:lsdException w:name="Medium Grid 1" w:semiHidden="0" w:uiPriority="67" w:unhideWhenUsed="0"/>
+    <w:lsdException w:name="Medium Grid 2" w:semiHidden="0" w:uiPriority="68" w:unhideWhenUsed="0"/>
+    <w:lsdException w:name="Medium Grid 3" w:semiHidden="0" w:uiPriority="69" w:unhideWhenUsed="0"/>
+    <w:lsdException w:name="Dark List" w:semiHidden="0" w:uiPriority="70" w:unhideWhenUsed="0"/>
+    <w:lsdException w:name="Colorful Shading" w:semiHidden="0" w:uiPriority="71" w:unhideWhenUsed="0"/>
+    <w:lsdException w:name="Colorful List" w:semiHidden="0" w:uiPriority="72" w:unhideWhenUsed="0"/>
+    <w:lsdException w:name="Colorful Grid" w:semiHidden="0" w:uiPriority="73" w:unhideWhenUsed="0"/>
+    <w:lsdException w:name="Light Shading Accent 1" w:semiHidden="0" w:uiPriority="60" w:unhideWhenUsed="0"/>
+    <w:lsdException w:name="Light List Accent 1" w:semiHidden="0" w:uiPriority="61" w:unhideWhenUsed="0"/>
+    <w:lsdException w:name="Light Grid Accent 1" w:semiHidden="0" w:uiPriority="62" w:unhideWhenUsed="0"/>
+    <w:lsdException w:name="Medium Shading 1 Accent 1" w:semiHidden="0" w:uiPriority="63" w:unhideWhenUsed="0"/>
+    <w:lsdException w:name="Medium Shading 2 Accent 1" w:semiHidden="0" w:uiPriority="64" w:unhideWhenUsed="0"/>
+    <w:lsdException w:name="Medium List 1 Accent 1" w:semiHidden="0" w:uiPriority="65" w:unhideWhenUsed="0"/>
+    <w:lsdException w:name="Revision" w:unhideWhenUsed="0"/>
+    <w:lsdException w:name="List Paragraph" w:semiHidden="0" w:uiPriority="34" w:unhideWhenUsed="0" w:qFormat="1"/>
+    <w:lsdException w:name="Quote" w:semiHidden="0" w:uiPriority="29" w:unhideWhenUsed="0" w:qFormat="1"/>
+    <w:lsdException w:name="Intense Quote" w:semiHidden="0" w:uiPriority="30" w:unhideWhenUsed="0" w:qFormat="1"/>
+    <w:lsdException w:name="Medium List 2 Accent 1" w:semiHidden="0" w:uiPriority="66" w:unhideWhenUsed="0"/>
+    <w:lsdException w:name="Medium Grid 1 Accent 1" w:semiHidden="0" w:uiPriority="67" w:unhideWhenUsed="0"/>
+    <w:lsdException w:name="Medium Grid 2 Accent 1" w:semiHidden="0" w:uiPriority="68" w:unhideWhenUsed="0"/>
+    <w:lsdException w:name="Medium Grid 3 Accent 1" w:semiHidden="0" w:uiPriority="69" w:unhideWhenUsed="0"/>
+    <w:lsdException w:name="Dark List Accent 1" w:semiHidden="0" w:uiPriority="70" w:unhideWhenUsed="0"/>
+    <w:lsdException w:name="Colorful Shading Accent 1" w:semiHidden="0" w:uiPriority="71" w:unhideWhenUsed="0"/>
+    <w:lsdException w:name="Colorful List Accent 1" w:semiHidden="0" w:uiPriority="72" w:unhideWhenUsed="0"/>
+    <w:lsdException w:name="Colorful Grid Accent 1" w:semiHidden="0" w:uiPriority="73" w:unhideWhenUsed="0"/>
+    <w:lsdException w:name="Light Shading Accent 2" w:semiHidden="0" w:uiPriority="60" w:unhideWhenUsed="0"/>
+    <w:lsdException w:name="Light List Accent 2" w:semiHidden="0" w:uiPriority="61" w:unhideWhenUsed="0"/>
+    <w:lsdException w:name="Light Grid Accent 2" w:semiHidden="0" w:uiPriority="62" w:unhideWhenUsed="0"/>
+    <w:lsdException w:name="Medium Shading 1 Accent 2" w:semiHidden="0" w:uiPriority="63" w:unhideWhenUsed="0"/>
+    <w:lsdException w:name="Medium Shading 2 Accent 2" w:semiHidden="0" w:uiPriority="64" w:unhideWhenUsed="0"/>
+    <w:lsdException w:name="Medium List 1 Accent 2" w:semiHidden="0" w:uiPriority="65" w:unhideWhenUsed="0"/>
+    <w:lsdException w:name="Medium List 2 Accent 2" w:semiHidden="0" w:uiPriority="66" w:unhideWhenUsed="0"/>
+    <w:lsdException w:name="Medium Grid 1 Accent 2" w:semiHidden="0" w:uiPriority="67" w:unhideWhenUsed="0"/>
+    <w:lsdException w:name="Medium Grid 2 Accent 2" w:semiHidden="0" w:uiPriority="68" w:unhideWhenUsed="0"/>
+    <w:lsdException w:name="Medium Grid 3 Accent 2" w:semiHidden="0" w:uiPriority="69" w:unhideWhenUsed="0"/>
+    <w:lsdException w:name="Dark List Accent 2" w:semiHidden="0" w:uiPriority="70" w:unhideWhenUsed="0"/>
+    <w:lsdException w:name="Colorful Shading Accent 2" w:semiHidden="0" w:uiPriority="71" w:unhideWhenUsed="0"/>
+    <w:lsdException w:name="Colorful List Accent 2" w:semiHidden="0" w:uiPriority="72" w:unhideWhenUsed="0"/>
+    <w:lsdException w:name="Colorful Grid Accent 2" w:semiHidden="0" w:uiPriority="73" w:unhideWhenUsed="0"/>
+    <w:lsdException w:name="Light Shading Accent 3" w:semiHidden="0" w:uiPriority="60" w:unhideWhenUsed="0"/>
+    <w:lsdException w:name="Light List Accent 3" w:semiHidden="0" w:uiPriority="61" w:unhideWhenUsed="0"/>
+    <w:lsdException w:name="Light Grid Accent 3" w:semiHidden="0" w:uiPriority="62" w:unhideWhenUsed="0"/>
+    <w:lsdException w:name="Medium Shading 1 Accent 3" w:semiHidden="0" w:uiPriority="63" w:unhideWhenUsed="0"/>
+    <w:lsdException w:name="Medium Shading 2 Accent 3" w:semiHidden="0" w:uiPriority="64" w:unhideWhenUsed="0"/>
+    <w:lsdException w:name="Medium List 1 Accent 3" w:semiHidden="0" w:uiPriority="65" w:unhideWhenUsed="0"/>
+    <w:lsdException w:name="Medium List 2 Accent 3" w:semiHidden="0" w:uiPriority="66" w:unhideWhenUsed="0"/>
+    <w:lsdException w:name="Medium Grid 1 Accent 3" w:semiHidden="0" w:uiPriority="67" w:unhideWhenUsed="0"/>
+    <w:lsdException w:name="Medium Grid 2 Accent 3" w:semiHidden="0" w:uiPriority="68" w:unhideWhenUsed="0"/>
+    <w:lsdException w:name="Medium Grid 3 Accent 3" w:semiHidden="0" w:uiPriority="69" w:unhideWhenUsed="0"/>
+    <w:lsdException w:name="Dark List Accent 3" w:semiHidden="0" w:uiPriority="70" w:unhideWhenUsed="0"/>
+    <w:lsdException w:name="Colorful Shading Accent 3" w:semiHidden="0" w:uiPriority="71" w:unhideWhenUsed="0"/>
+    <w:lsdException w:name="Colorful List Accent 3" w:semiHidden="0" w:uiPriority="72" w:unhideWhenUsed="0"/>
+    <w:lsdException w:name="Colorful Grid Accent 3" w:semiHidden="0" w:uiPriority="73" w:unhideWhenUsed="0"/>
+    <w:lsdException w:name="Light Shading Accent 4" w:semiHidden="0" w:uiPriority="60" w:unhideWhenUsed="0"/>
+    <w:lsdException w:name="Light List Accent 4" w:semiHidden="0" w:uiPriority="61" w:unhideWhenUsed="0"/>
+    <w:lsdException w:name="Light Grid Accent 4" w:semiHidden="0" w:uiPriority="62" w:unhideWhenUsed="0"/>
+    <w:lsdException w:name="Medium Shading 1 Accent 4" w:semiHidden="0" w:uiPriority="63" w:unhideWhenUsed="0"/>
+    <w:lsdException w:name="Medium Shading 2 Accent 4" w:semiHidden="0" w:uiPriority="64" w:unhideWhenUsed="0"/>
+    <w:lsdException w:name="Medium List 1 Accent 4" w:semiHidden="0" w:uiPriority="65" w:unhideWhenUsed="0"/>
+    <w:lsdException w:name="Medium List 2 Accent 4" w:semiHidden="0" w:uiPriority="66" w:unhideWhenUsed="0"/>
+    <w:lsdException w:name="Medium Grid 1 Accent 4" w:semiHidden="0" w:uiPriority="67" w:unhideWhenUsed="0"/>
+    <w:lsdException w:name="Medium Grid 2 Accent 4" w:semiHidden="0" w:uiPriority="68" w:unhideWhenUsed="0"/>
+    <w:lsdException w:name="Medium Grid 3 Accent 4" w:semiHidden="0" w:uiPriority="69" w:unhideWhenUsed="0"/>
+    <w:lsdException w:name="Dark List Accent 4" w:semiHidden="0" w:uiPriority="70" w:unhideWhenUsed="0"/>
+    <w:lsdException w:name="Colorful Shading Accent 4" w:semiHidden="0" w:uiPriority="71" w:unhideWhenUsed="0"/>
+    <w:lsdException w:name="Colorful List Accent 4" w:semiHidden="0" w:uiPriority="72" w:unhideWhenUsed="0"/>
+    <w:lsdException w:name="Colorful Grid Accent 4" w:semiHidden="0" w:uiPriority="73" w:unhideWhenUsed="0"/>
+    <w:lsdException w:name="Light Shading Accent 5" w:semiHidden="0" w:uiPriority="60" w:unhideWhenUsed="0"/>
+    <w:lsdException w:name="Light List Accent 5" w:semiHidden="0" w:uiPriority="61" w:unhideWhenUsed="0"/>
+    <w:lsdException w:name="Light Grid Accent 5" w:semiHidden="0" w:uiPriority="62" w:unhideWhenUsed="0"/>
+    <w:lsdException w:name="Medium Shading 1 Accent 5" w:semiHidden="0" w:uiPriority="63" w:unhideWhenUsed="0"/>
+    <w:lsdException w:name="Medium Shading 2 Accent 5" w:semiHidden="0" w:uiPriority="64" w:unhideWhenUsed="0"/>
+    <w:lsdException w:name="Medium List 1 Accent 5" w:semiHidden="0" w:uiPriority="65" w:unhideWhenUsed="0"/>
+    <w:lsdException w:name="Medium List 2 Accent 5" w:semiHidden="0" w:uiPriority="66" w:unhideWhenUsed="0"/>
+    <w:lsdException w:name="Medium Grid 1 Accent 5" w:semiHidden="0" w:uiPriority="67" w:unhideWhenUsed="0"/>
+    <w:lsdException w:name="Medium Grid 2 Accent 5" w:semiHidden="0" w:uiPriority="68" w:unhideWhenUsed="0"/>
+    <w:lsdException w:name="Medium Grid 3 Accent 5" w:semiHidden="0" w:uiPriority="69" w:unhideWhenUsed="0"/>
+    <w:lsdException w:name="Dark List Accent 5" w:semiHidden="0" w:uiPriority="70" w:unhideWhenUsed="0"/>
+    <w:lsdException w:name="Colorful Shading Accent 5" w:semiHidden="0" w:uiPriority="71" w:unhideWhenUsed="0"/>
+    <w:lsdException w:name="Colorful List Accent 5" w:semiHidden="0" w:uiPriority="72" w:unhideWhenUsed="0"/>
+    <w:lsdException w:name="Colorful Grid Accent 5" w:semiHidden="0" w:uiPriority="73" w:unhideWhenUsed="0"/>
+    <w:lsdException w:name="Light Shading Accent 6" w:semiHidden="0" w:uiPriority="60" w:unhideWhenUsed="0"/>
+    <w:lsdException w:name="Light List Accent 6" w:semiHidden="0" w:uiPriority="61" w:unhideWhenUsed="0"/>
+    <w:lsdException w:name="Light Grid Accent 6" w:semiHidden="0" w:uiPriority="62" w:unhideWhenUsed="0"/>
+    <w:lsdException w:name="Medium Shading 1 Accent 6" w:semiHidden="0" w:uiPriority="63" w:unhideWhenUsed="0"/>
+    <w:lsdException w:name="Medium Shading 2 Accent 6" w:semiHidden="0" w:uiPriority="64" w:unhideWhenUsed="0"/>
+    <w:lsdException w:name="Medium List 1 Accent 6" w:semiHidden="0" w:uiPriority="65" w:unhideWhenUsed="0"/>
+    <w:lsdException w:name="Medium List 2 Accent 6" w:semiHidden="0" w:uiPriority="66" w:unhideWhenUsed="0"/>
+    <w:lsdException w:name="Medium Grid 1 Accent 6" w:semiHidden="0" w:uiPriority="67" w:unhideWhenUsed="0"/>
+    <w:lsdException w:name="Medium Grid 2 Accent 6" w:semiHidden="0" w:uiPriority="68" w:unhideWhenUsed="0"/>
+    <w:lsdException w:name="Medium Grid 3 Accent 6" w:semiHidden="0" w:uiPriority="69" w:unhideWhenUsed="0"/>
+    <w:lsdException w:name="Dark List Accent 6" w:semiHidden="0" w:uiPriority="70" w:unhideWhenUsed="0"/>
+    <w:lsdException w:name="Colorful Shading Accent 6" w:semiHidden="0" w:uiPriority="71" w:unhideWhenUsed="0"/>
+    <w:lsdException w:name="Colorful List Accent 6" w:semiHidden="0" w:uiPriority="72" w:unhideWhenUsed="0"/>
+    <w:lsdException w:name="Colorful Grid Accent 6" w:semiHidden="0" w:uiPriority="73" w:unhideWhenUsed="0"/>
+    <w:lsdException w:name="Subtle Emphasis" w:semiHidden="0" w:uiPriority="19" w:unhideWhenUsed="0" w:qFormat="1"/>
+    <w:lsdException w:name="Intense Emphasis" w:semiHidden="0" w:uiPriority="21" w:unhideWhenUsed="0" w:qFormat="1"/>
+    <w:lsdException w:name="Subtle Reference" w:semiHidden="0" w:uiPriority="31" w:unhideWhenUsed="0" w:qFormat="1"/>
+    <w:lsdException w:name="Intense Reference" w:semiHidden="0" w:uiPriority="32" w:unhideWhenUsed="0" w:qFormat="1"/>
+    <w:lsdException w:name="Book Title" w:semiHidden="0" w:uiPriority="33" w:unhideWhenUsed="0" w:qFormat="1"/>
+    <w:lsdException w:name="Bibliography" w:uiPriority="37"/>
+    <w:lsdException w:name="TOC Heading" w:uiPriority="39" w:qFormat="1"/>
   </w:latentStyles>
-  <w:style w:type="paragraph" w:styleId="Normalny" w:default="1">
+  <w:style w:type="paragraph" w:default="1" w:styleId="Normalny">
     <w:name w:val="Normal"/>
     <w:qFormat/>
     <w:rsid w:val="00283783"/>
@@ -2572,13 +2552,13 @@
       <w:keepNext/>
       <w:keepLines/>
       <w:pBdr>
-        <w:bottom w:val="single" w:color="4472C4" w:themeColor="accent1" w:sz="4" w:space="1"/>
+        <w:bottom w:val="single" w:sz="4" w:space="1" w:color="4472C4" w:themeColor="accent1"/>
       </w:pBdr>
       <w:spacing w:before="400" w:after="40" w:line="240" w:lineRule="auto"/>
       <w:outlineLvl w:val="0"/>
     </w:pPr>
     <w:rPr>
-      <w:rFonts w:asciiTheme="majorHAnsi" w:hAnsiTheme="majorHAnsi" w:eastAsiaTheme="majorEastAsia" w:cstheme="majorBidi"/>
+      <w:rFonts w:asciiTheme="majorHAnsi" w:eastAsiaTheme="majorEastAsia" w:hAnsiTheme="majorHAnsi" w:cstheme="majorBidi"/>
       <w:color w:val="2F5496" w:themeColor="accent1" w:themeShade="BF"/>
       <w:sz w:val="36"/>
       <w:szCs w:val="36"/>
@@ -2601,7 +2581,7 @@
       <w:outlineLvl w:val="1"/>
     </w:pPr>
     <w:rPr>
-      <w:rFonts w:asciiTheme="majorHAnsi" w:hAnsiTheme="majorHAnsi" w:eastAsiaTheme="majorEastAsia" w:cstheme="majorBidi"/>
+      <w:rFonts w:asciiTheme="majorHAnsi" w:eastAsiaTheme="majorEastAsia" w:hAnsiTheme="majorHAnsi" w:cstheme="majorBidi"/>
       <w:color w:val="2F5496" w:themeColor="accent1" w:themeShade="BF"/>
       <w:sz w:val="28"/>
       <w:szCs w:val="28"/>
@@ -2624,7 +2604,7 @@
       <w:outlineLvl w:val="2"/>
     </w:pPr>
     <w:rPr>
-      <w:rFonts w:asciiTheme="majorHAnsi" w:hAnsiTheme="majorHAnsi" w:eastAsiaTheme="majorEastAsia" w:cstheme="majorBidi"/>
+      <w:rFonts w:asciiTheme="majorHAnsi" w:eastAsiaTheme="majorEastAsia" w:hAnsiTheme="majorHAnsi" w:cstheme="majorBidi"/>
       <w:color w:val="404040" w:themeColor="text1" w:themeTint="BF"/>
       <w:sz w:val="26"/>
       <w:szCs w:val="26"/>
@@ -2647,7 +2627,7 @@
       <w:outlineLvl w:val="3"/>
     </w:pPr>
     <w:rPr>
-      <w:rFonts w:asciiTheme="majorHAnsi" w:hAnsiTheme="majorHAnsi" w:eastAsiaTheme="majorEastAsia" w:cstheme="majorBidi"/>
+      <w:rFonts w:asciiTheme="majorHAnsi" w:eastAsiaTheme="majorEastAsia" w:hAnsiTheme="majorHAnsi" w:cstheme="majorBidi"/>
       <w:sz w:val="24"/>
       <w:szCs w:val="24"/>
     </w:rPr>
@@ -2669,7 +2649,7 @@
       <w:outlineLvl w:val="4"/>
     </w:pPr>
     <w:rPr>
-      <w:rFonts w:asciiTheme="majorHAnsi" w:hAnsiTheme="majorHAnsi" w:eastAsiaTheme="majorEastAsia" w:cstheme="majorBidi"/>
+      <w:rFonts w:asciiTheme="majorHAnsi" w:eastAsiaTheme="majorEastAsia" w:hAnsiTheme="majorHAnsi" w:cstheme="majorBidi"/>
       <w:i/>
       <w:iCs/>
       <w:sz w:val="22"/>
@@ -2693,7 +2673,7 @@
       <w:outlineLvl w:val="5"/>
     </w:pPr>
     <w:rPr>
-      <w:rFonts w:asciiTheme="majorHAnsi" w:hAnsiTheme="majorHAnsi" w:eastAsiaTheme="majorEastAsia" w:cstheme="majorBidi"/>
+      <w:rFonts w:asciiTheme="majorHAnsi" w:eastAsiaTheme="majorEastAsia" w:hAnsiTheme="majorHAnsi" w:cstheme="majorBidi"/>
       <w:color w:val="595959" w:themeColor="text1" w:themeTint="A6"/>
     </w:rPr>
   </w:style>
@@ -2714,7 +2694,7 @@
       <w:outlineLvl w:val="6"/>
     </w:pPr>
     <w:rPr>
-      <w:rFonts w:asciiTheme="majorHAnsi" w:hAnsiTheme="majorHAnsi" w:eastAsiaTheme="majorEastAsia" w:cstheme="majorBidi"/>
+      <w:rFonts w:asciiTheme="majorHAnsi" w:eastAsiaTheme="majorEastAsia" w:hAnsiTheme="majorHAnsi" w:cstheme="majorBidi"/>
       <w:i/>
       <w:iCs/>
       <w:color w:val="595959" w:themeColor="text1" w:themeTint="A6"/>
@@ -2737,7 +2717,7 @@
       <w:outlineLvl w:val="7"/>
     </w:pPr>
     <w:rPr>
-      <w:rFonts w:asciiTheme="majorHAnsi" w:hAnsiTheme="majorHAnsi" w:eastAsiaTheme="majorEastAsia" w:cstheme="majorBidi"/>
+      <w:rFonts w:asciiTheme="majorHAnsi" w:eastAsiaTheme="majorEastAsia" w:hAnsiTheme="majorHAnsi" w:cstheme="majorBidi"/>
       <w:smallCaps/>
       <w:color w:val="595959" w:themeColor="text1" w:themeTint="A6"/>
     </w:rPr>
@@ -2759,24 +2739,25 @@
       <w:outlineLvl w:val="8"/>
     </w:pPr>
     <w:rPr>
-      <w:rFonts w:asciiTheme="majorHAnsi" w:hAnsiTheme="majorHAnsi" w:eastAsiaTheme="majorEastAsia" w:cstheme="majorBidi"/>
+      <w:rFonts w:asciiTheme="majorHAnsi" w:eastAsiaTheme="majorEastAsia" w:hAnsiTheme="majorHAnsi" w:cstheme="majorBidi"/>
       <w:i/>
       <w:iCs/>
       <w:smallCaps/>
       <w:color w:val="595959" w:themeColor="text1" w:themeTint="A6"/>
     </w:rPr>
   </w:style>
-  <w:style w:type="character" w:styleId="Domylnaczcionkaakapitu" w:default="1">
+  <w:style w:type="character" w:default="1" w:styleId="Domylnaczcionkaakapitu">
     <w:name w:val="Default Paragraph Font"/>
     <w:uiPriority w:val="1"/>
     <w:semiHidden/>
     <w:unhideWhenUsed/>
   </w:style>
-  <w:style w:type="table" w:styleId="Standardowy" w:default="1">
+  <w:style w:type="table" w:default="1" w:styleId="Standardowy">
     <w:name w:val="Normal Table"/>
     <w:uiPriority w:val="99"/>
     <w:semiHidden/>
     <w:unhideWhenUsed/>
+    <w:qFormat/>
     <w:tblPr>
       <w:tblInd w:w="0" w:type="dxa"/>
       <w:tblCellMar>
@@ -2787,13 +2768,13 @@
       </w:tblCellMar>
     </w:tblPr>
   </w:style>
-  <w:style w:type="numbering" w:styleId="Bezlisty" w:default="1">
+  <w:style w:type="numbering" w:default="1" w:styleId="Bezlisty">
     <w:name w:val="No List"/>
     <w:uiPriority w:val="99"/>
     <w:semiHidden/>
     <w:unhideWhenUsed/>
   </w:style>
-  <w:style w:type="paragraph" w:styleId="gmail-paragraph" w:customStyle="1">
+  <w:style w:type="paragraph" w:customStyle="1" w:styleId="gmail-paragraph">
     <w:name w:val="gmail-paragraph"/>
     <w:basedOn w:val="Normalny"/>
     <w:rsid w:val="00283783"/>
@@ -2801,41 +2782,41 @@
       <w:spacing w:before="100" w:beforeAutospacing="1" w:after="100" w:afterAutospacing="1" w:line="240" w:lineRule="auto"/>
     </w:pPr>
     <w:rPr>
-      <w:rFonts w:ascii="Times New Roman" w:hAnsi="Times New Roman" w:eastAsia="Times New Roman" w:cs="Times New Roman"/>
+      <w:rFonts w:ascii="Times New Roman" w:eastAsia="Times New Roman" w:hAnsi="Times New Roman" w:cs="Times New Roman"/>
       <w:sz w:val="24"/>
       <w:szCs w:val="24"/>
       <w:lang w:eastAsia="pl-PL"/>
     </w:rPr>
   </w:style>
-  <w:style w:type="character" w:styleId="gmail-normaltextrun" w:customStyle="1">
+  <w:style w:type="character" w:customStyle="1" w:styleId="gmail-normaltextrun">
     <w:name w:val="gmail-normaltextrun"/>
     <w:basedOn w:val="Domylnaczcionkaakapitu"/>
     <w:rsid w:val="00283783"/>
   </w:style>
-  <w:style w:type="character" w:styleId="gmail-eop" w:customStyle="1">
+  <w:style w:type="character" w:customStyle="1" w:styleId="gmail-eop">
     <w:name w:val="gmail-eop"/>
     <w:basedOn w:val="Domylnaczcionkaakapitu"/>
     <w:rsid w:val="00283783"/>
   </w:style>
-  <w:style w:type="character" w:styleId="gmail-spellingerror" w:customStyle="1">
+  <w:style w:type="character" w:customStyle="1" w:styleId="gmail-spellingerror">
     <w:name w:val="gmail-spellingerror"/>
     <w:basedOn w:val="Domylnaczcionkaakapitu"/>
     <w:rsid w:val="00283783"/>
   </w:style>
-  <w:style w:type="character" w:styleId="Nagwek1Znak" w:customStyle="1">
+  <w:style w:type="character" w:customStyle="1" w:styleId="Nagwek1Znak">
     <w:name w:val="Nagłówek 1 Znak"/>
     <w:basedOn w:val="Domylnaczcionkaakapitu"/>
     <w:link w:val="Nagwek1"/>
     <w:uiPriority w:val="9"/>
     <w:rsid w:val="00283783"/>
     <w:rPr>
-      <w:rFonts w:asciiTheme="majorHAnsi" w:hAnsiTheme="majorHAnsi" w:eastAsiaTheme="majorEastAsia" w:cstheme="majorBidi"/>
+      <w:rFonts w:asciiTheme="majorHAnsi" w:eastAsiaTheme="majorEastAsia" w:hAnsiTheme="majorHAnsi" w:cstheme="majorBidi"/>
       <w:color w:val="2F5496" w:themeColor="accent1" w:themeShade="BF"/>
       <w:sz w:val="36"/>
       <w:szCs w:val="36"/>
     </w:rPr>
   </w:style>
-  <w:style w:type="character" w:styleId="Nagwek2Znak" w:customStyle="1">
+  <w:style w:type="character" w:customStyle="1" w:styleId="Nagwek2Znak">
     <w:name w:val="Nagłówek 2 Znak"/>
     <w:basedOn w:val="Domylnaczcionkaakapitu"/>
     <w:link w:val="Nagwek2"/>
@@ -2843,13 +2824,13 @@
     <w:semiHidden/>
     <w:rsid w:val="00283783"/>
     <w:rPr>
-      <w:rFonts w:asciiTheme="majorHAnsi" w:hAnsiTheme="majorHAnsi" w:eastAsiaTheme="majorEastAsia" w:cstheme="majorBidi"/>
+      <w:rFonts w:asciiTheme="majorHAnsi" w:eastAsiaTheme="majorEastAsia" w:hAnsiTheme="majorHAnsi" w:cstheme="majorBidi"/>
       <w:color w:val="2F5496" w:themeColor="accent1" w:themeShade="BF"/>
       <w:sz w:val="28"/>
       <w:szCs w:val="28"/>
     </w:rPr>
   </w:style>
-  <w:style w:type="character" w:styleId="Nagwek3Znak" w:customStyle="1">
+  <w:style w:type="character" w:customStyle="1" w:styleId="Nagwek3Znak">
     <w:name w:val="Nagłówek 3 Znak"/>
     <w:basedOn w:val="Domylnaczcionkaakapitu"/>
     <w:link w:val="Nagwek3"/>
@@ -2857,13 +2838,13 @@
     <w:semiHidden/>
     <w:rsid w:val="00283783"/>
     <w:rPr>
-      <w:rFonts w:asciiTheme="majorHAnsi" w:hAnsiTheme="majorHAnsi" w:eastAsiaTheme="majorEastAsia" w:cstheme="majorBidi"/>
+      <w:rFonts w:asciiTheme="majorHAnsi" w:eastAsiaTheme="majorEastAsia" w:hAnsiTheme="majorHAnsi" w:cstheme="majorBidi"/>
       <w:color w:val="404040" w:themeColor="text1" w:themeTint="BF"/>
       <w:sz w:val="26"/>
       <w:szCs w:val="26"/>
     </w:rPr>
   </w:style>
-  <w:style w:type="character" w:styleId="Nagwek4Znak" w:customStyle="1">
+  <w:style w:type="character" w:customStyle="1" w:styleId="Nagwek4Znak">
     <w:name w:val="Nagłówek 4 Znak"/>
     <w:basedOn w:val="Domylnaczcionkaakapitu"/>
     <w:link w:val="Nagwek4"/>
@@ -2871,12 +2852,12 @@
     <w:semiHidden/>
     <w:rsid w:val="00283783"/>
     <w:rPr>
-      <w:rFonts w:asciiTheme="majorHAnsi" w:hAnsiTheme="majorHAnsi" w:eastAsiaTheme="majorEastAsia" w:cstheme="majorBidi"/>
+      <w:rFonts w:asciiTheme="majorHAnsi" w:eastAsiaTheme="majorEastAsia" w:hAnsiTheme="majorHAnsi" w:cstheme="majorBidi"/>
       <w:sz w:val="24"/>
       <w:szCs w:val="24"/>
     </w:rPr>
   </w:style>
-  <w:style w:type="character" w:styleId="Nagwek5Znak" w:customStyle="1">
+  <w:style w:type="character" w:customStyle="1" w:styleId="Nagwek5Znak">
     <w:name w:val="Nagłówek 5 Znak"/>
     <w:basedOn w:val="Domylnaczcionkaakapitu"/>
     <w:link w:val="Nagwek5"/>
@@ -2884,14 +2865,14 @@
     <w:semiHidden/>
     <w:rsid w:val="00283783"/>
     <w:rPr>
-      <w:rFonts w:asciiTheme="majorHAnsi" w:hAnsiTheme="majorHAnsi" w:eastAsiaTheme="majorEastAsia" w:cstheme="majorBidi"/>
+      <w:rFonts w:asciiTheme="majorHAnsi" w:eastAsiaTheme="majorEastAsia" w:hAnsiTheme="majorHAnsi" w:cstheme="majorBidi"/>
       <w:i/>
       <w:iCs/>
       <w:sz w:val="22"/>
       <w:szCs w:val="22"/>
     </w:rPr>
   </w:style>
-  <w:style w:type="character" w:styleId="Nagwek6Znak" w:customStyle="1">
+  <w:style w:type="character" w:customStyle="1" w:styleId="Nagwek6Znak">
     <w:name w:val="Nagłówek 6 Znak"/>
     <w:basedOn w:val="Domylnaczcionkaakapitu"/>
     <w:link w:val="Nagwek6"/>
@@ -2899,11 +2880,11 @@
     <w:semiHidden/>
     <w:rsid w:val="00283783"/>
     <w:rPr>
-      <w:rFonts w:asciiTheme="majorHAnsi" w:hAnsiTheme="majorHAnsi" w:eastAsiaTheme="majorEastAsia" w:cstheme="majorBidi"/>
+      <w:rFonts w:asciiTheme="majorHAnsi" w:eastAsiaTheme="majorEastAsia" w:hAnsiTheme="majorHAnsi" w:cstheme="majorBidi"/>
       <w:color w:val="595959" w:themeColor="text1" w:themeTint="A6"/>
     </w:rPr>
   </w:style>
-  <w:style w:type="character" w:styleId="Nagwek7Znak" w:customStyle="1">
+  <w:style w:type="character" w:customStyle="1" w:styleId="Nagwek7Znak">
     <w:name w:val="Nagłówek 7 Znak"/>
     <w:basedOn w:val="Domylnaczcionkaakapitu"/>
     <w:link w:val="Nagwek7"/>
@@ -2911,13 +2892,13 @@
     <w:semiHidden/>
     <w:rsid w:val="00283783"/>
     <w:rPr>
-      <w:rFonts w:asciiTheme="majorHAnsi" w:hAnsiTheme="majorHAnsi" w:eastAsiaTheme="majorEastAsia" w:cstheme="majorBidi"/>
+      <w:rFonts w:asciiTheme="majorHAnsi" w:eastAsiaTheme="majorEastAsia" w:hAnsiTheme="majorHAnsi" w:cstheme="majorBidi"/>
       <w:i/>
       <w:iCs/>
       <w:color w:val="595959" w:themeColor="text1" w:themeTint="A6"/>
     </w:rPr>
   </w:style>
-  <w:style w:type="character" w:styleId="Nagwek8Znak" w:customStyle="1">
+  <w:style w:type="character" w:customStyle="1" w:styleId="Nagwek8Znak">
     <w:name w:val="Nagłówek 8 Znak"/>
     <w:basedOn w:val="Domylnaczcionkaakapitu"/>
     <w:link w:val="Nagwek8"/>
@@ -2925,12 +2906,12 @@
     <w:semiHidden/>
     <w:rsid w:val="00283783"/>
     <w:rPr>
-      <w:rFonts w:asciiTheme="majorHAnsi" w:hAnsiTheme="majorHAnsi" w:eastAsiaTheme="majorEastAsia" w:cstheme="majorBidi"/>
+      <w:rFonts w:asciiTheme="majorHAnsi" w:eastAsiaTheme="majorEastAsia" w:hAnsiTheme="majorHAnsi" w:cstheme="majorBidi"/>
       <w:smallCaps/>
       <w:color w:val="595959" w:themeColor="text1" w:themeTint="A6"/>
     </w:rPr>
   </w:style>
-  <w:style w:type="character" w:styleId="Nagwek9Znak" w:customStyle="1">
+  <w:style w:type="character" w:customStyle="1" w:styleId="Nagwek9Znak">
     <w:name w:val="Nagłówek 9 Znak"/>
     <w:basedOn w:val="Domylnaczcionkaakapitu"/>
     <w:link w:val="Nagwek9"/>
@@ -2938,7 +2919,7 @@
     <w:semiHidden/>
     <w:rsid w:val="00283783"/>
     <w:rPr>
-      <w:rFonts w:asciiTheme="majorHAnsi" w:hAnsiTheme="majorHAnsi" w:eastAsiaTheme="majorEastAsia" w:cstheme="majorBidi"/>
+      <w:rFonts w:asciiTheme="majorHAnsi" w:eastAsiaTheme="majorEastAsia" w:hAnsiTheme="majorHAnsi" w:cstheme="majorBidi"/>
       <w:i/>
       <w:iCs/>
       <w:smallCaps/>
@@ -2978,21 +2959,21 @@
       <w:contextualSpacing/>
     </w:pPr>
     <w:rPr>
-      <w:rFonts w:asciiTheme="majorHAnsi" w:hAnsiTheme="majorHAnsi" w:eastAsiaTheme="majorEastAsia" w:cstheme="majorBidi"/>
+      <w:rFonts w:asciiTheme="majorHAnsi" w:eastAsiaTheme="majorEastAsia" w:hAnsiTheme="majorHAnsi" w:cstheme="majorBidi"/>
       <w:color w:val="2F5496" w:themeColor="accent1" w:themeShade="BF"/>
       <w:spacing w:val="-7"/>
       <w:sz w:val="80"/>
       <w:szCs w:val="80"/>
     </w:rPr>
   </w:style>
-  <w:style w:type="character" w:styleId="TytuZnak" w:customStyle="1">
+  <w:style w:type="character" w:customStyle="1" w:styleId="TytuZnak">
     <w:name w:val="Tytuł Znak"/>
     <w:basedOn w:val="Domylnaczcionkaakapitu"/>
     <w:link w:val="Tytu"/>
     <w:uiPriority w:val="10"/>
     <w:rsid w:val="00283783"/>
     <w:rPr>
-      <w:rFonts w:asciiTheme="majorHAnsi" w:hAnsiTheme="majorHAnsi" w:eastAsiaTheme="majorEastAsia" w:cstheme="majorBidi"/>
+      <w:rFonts w:asciiTheme="majorHAnsi" w:eastAsiaTheme="majorEastAsia" w:hAnsiTheme="majorHAnsi" w:cstheme="majorBidi"/>
       <w:color w:val="2F5496" w:themeColor="accent1" w:themeShade="BF"/>
       <w:spacing w:val="-7"/>
       <w:sz w:val="80"/>
@@ -3014,20 +2995,20 @@
       <w:spacing w:after="240" w:line="240" w:lineRule="auto"/>
     </w:pPr>
     <w:rPr>
-      <w:rFonts w:asciiTheme="majorHAnsi" w:hAnsiTheme="majorHAnsi" w:eastAsiaTheme="majorEastAsia" w:cstheme="majorBidi"/>
+      <w:rFonts w:asciiTheme="majorHAnsi" w:eastAsiaTheme="majorEastAsia" w:hAnsiTheme="majorHAnsi" w:cstheme="majorBidi"/>
       <w:color w:val="404040" w:themeColor="text1" w:themeTint="BF"/>
       <w:sz w:val="30"/>
       <w:szCs w:val="30"/>
     </w:rPr>
   </w:style>
-  <w:style w:type="character" w:styleId="PodtytuZnak" w:customStyle="1">
+  <w:style w:type="character" w:customStyle="1" w:styleId="PodtytuZnak">
     <w:name w:val="Podtytuł Znak"/>
     <w:basedOn w:val="Domylnaczcionkaakapitu"/>
     <w:link w:val="Podtytu"/>
     <w:uiPriority w:val="11"/>
     <w:rsid w:val="00283783"/>
     <w:rPr>
-      <w:rFonts w:asciiTheme="majorHAnsi" w:hAnsiTheme="majorHAnsi" w:eastAsiaTheme="majorEastAsia" w:cstheme="majorBidi"/>
+      <w:rFonts w:asciiTheme="majorHAnsi" w:eastAsiaTheme="majorEastAsia" w:hAnsiTheme="majorHAnsi" w:cstheme="majorBidi"/>
       <w:color w:val="404040" w:themeColor="text1" w:themeTint="BF"/>
       <w:sz w:val="30"/>
       <w:szCs w:val="30"/>
@@ -3082,7 +3063,7 @@
       <w:iCs/>
     </w:rPr>
   </w:style>
-  <w:style w:type="character" w:styleId="CytatZnak" w:customStyle="1">
+  <w:style w:type="character" w:customStyle="1" w:styleId="CytatZnak">
     <w:name w:val="Cytat Znak"/>
     <w:basedOn w:val="Domylnaczcionkaakapitu"/>
     <w:link w:val="Cytat"/>
@@ -3107,20 +3088,20 @@
       <w:jc w:val="center"/>
     </w:pPr>
     <w:rPr>
-      <w:rFonts w:asciiTheme="majorHAnsi" w:hAnsiTheme="majorHAnsi" w:eastAsiaTheme="majorEastAsia" w:cstheme="majorBidi"/>
+      <w:rFonts w:asciiTheme="majorHAnsi" w:eastAsiaTheme="majorEastAsia" w:hAnsiTheme="majorHAnsi" w:cstheme="majorBidi"/>
       <w:color w:val="4472C4" w:themeColor="accent1"/>
       <w:sz w:val="28"/>
       <w:szCs w:val="28"/>
     </w:rPr>
   </w:style>
-  <w:style w:type="character" w:styleId="CytatintensywnyZnak" w:customStyle="1">
+  <w:style w:type="character" w:customStyle="1" w:styleId="CytatintensywnyZnak">
     <w:name w:val="Cytat intensywny Znak"/>
     <w:basedOn w:val="Domylnaczcionkaakapitu"/>
     <w:link w:val="Cytatintensywny"/>
     <w:uiPriority w:val="30"/>
     <w:rsid w:val="00283783"/>
     <w:rPr>
-      <w:rFonts w:asciiTheme="majorHAnsi" w:hAnsiTheme="majorHAnsi" w:eastAsiaTheme="majorEastAsia" w:cstheme="majorBidi"/>
+      <w:rFonts w:asciiTheme="majorHAnsi" w:eastAsiaTheme="majorEastAsia" w:hAnsiTheme="majorHAnsi" w:cstheme="majorBidi"/>
       <w:color w:val="4472C4" w:themeColor="accent1"/>
       <w:sz w:val="28"/>
       <w:szCs w:val="28"/>
@@ -3200,15 +3181,64 @@
       <w:outlineLvl w:val="9"/>
     </w:pPr>
   </w:style>
-  <w:style xmlns:w14="http://schemas.microsoft.com/office/word/2010/wordml" xmlns:mc="http://schemas.openxmlformats.org/markup-compatibility/2006" xmlns:w="http://schemas.openxmlformats.org/wordprocessingml/2006/main" w:type="paragraph" w:styleId="ListParagraph" mc:Ignorable="w14">
-    <w:name xmlns:w="http://schemas.openxmlformats.org/wordprocessingml/2006/main" w:val="List Paragraph"/>
-    <w:basedOn xmlns:w="http://schemas.openxmlformats.org/wordprocessingml/2006/main" w:val="Normalny"/>
-    <w:uiPriority xmlns:w="http://schemas.openxmlformats.org/wordprocessingml/2006/main" w:val="34"/>
-    <w:qFormat xmlns:w="http://schemas.openxmlformats.org/wordprocessingml/2006/main"/>
-    <w:pPr xmlns:w="http://schemas.openxmlformats.org/wordprocessingml/2006/main">
-      <w:ind xmlns:w="http://schemas.openxmlformats.org/wordprocessingml/2006/main" w:left="720"/>
-      <w:contextualSpacing xmlns:w="http://schemas.openxmlformats.org/wordprocessingml/2006/main"/>
+  <w:style w:type="paragraph" w:styleId="Akapitzlist">
+    <w:name w:val="List Paragraph"/>
+    <w:basedOn w:val="Normalny"/>
+    <w:uiPriority w:val="34"/>
+    <w:qFormat/>
+    <w:rsid w:val="005F580C"/>
+    <w:pPr>
+      <w:ind w:left="720"/>
+      <w:contextualSpacing/>
     </w:pPr>
+  </w:style>
+  <w:style w:type="paragraph" w:styleId="Nagwek">
+    <w:name w:val="header"/>
+    <w:basedOn w:val="Normalny"/>
+    <w:link w:val="NagwekZnak"/>
+    <w:uiPriority w:val="99"/>
+    <w:semiHidden/>
+    <w:unhideWhenUsed/>
+    <w:rsid w:val="001F315D"/>
+    <w:pPr>
+      <w:tabs>
+        <w:tab w:val="center" w:pos="4536"/>
+        <w:tab w:val="right" w:pos="9072"/>
+      </w:tabs>
+      <w:spacing w:after="0" w:line="240" w:lineRule="auto"/>
+    </w:pPr>
+  </w:style>
+  <w:style w:type="character" w:customStyle="1" w:styleId="NagwekZnak">
+    <w:name w:val="Nagłówek Znak"/>
+    <w:basedOn w:val="Domylnaczcionkaakapitu"/>
+    <w:link w:val="Nagwek"/>
+    <w:uiPriority w:val="99"/>
+    <w:semiHidden/>
+    <w:rsid w:val="001F315D"/>
+  </w:style>
+  <w:style w:type="paragraph" w:styleId="Stopka">
+    <w:name w:val="footer"/>
+    <w:basedOn w:val="Normalny"/>
+    <w:link w:val="StopkaZnak"/>
+    <w:uiPriority w:val="99"/>
+    <w:semiHidden/>
+    <w:unhideWhenUsed/>
+    <w:rsid w:val="001F315D"/>
+    <w:pPr>
+      <w:tabs>
+        <w:tab w:val="center" w:pos="4536"/>
+        <w:tab w:val="right" w:pos="9072"/>
+      </w:tabs>
+      <w:spacing w:after="0" w:line="240" w:lineRule="auto"/>
+    </w:pPr>
+  </w:style>
+  <w:style w:type="character" w:customStyle="1" w:styleId="StopkaZnak">
+    <w:name w:val="Stopka Znak"/>
+    <w:basedOn w:val="Domylnaczcionkaakapitu"/>
+    <w:link w:val="Stopka"/>
+    <w:uiPriority w:val="99"/>
+    <w:semiHidden/>
+    <w:rsid w:val="001F315D"/>
   </w:style>
 </w:styles>
 </file>
@@ -3256,7 +3286,7 @@
     </a:clrScheme>
     <a:fontScheme name="Pakiet Office">
       <a:majorFont>
-        <a:latin typeface="Calibri Light" panose="020F0302020204030204"/>
+        <a:latin typeface="Calibri Light"/>
         <a:ea typeface=""/>
         <a:cs typeface=""/>
         <a:font script="Jpan" typeface="游ゴシック Light"/>
@@ -3308,7 +3338,7 @@
         <a:font script="Tfng" typeface="Ebrima"/>
       </a:majorFont>
       <a:minorFont>
-        <a:latin typeface="Calibri" panose="020F0502020204030204"/>
+        <a:latin typeface="Calibri"/>
         <a:ea typeface=""/>
         <a:cs typeface=""/>
         <a:font script="Jpan" typeface="游明朝"/>
@@ -3502,7 +3532,7 @@
   <a:extraClrSchemeLst/>
   <a:extLst>
     <a:ext uri="{05A4C25C-085E-4340-85A3-A5531E510DB2}">
-      <thm15:themeFamily xmlns:thm15="http://schemas.microsoft.com/office/thememl/2012/main" name="Office Theme" id="{62F939B6-93AF-4DB8-9C6B-D6C7DFDC589F}" vid="{4A3C46E8-61CC-4603-A589-7422A47A8E4A}"/>
+      <thm15:themeFamily xmlns="" xmlns:thm15="http://schemas.microsoft.com/office/thememl/2012/main" name="Office Theme" id="{62F939B6-93AF-4DB8-9C6B-D6C7DFDC589F}" vid="{4A3C46E8-61CC-4603-A589-7422A47A8E4A}"/>
     </a:ext>
   </a:extLst>
 </a:theme>

</xml_diff>